<commit_message>
masukkan ke folder pkm
</commit_message>
<xml_diff>
--- a/WRITER PKM/Fixed/artikel dengan lampiran anggota/Muhammad_Reza_Universitas_Muhammadiyah_Jakarta_PKM-AI.docx
+++ b/WRITER PKM/Fixed/artikel dengan lampiran anggota/Muhammad_Reza_Universitas_Muhammadiyah_Jakarta_PKM-AI.docx
@@ -878,7 +878,6 @@
           <w:sz w:val="24"/>
           <w:szCs w:val="24"/>
         </w:rPr>
-        <w:lastRenderedPageBreak/>
         <w:t xml:space="preserve">Pendahuluan  </w:t>
       </w:r>
     </w:p>
@@ -2273,6 +2272,7 @@
           <w:sz w:val="24"/>
           <w:szCs w:val="24"/>
         </w:rPr>
+        <w:lastRenderedPageBreak/>
         <w:t xml:space="preserve">Berdasarkan </w:t>
       </w:r>
       <w:r>
@@ -2389,16 +2389,7 @@
           <w:sz w:val="24"/>
           <w:szCs w:val="24"/>
         </w:rPr>
-        <w:t xml:space="preserve">adalah </w:t>
-      </w:r>
-      <w:r>
-        <w:rPr>
-          <w:rFonts w:ascii="Times New Roman" w:hAnsi="Times New Roman" w:cs="Times New Roman"/>
-          <w:sz w:val="24"/>
-          <w:szCs w:val="24"/>
-        </w:rPr>
-        <w:lastRenderedPageBreak/>
-        <w:t>algoritma dari deep learning untuk mengolah data gambar</w:t>
+        <w:t>adalah algoritma dari deep learning untuk mengolah data gambar</w:t>
       </w:r>
       <w:r>
         <w:rPr>
@@ -2871,24 +2862,14 @@
         </w:rPr>
         <w:t xml:space="preserve">dapat </w:t>
       </w:r>
-      <w:proofErr w:type="gramStart"/>
-      <w:r>
-        <w:rPr>
-          <w:rFonts w:ascii="Times New Roman" w:hAnsi="Times New Roman" w:cs="Times New Roman"/>
-          <w:sz w:val="24"/>
-          <w:szCs w:val="24"/>
-        </w:rPr>
-        <w:t xml:space="preserve">dilihat </w:t>
-      </w:r>
-      <w:r>
-        <w:rPr>
-          <w:rFonts w:ascii="Times New Roman" w:hAnsi="Times New Roman" w:cs="Times New Roman"/>
-          <w:sz w:val="24"/>
-          <w:szCs w:val="24"/>
-        </w:rPr>
-        <w:t xml:space="preserve"> pada</w:t>
-      </w:r>
-      <w:proofErr w:type="gramEnd"/>
+      <w:r>
+        <w:rPr>
+          <w:rFonts w:ascii="Times New Roman" w:hAnsi="Times New Roman" w:cs="Times New Roman"/>
+          <w:sz w:val="24"/>
+          <w:szCs w:val="24"/>
+        </w:rPr>
+        <w:t>dilihat pada</w:t>
+      </w:r>
       <w:r>
         <w:rPr>
           <w:rFonts w:ascii="Times New Roman" w:hAnsi="Times New Roman" w:cs="Times New Roman"/>
@@ -2972,13 +2953,11 @@
         <w:jc w:val="center"/>
         <w:rPr>
           <w:rFonts w:ascii="Times New Roman" w:hAnsi="Times New Roman" w:cs="Times New Roman"/>
-          <w:b/>
-          <w:bCs/>
           <w:i w:val="0"/>
           <w:iCs w:val="0"/>
           <w:color w:val="auto"/>
-          <w:sz w:val="32"/>
-          <w:szCs w:val="32"/>
+          <w:sz w:val="22"/>
+          <w:szCs w:val="22"/>
         </w:rPr>
       </w:pPr>
       <w:r>
@@ -3082,702 +3061,85 @@
         <w:t>.</w:t>
       </w:r>
     </w:p>
+    <w:p/>
+    <w:p/>
+    <w:p/>
     <w:p>
-      <w:pPr>
-        <w:pStyle w:val="ListParagraph"/>
-        <w:numPr>
-          <w:ilvl w:val="0"/>
-          <w:numId w:val="16"/>
-        </w:numPr>
-        <w:spacing w:line="276" w:lineRule="auto"/>
-        <w:jc w:val="both"/>
-        <w:rPr>
-          <w:rFonts w:ascii="Times New Roman" w:hAnsi="Times New Roman" w:cs="Times New Roman"/>
-          <w:sz w:val="24"/>
-          <w:szCs w:val="24"/>
-        </w:rPr>
-      </w:pPr>
-      <w:r>
-        <w:rPr>
-          <w:rFonts w:ascii="Times New Roman" w:hAnsi="Times New Roman" w:cs="Times New Roman"/>
-          <w:sz w:val="24"/>
-          <w:szCs w:val="24"/>
-        </w:rPr>
-        <w:t>T</w:t>
-      </w:r>
-      <w:r>
-        <w:rPr>
-          <w:rFonts w:ascii="Times New Roman" w:hAnsi="Times New Roman" w:cs="Times New Roman"/>
-          <w:sz w:val="24"/>
-          <w:szCs w:val="24"/>
-        </w:rPr>
-        <w:t>ahap mengambil data</w:t>
-      </w:r>
-      <w:r>
-        <w:rPr>
-          <w:rFonts w:ascii="Times New Roman" w:hAnsi="Times New Roman" w:cs="Times New Roman"/>
-          <w:sz w:val="24"/>
-          <w:szCs w:val="24"/>
-        </w:rPr>
-        <w:t xml:space="preserve"> atau akuisi data</w:t>
-      </w:r>
-      <w:r>
-        <w:rPr>
-          <w:rFonts w:ascii="Times New Roman" w:hAnsi="Times New Roman" w:cs="Times New Roman"/>
-          <w:sz w:val="24"/>
-          <w:szCs w:val="24"/>
-        </w:rPr>
-        <w:t xml:space="preserve"> ada dua cara yaitu mengambil </w:t>
-      </w:r>
-      <w:r>
-        <w:rPr>
-          <w:rFonts w:ascii="Times New Roman" w:hAnsi="Times New Roman" w:cs="Times New Roman"/>
-          <w:sz w:val="24"/>
-          <w:szCs w:val="24"/>
-        </w:rPr>
-        <w:t xml:space="preserve">citra gambar atau data gambar </w:t>
-      </w:r>
-      <w:r>
-        <w:rPr>
-          <w:rFonts w:ascii="Times New Roman" w:hAnsi="Times New Roman" w:cs="Times New Roman"/>
-          <w:sz w:val="24"/>
-          <w:szCs w:val="24"/>
-        </w:rPr>
-        <w:t xml:space="preserve">di </w:t>
-      </w:r>
-      <w:r>
-        <w:rPr>
-          <w:rFonts w:ascii="Times New Roman" w:hAnsi="Times New Roman" w:cs="Times New Roman"/>
-          <w:sz w:val="24"/>
-          <w:szCs w:val="24"/>
-        </w:rPr>
-        <w:t xml:space="preserve">website </w:t>
-      </w:r>
-      <w:r>
-        <w:rPr>
-          <w:rFonts w:ascii="Times New Roman" w:hAnsi="Times New Roman" w:cs="Times New Roman"/>
-          <w:i/>
-          <w:iCs/>
-          <w:sz w:val="24"/>
-          <w:szCs w:val="24"/>
-        </w:rPr>
-        <w:t>Kaggle</w:t>
-      </w:r>
-      <w:r>
-        <w:rPr>
-          <w:rFonts w:ascii="Times New Roman" w:hAnsi="Times New Roman" w:cs="Times New Roman"/>
-          <w:i/>
-          <w:iCs/>
-          <w:sz w:val="24"/>
-          <w:szCs w:val="24"/>
-        </w:rPr>
+      <w:r>
         <w:t xml:space="preserve"> </w:t>
       </w:r>
-      <w:r>
-        <w:rPr>
-          <w:rFonts w:ascii="Times New Roman" w:hAnsi="Times New Roman" w:cs="Times New Roman"/>
-          <w:i/>
-          <w:iCs/>
-          <w:sz w:val="24"/>
-          <w:szCs w:val="24"/>
-        </w:rPr>
-        <w:fldChar w:fldCharType="begin" w:fldLock="1"/>
-      </w:r>
-      <w:r>
-        <w:rPr>
-          <w:rFonts w:ascii="Times New Roman" w:hAnsi="Times New Roman" w:cs="Times New Roman"/>
-          <w:i/>
-          <w:iCs/>
-          <w:sz w:val="24"/>
-          <w:szCs w:val="24"/>
-        </w:rPr>
-        <w:instrText>ADDIN CSL_CITATION {"citationItems":[{"id":"ITEM-1","itemData":{"URL":"https://www.kaggle.com/datasets/raghavrpotdar/fresh-and-stale-images-of-fruits-and-vegetables","accessed":{"date-parts":[["2023","2","13"]]},"author":[{"dropping-particle":"","family":"SHRIVASTAVA","given":"ADITHYA","non-dropping-particle":"","parse-names":false,"suffix":""},{"dropping-particle":"","family":"Sohandani","given":"Raul","non-dropping-particle":"","parse-names":false,"suffix":""},{"dropping-particle":"","family":"Khatwani","given":"Naren","non-dropping-particle":"","parse-names":false,"suffix":""}],"container-title":"kaggle","id":"ITEM-1","issued":{"date-parts":[["2021"]]},"title":"Fresh and Stale Images of Fruits and Vegetables | Kaggle","type":"webpage"},"uris":["http://www.mendeley.com/documents/?uuid=7ecc4589-aceb-3765-bf8d-ea7d8c4f20b1"]}],"mendeley":{"formattedCitation":"(SHRIVASTAVA, Sohandani and Khatwani, 2021)","plainTextFormattedCitation":"(SHRIVASTAVA, Sohandani and Khatwani, 2021)","previouslyFormattedCitation":"(SHRIVASTAVA, Sohandani and Khatwani, 2021)"},"properties":{"noteIndex":0},"schema":"https://github.com/citation-style-language/schema/raw/master/csl-citation.json"}</w:instrText>
-      </w:r>
-      <w:r>
-        <w:rPr>
-          <w:rFonts w:ascii="Times New Roman" w:hAnsi="Times New Roman" w:cs="Times New Roman"/>
-          <w:i/>
-          <w:iCs/>
-          <w:sz w:val="24"/>
-          <w:szCs w:val="24"/>
-        </w:rPr>
-        <w:fldChar w:fldCharType="separate"/>
-      </w:r>
-      <w:r>
-        <w:rPr>
-          <w:rFonts w:ascii="Times New Roman" w:hAnsi="Times New Roman" w:cs="Times New Roman"/>
-          <w:iCs/>
+    </w:p>
+    <w:p/>
+    <w:p>
+      <w:r>
+        <w:rPr>
+          <w:rFonts w:ascii="Times New Roman" w:hAnsi="Times New Roman" w:cs="Times New Roman"/>
           <w:noProof/>
-          <w:sz w:val="24"/>
-          <w:szCs w:val="24"/>
-        </w:rPr>
-        <w:t>(SHRIVASTAVA, Sohandani and Khatwani, 2021)</w:t>
-      </w:r>
-      <w:r>
-        <w:rPr>
-          <w:rFonts w:ascii="Times New Roman" w:hAnsi="Times New Roman" w:cs="Times New Roman"/>
-          <w:i/>
-          <w:iCs/>
-          <w:sz w:val="24"/>
-          <w:szCs w:val="24"/>
-        </w:rPr>
-        <w:fldChar w:fldCharType="end"/>
-      </w:r>
-      <w:r>
-        <w:rPr>
-          <w:rFonts w:ascii="Times New Roman" w:hAnsi="Times New Roman" w:cs="Times New Roman"/>
-          <w:sz w:val="24"/>
-          <w:szCs w:val="24"/>
-        </w:rPr>
-        <w:t>. D</w:t>
-      </w:r>
-      <w:r>
-        <w:rPr>
-          <w:rFonts w:ascii="Times New Roman" w:hAnsi="Times New Roman" w:cs="Times New Roman"/>
-          <w:sz w:val="24"/>
-          <w:szCs w:val="24"/>
-        </w:rPr>
-        <w:t>igunakan untuk melatih model</w:t>
-      </w:r>
-      <w:r>
-        <w:rPr>
-          <w:rFonts w:ascii="Times New Roman" w:hAnsi="Times New Roman" w:cs="Times New Roman"/>
-          <w:sz w:val="24"/>
-          <w:szCs w:val="24"/>
-        </w:rPr>
-        <w:t xml:space="preserve"> </w:t>
-      </w:r>
-      <w:r>
-        <w:rPr>
-          <w:rFonts w:ascii="Times New Roman" w:hAnsi="Times New Roman" w:cs="Times New Roman"/>
-          <w:i/>
-          <w:iCs/>
-          <w:sz w:val="24"/>
-          <w:szCs w:val="24"/>
-        </w:rPr>
-        <w:t xml:space="preserve">Convolutional Neural </w:t>
-      </w:r>
-      <w:r>
-        <w:rPr>
-          <w:rFonts w:ascii="Times New Roman" w:hAnsi="Times New Roman" w:cs="Times New Roman"/>
-          <w:i/>
-          <w:iCs/>
-          <w:sz w:val="24"/>
-          <w:szCs w:val="24"/>
-        </w:rPr>
-        <w:t>Network</w:t>
-      </w:r>
-      <w:r>
-        <w:rPr>
-          <w:rFonts w:ascii="Times New Roman" w:hAnsi="Times New Roman" w:cs="Times New Roman"/>
-          <w:sz w:val="24"/>
-          <w:szCs w:val="24"/>
-        </w:rPr>
-        <w:t xml:space="preserve"> </w:t>
-      </w:r>
-      <w:r>
-        <w:rPr>
-          <w:rFonts w:ascii="Times New Roman" w:hAnsi="Times New Roman" w:cs="Times New Roman"/>
-          <w:i/>
-          <w:iCs/>
-          <w:sz w:val="24"/>
-          <w:szCs w:val="24"/>
-        </w:rPr>
-        <w:t>dan</w:t>
-      </w:r>
-      <w:r>
-        <w:rPr>
-          <w:rFonts w:ascii="Times New Roman" w:hAnsi="Times New Roman" w:cs="Times New Roman"/>
-          <w:sz w:val="24"/>
-          <w:szCs w:val="24"/>
-        </w:rPr>
-        <w:t xml:space="preserve"> foto</w:t>
-      </w:r>
-      <w:r>
-        <w:rPr>
-          <w:rFonts w:ascii="Times New Roman" w:hAnsi="Times New Roman" w:cs="Times New Roman"/>
-          <w:sz w:val="24"/>
-          <w:szCs w:val="24"/>
-        </w:rPr>
-        <w:t xml:space="preserve"> digunakan sebagai data uji</w:t>
-      </w:r>
-      <w:r>
-        <w:rPr>
-          <w:rFonts w:ascii="Times New Roman" w:hAnsi="Times New Roman" w:cs="Times New Roman"/>
-          <w:sz w:val="24"/>
-          <w:szCs w:val="24"/>
-        </w:rPr>
-        <w:t xml:space="preserve"> setelah melakukan pelatihan </w:t>
-      </w:r>
-      <w:r>
-        <w:rPr>
-          <w:rFonts w:ascii="Times New Roman" w:hAnsi="Times New Roman" w:cs="Times New Roman"/>
-          <w:i/>
-          <w:iCs/>
-          <w:sz w:val="24"/>
-          <w:szCs w:val="24"/>
-        </w:rPr>
-        <w:t xml:space="preserve">Convolutional Neural </w:t>
-      </w:r>
-      <w:r>
-        <w:rPr>
-          <w:rFonts w:ascii="Times New Roman" w:hAnsi="Times New Roman" w:cs="Times New Roman"/>
-          <w:i/>
-          <w:iCs/>
-          <w:sz w:val="24"/>
-          <w:szCs w:val="24"/>
-        </w:rPr>
-        <w:t>Network</w:t>
-      </w:r>
-      <w:r>
-        <w:rPr>
-          <w:rFonts w:ascii="Times New Roman" w:hAnsi="Times New Roman" w:cs="Times New Roman"/>
-          <w:sz w:val="24"/>
-          <w:szCs w:val="24"/>
-        </w:rPr>
-        <w:t>.</w:t>
-      </w:r>
-    </w:p>
-    <w:p>
-      <w:pPr>
-        <w:pStyle w:val="ListParagraph"/>
-        <w:numPr>
-          <w:ilvl w:val="0"/>
-          <w:numId w:val="16"/>
-        </w:numPr>
-        <w:spacing w:line="276" w:lineRule="auto"/>
-        <w:jc w:val="both"/>
-        <w:rPr>
-          <w:rFonts w:ascii="Times New Roman" w:hAnsi="Times New Roman" w:cs="Times New Roman"/>
-          <w:sz w:val="24"/>
-          <w:szCs w:val="24"/>
-        </w:rPr>
-      </w:pPr>
-      <w:r>
-        <w:rPr>
-          <w:rFonts w:ascii="Times New Roman" w:hAnsi="Times New Roman" w:cs="Times New Roman"/>
-          <w:sz w:val="24"/>
-          <w:szCs w:val="24"/>
-        </w:rPr>
-        <w:t>T</w:t>
-      </w:r>
-      <w:r>
-        <w:rPr>
-          <w:rFonts w:ascii="Times New Roman" w:hAnsi="Times New Roman" w:cs="Times New Roman"/>
-          <w:sz w:val="24"/>
-          <w:szCs w:val="24"/>
-        </w:rPr>
-        <w:t>ahap pengelompokkan dat</w:t>
-      </w:r>
-      <w:r>
-        <w:rPr>
-          <w:rFonts w:ascii="Times New Roman" w:hAnsi="Times New Roman" w:cs="Times New Roman"/>
-          <w:sz w:val="24"/>
-          <w:szCs w:val="24"/>
-        </w:rPr>
-        <w:t>a dilakukan pengelompokkan antara pisang busuk dan pisang matang</w:t>
-      </w:r>
-      <w:r>
-        <w:rPr>
-          <w:rFonts w:ascii="Times New Roman" w:hAnsi="Times New Roman" w:cs="Times New Roman"/>
-          <w:sz w:val="24"/>
-          <w:szCs w:val="24"/>
-        </w:rPr>
-        <w:t>.</w:t>
-      </w:r>
-    </w:p>
-    <w:p>
-      <w:pPr>
-        <w:pStyle w:val="ListParagraph"/>
-        <w:numPr>
-          <w:ilvl w:val="0"/>
-          <w:numId w:val="16"/>
-        </w:numPr>
-        <w:spacing w:line="276" w:lineRule="auto"/>
-        <w:jc w:val="both"/>
-        <w:rPr>
-          <w:rFonts w:ascii="Times New Roman" w:hAnsi="Times New Roman" w:cs="Times New Roman"/>
-          <w:sz w:val="24"/>
-          <w:szCs w:val="24"/>
-        </w:rPr>
-      </w:pPr>
-      <w:r>
-        <w:rPr>
-          <w:rFonts w:ascii="Times New Roman" w:hAnsi="Times New Roman" w:cs="Times New Roman"/>
-          <w:sz w:val="24"/>
-          <w:szCs w:val="24"/>
-        </w:rPr>
-        <w:t>T</w:t>
-      </w:r>
-      <w:r>
-        <w:rPr>
-          <w:rFonts w:ascii="Times New Roman" w:hAnsi="Times New Roman" w:cs="Times New Roman"/>
-          <w:sz w:val="24"/>
-          <w:szCs w:val="24"/>
-        </w:rPr>
-        <w:t xml:space="preserve">ahap </w:t>
-      </w:r>
-      <w:r>
-        <w:rPr>
-          <w:rFonts w:ascii="Times New Roman" w:hAnsi="Times New Roman" w:cs="Times New Roman"/>
-          <w:i/>
-          <w:iCs/>
-          <w:sz w:val="24"/>
-          <w:szCs w:val="24"/>
-        </w:rPr>
-        <w:t xml:space="preserve">split </w:t>
-      </w:r>
-      <w:r>
-        <w:rPr>
-          <w:rFonts w:ascii="Times New Roman" w:hAnsi="Times New Roman" w:cs="Times New Roman"/>
-          <w:i/>
-          <w:iCs/>
-          <w:sz w:val="24"/>
-          <w:szCs w:val="24"/>
-        </w:rPr>
-        <w:t xml:space="preserve">data </w:t>
-      </w:r>
-      <w:r>
-        <w:rPr>
-          <w:rFonts w:ascii="Times New Roman" w:hAnsi="Times New Roman" w:cs="Times New Roman"/>
-          <w:sz w:val="24"/>
-          <w:szCs w:val="24"/>
-        </w:rPr>
-        <w:t>atau</w:t>
-      </w:r>
-      <w:r>
-        <w:rPr>
-          <w:rFonts w:ascii="Times New Roman" w:hAnsi="Times New Roman" w:cs="Times New Roman"/>
-          <w:sz w:val="24"/>
-          <w:szCs w:val="24"/>
-        </w:rPr>
-        <w:t xml:space="preserve"> pembagian data dilakukan sebelum </w:t>
-      </w:r>
-      <w:r>
-        <w:rPr>
-          <w:rFonts w:ascii="Times New Roman" w:hAnsi="Times New Roman" w:cs="Times New Roman"/>
-          <w:sz w:val="24"/>
-          <w:szCs w:val="24"/>
-        </w:rPr>
-        <w:t>melatih</w:t>
-      </w:r>
-      <w:r>
-        <w:rPr>
-          <w:rFonts w:ascii="Times New Roman" w:hAnsi="Times New Roman" w:cs="Times New Roman"/>
-          <w:sz w:val="24"/>
-          <w:szCs w:val="24"/>
-        </w:rPr>
-        <w:t xml:space="preserve"> dengan model </w:t>
-      </w:r>
-      <w:r>
-        <w:rPr>
-          <w:rFonts w:ascii="Times New Roman" w:hAnsi="Times New Roman" w:cs="Times New Roman"/>
-          <w:i/>
-          <w:iCs/>
-          <w:sz w:val="24"/>
-          <w:szCs w:val="24"/>
-        </w:rPr>
-        <w:t>Convolutional Neural Network</w:t>
-      </w:r>
-      <w:r>
-        <w:rPr>
-          <w:rFonts w:ascii="Times New Roman" w:hAnsi="Times New Roman" w:cs="Times New Roman"/>
-          <w:sz w:val="24"/>
-          <w:szCs w:val="24"/>
-        </w:rPr>
-        <w:t>.</w:t>
-      </w:r>
-    </w:p>
-    <w:p>
-      <w:pPr>
-        <w:pStyle w:val="ListParagraph"/>
-        <w:numPr>
-          <w:ilvl w:val="0"/>
-          <w:numId w:val="16"/>
-        </w:numPr>
-        <w:spacing w:line="276" w:lineRule="auto"/>
-        <w:jc w:val="both"/>
-        <w:rPr>
-          <w:rFonts w:ascii="Times New Roman" w:hAnsi="Times New Roman" w:cs="Times New Roman"/>
-          <w:sz w:val="24"/>
-          <w:szCs w:val="24"/>
-        </w:rPr>
-      </w:pPr>
-      <w:r>
-        <w:rPr>
-          <w:rFonts w:ascii="Times New Roman" w:hAnsi="Times New Roman" w:cs="Times New Roman"/>
-          <w:sz w:val="24"/>
-          <w:szCs w:val="24"/>
-        </w:rPr>
-        <w:t>T</w:t>
-      </w:r>
-      <w:r>
-        <w:rPr>
-          <w:rFonts w:ascii="Times New Roman" w:hAnsi="Times New Roman" w:cs="Times New Roman"/>
-          <w:sz w:val="24"/>
-          <w:szCs w:val="24"/>
-        </w:rPr>
-        <w:t xml:space="preserve">ahap model </w:t>
-      </w:r>
-      <w:r>
-        <w:rPr>
-          <w:rFonts w:ascii="Times New Roman" w:hAnsi="Times New Roman" w:cs="Times New Roman"/>
-          <w:i/>
-          <w:iCs/>
-          <w:sz w:val="24"/>
-          <w:szCs w:val="24"/>
-        </w:rPr>
-        <w:t xml:space="preserve">Convolutional Neural Network </w:t>
-      </w:r>
-      <w:r>
-        <w:rPr>
-          <w:rFonts w:ascii="Times New Roman" w:hAnsi="Times New Roman" w:cs="Times New Roman"/>
-          <w:sz w:val="24"/>
-          <w:szCs w:val="24"/>
-        </w:rPr>
-        <w:t>(CNN) adalah tahap melatih algoritma dengan data yang sudah dikumpulkan pada tahap sebelumnya</w:t>
-      </w:r>
-      <w:r>
-        <w:rPr>
-          <w:rFonts w:ascii="Times New Roman" w:hAnsi="Times New Roman" w:cs="Times New Roman"/>
-          <w:sz w:val="24"/>
-          <w:szCs w:val="24"/>
-        </w:rPr>
-        <w:t>.</w:t>
-      </w:r>
-    </w:p>
-    <w:p>
-      <w:pPr>
-        <w:pStyle w:val="ListParagraph"/>
-        <w:numPr>
-          <w:ilvl w:val="0"/>
-          <w:numId w:val="16"/>
-        </w:numPr>
-        <w:spacing w:line="276" w:lineRule="auto"/>
-        <w:jc w:val="both"/>
-        <w:rPr>
-          <w:rFonts w:ascii="Times New Roman" w:hAnsi="Times New Roman" w:cs="Times New Roman"/>
-          <w:sz w:val="24"/>
-          <w:szCs w:val="24"/>
-        </w:rPr>
-      </w:pPr>
-      <w:r>
-        <w:rPr>
-          <w:rFonts w:ascii="Times New Roman" w:hAnsi="Times New Roman" w:cs="Times New Roman"/>
-          <w:sz w:val="24"/>
-          <w:szCs w:val="24"/>
         </w:rPr>
         <w:lastRenderedPageBreak/>
-        <w:t>T</w:t>
-      </w:r>
-      <w:r>
-        <w:rPr>
-          <w:rFonts w:ascii="Times New Roman" w:hAnsi="Times New Roman" w:cs="Times New Roman"/>
-          <w:sz w:val="24"/>
-          <w:szCs w:val="24"/>
-        </w:rPr>
-        <w:t xml:space="preserve">ahap klasifikasi dilakukan setelah tahap latih algoritma </w:t>
-      </w:r>
-      <w:r>
-        <w:rPr>
-          <w:rFonts w:ascii="Times New Roman" w:hAnsi="Times New Roman" w:cs="Times New Roman"/>
-          <w:i/>
-          <w:iCs/>
-          <w:sz w:val="24"/>
-          <w:szCs w:val="24"/>
-        </w:rPr>
-        <w:t>Convolutional Neural Network</w:t>
-      </w:r>
-      <w:r>
-        <w:rPr>
-          <w:rFonts w:ascii="Times New Roman" w:hAnsi="Times New Roman" w:cs="Times New Roman"/>
-          <w:i/>
-          <w:iCs/>
-          <w:sz w:val="24"/>
-          <w:szCs w:val="24"/>
-        </w:rPr>
-        <w:t xml:space="preserve"> </w:t>
-      </w:r>
-      <w:r>
-        <w:rPr>
-          <w:rFonts w:ascii="Times New Roman" w:hAnsi="Times New Roman" w:cs="Times New Roman"/>
-          <w:sz w:val="24"/>
-          <w:szCs w:val="24"/>
-        </w:rPr>
-        <w:t xml:space="preserve">sehingga dapat melakukan </w:t>
-      </w:r>
-      <w:r>
-        <w:rPr>
-          <w:rFonts w:ascii="Times New Roman" w:hAnsi="Times New Roman" w:cs="Times New Roman"/>
-          <w:sz w:val="24"/>
-          <w:szCs w:val="24"/>
-        </w:rPr>
-        <w:t>klasifikasi pisang berdasarkan gambar warna kulit</w:t>
-      </w:r>
-      <w:r>
-        <w:rPr>
-          <w:rFonts w:ascii="Times New Roman" w:hAnsi="Times New Roman" w:cs="Times New Roman"/>
-          <w:sz w:val="24"/>
-          <w:szCs w:val="24"/>
-        </w:rPr>
-        <w:t>.</w:t>
-      </w:r>
-    </w:p>
-    <w:p>
-      <w:pPr>
-        <w:jc w:val="both"/>
-        <w:rPr>
-          <w:rFonts w:ascii="Times New Roman" w:hAnsi="Times New Roman" w:cs="Times New Roman"/>
-          <w:b/>
-          <w:bCs/>
-          <w:sz w:val="24"/>
-          <w:szCs w:val="24"/>
-        </w:rPr>
-      </w:pPr>
-    </w:p>
-    <w:p>
-      <w:pPr>
-        <w:ind w:left="426"/>
-        <w:jc w:val="both"/>
-        <w:rPr>
-          <w:rFonts w:ascii="Times New Roman" w:hAnsi="Times New Roman" w:cs="Times New Roman"/>
-          <w:sz w:val="24"/>
-          <w:szCs w:val="24"/>
-        </w:rPr>
-      </w:pPr>
-      <w:r>
-        <w:rPr>
-          <w:rFonts w:ascii="Times New Roman" w:hAnsi="Times New Roman" w:cs="Times New Roman"/>
-          <w:sz w:val="24"/>
-          <w:szCs w:val="24"/>
-        </w:rPr>
-        <w:t xml:space="preserve">Tahap model </w:t>
-      </w:r>
-      <w:r>
-        <w:rPr>
-          <w:rFonts w:ascii="Times New Roman" w:hAnsi="Times New Roman" w:cs="Times New Roman"/>
-          <w:sz w:val="24"/>
-          <w:szCs w:val="24"/>
-        </w:rPr>
-        <w:t xml:space="preserve">arsitektur </w:t>
-      </w:r>
-      <w:r>
-        <w:rPr>
-          <w:rFonts w:ascii="Times New Roman" w:hAnsi="Times New Roman" w:cs="Times New Roman"/>
-          <w:i/>
-          <w:iCs/>
-          <w:sz w:val="24"/>
-          <w:szCs w:val="24"/>
-        </w:rPr>
-        <w:t xml:space="preserve">Convolutional Neural </w:t>
-      </w:r>
-      <w:r>
-        <w:rPr>
-          <w:rFonts w:ascii="Times New Roman" w:hAnsi="Times New Roman" w:cs="Times New Roman"/>
-          <w:i/>
-          <w:iCs/>
-          <w:sz w:val="24"/>
-          <w:szCs w:val="24"/>
-        </w:rPr>
-        <w:t>Network</w:t>
-      </w:r>
-      <w:r>
-        <w:rPr>
-          <w:rFonts w:ascii="Times New Roman" w:hAnsi="Times New Roman" w:cs="Times New Roman"/>
-          <w:i/>
-          <w:iCs/>
-          <w:sz w:val="24"/>
-          <w:szCs w:val="24"/>
-        </w:rPr>
-        <w:t xml:space="preserve"> </w:t>
-      </w:r>
-      <w:r>
-        <w:rPr>
-          <w:rFonts w:ascii="Times New Roman" w:hAnsi="Times New Roman" w:cs="Times New Roman"/>
-          <w:sz w:val="24"/>
-          <w:szCs w:val="24"/>
-        </w:rPr>
-        <w:t>pada gambar 1</w:t>
-      </w:r>
-      <w:r>
-        <w:rPr>
-          <w:rFonts w:ascii="Times New Roman" w:hAnsi="Times New Roman" w:cs="Times New Roman"/>
-          <w:i/>
-          <w:iCs/>
-          <w:sz w:val="24"/>
-          <w:szCs w:val="24"/>
-        </w:rPr>
-        <w:t xml:space="preserve"> </w:t>
-      </w:r>
-      <w:r>
-        <w:rPr>
-          <w:rFonts w:ascii="Times New Roman" w:hAnsi="Times New Roman" w:cs="Times New Roman"/>
-          <w:sz w:val="24"/>
-          <w:szCs w:val="24"/>
-        </w:rPr>
-        <w:t xml:space="preserve">dapat </w:t>
-      </w:r>
-      <w:r>
-        <w:rPr>
-          <w:rFonts w:ascii="Times New Roman" w:hAnsi="Times New Roman" w:cs="Times New Roman"/>
-          <w:sz w:val="24"/>
-          <w:szCs w:val="24"/>
-        </w:rPr>
-        <w:t>lebih detail</w:t>
-      </w:r>
-      <w:r>
-        <w:rPr>
-          <w:rFonts w:ascii="Times New Roman" w:hAnsi="Times New Roman" w:cs="Times New Roman"/>
-          <w:sz w:val="24"/>
-          <w:szCs w:val="24"/>
-        </w:rPr>
-        <w:t xml:space="preserve"> </w:t>
-      </w:r>
-      <w:r>
-        <w:rPr>
-          <w:rFonts w:ascii="Times New Roman" w:hAnsi="Times New Roman" w:cs="Times New Roman"/>
-          <w:sz w:val="24"/>
-          <w:szCs w:val="24"/>
-        </w:rPr>
-        <w:t xml:space="preserve">pada gambar </w:t>
-      </w:r>
-      <w:r>
-        <w:rPr>
-          <w:rFonts w:ascii="Times New Roman" w:hAnsi="Times New Roman" w:cs="Times New Roman"/>
-          <w:sz w:val="24"/>
-          <w:szCs w:val="24"/>
-        </w:rPr>
-        <w:t>2</w:t>
-      </w:r>
-      <w:r>
-        <w:rPr>
-          <w:rFonts w:ascii="Times New Roman" w:hAnsi="Times New Roman" w:cs="Times New Roman"/>
-          <w:sz w:val="24"/>
-          <w:szCs w:val="24"/>
-        </w:rPr>
-        <w:t>.</w:t>
-      </w:r>
-    </w:p>
-    <w:p>
-      <w:pPr>
-        <w:jc w:val="both"/>
-        <w:rPr>
-          <w:rFonts w:ascii="Times New Roman" w:hAnsi="Times New Roman" w:cs="Times New Roman"/>
-          <w:sz w:val="24"/>
-          <w:szCs w:val="24"/>
-        </w:rPr>
-      </w:pPr>
-    </w:p>
-    <w:p>
-      <w:pPr>
-        <w:ind w:left="426"/>
-        <w:jc w:val="both"/>
-        <w:rPr>
-          <w:rFonts w:ascii="Times New Roman" w:hAnsi="Times New Roman" w:cs="Times New Roman"/>
-          <w:sz w:val="24"/>
-          <w:szCs w:val="24"/>
-        </w:rPr>
-      </w:pPr>
+        <w:drawing>
+          <wp:anchor distT="0" distB="0" distL="114300" distR="114300" simplePos="0" relativeHeight="251724800" behindDoc="0" locked="0" layoutInCell="1" allowOverlap="1" wp14:anchorId="2EF304F8" wp14:editId="67FA123C">
+            <wp:simplePos x="0" y="0"/>
+            <wp:positionH relativeFrom="column">
+              <wp:posOffset>245110</wp:posOffset>
+            </wp:positionH>
+            <wp:positionV relativeFrom="paragraph">
+              <wp:posOffset>171958</wp:posOffset>
+            </wp:positionV>
+            <wp:extent cx="536575" cy="388620"/>
+            <wp:effectExtent l="0" t="0" r="0" b="0"/>
+            <wp:wrapTopAndBottom/>
+            <wp:docPr id="56" name="Picture 56" descr="A bunch of bananas&#10;&#10;Description automatically generated"/>
+            <wp:cNvGraphicFramePr>
+              <a:graphicFrameLocks xmlns:a="http://schemas.openxmlformats.org/drawingml/2006/main" noChangeAspect="1"/>
+            </wp:cNvGraphicFramePr>
+            <a:graphic xmlns:a="http://schemas.openxmlformats.org/drawingml/2006/main">
+              <a:graphicData uri="http://schemas.openxmlformats.org/drawingml/2006/picture">
+                <pic:pic xmlns:pic="http://schemas.openxmlformats.org/drawingml/2006/picture">
+                  <pic:nvPicPr>
+                    <pic:cNvPr id="8" name="Picture 8" descr="A bunch of bananas&#10;&#10;Description automatically generated"/>
+                    <pic:cNvPicPr>
+                      <a:picLocks noChangeAspect="1" noChangeArrowheads="1"/>
+                    </pic:cNvPicPr>
+                  </pic:nvPicPr>
+                  <pic:blipFill>
+                    <a:blip r:embed="rId9" cstate="print">
+                      <a:extLst>
+                        <a:ext uri="{28A0092B-C50C-407E-A947-70E740481C1C}">
+                          <a14:useLocalDpi xmlns:a14="http://schemas.microsoft.com/office/drawing/2010/main" val="0"/>
+                        </a:ext>
+                      </a:extLst>
+                    </a:blip>
+                    <a:srcRect/>
+                    <a:stretch>
+                      <a:fillRect/>
+                    </a:stretch>
+                  </pic:blipFill>
+                  <pic:spPr bwMode="auto">
+                    <a:xfrm>
+                      <a:off x="0" y="0"/>
+                      <a:ext cx="536575" cy="388620"/>
+                    </a:xfrm>
+                    <a:prstGeom prst="rect">
+                      <a:avLst/>
+                    </a:prstGeom>
+                    <a:noFill/>
+                    <a:ln>
+                      <a:noFill/>
+                    </a:ln>
+                  </pic:spPr>
+                </pic:pic>
+              </a:graphicData>
+            </a:graphic>
+            <wp14:sizeRelH relativeFrom="margin">
+              <wp14:pctWidth>0</wp14:pctWidth>
+            </wp14:sizeRelH>
+            <wp14:sizeRelV relativeFrom="margin">
+              <wp14:pctHeight>0</wp14:pctHeight>
+            </wp14:sizeRelV>
+          </wp:anchor>
+        </w:drawing>
+      </w:r>
       <w:r>
         <w:rPr>
           <w:rFonts w:ascii="Times New Roman" w:hAnsi="Times New Roman" w:cs="Times New Roman"/>
@@ -3786,18 +3148,18 @@
         <mc:AlternateContent>
           <mc:Choice Requires="wpg">
             <w:drawing>
-              <wp:anchor distT="0" distB="0" distL="114300" distR="114300" simplePos="0" relativeHeight="251675648" behindDoc="0" locked="0" layoutInCell="1" allowOverlap="1" wp14:anchorId="22ACA55A" wp14:editId="0E382D7A">
+              <wp:anchor distT="0" distB="0" distL="114300" distR="114300" simplePos="0" relativeHeight="251720704" behindDoc="0" locked="0" layoutInCell="1" allowOverlap="1" wp14:anchorId="7DD4AC22" wp14:editId="646E343A">
                 <wp:simplePos x="0" y="0"/>
                 <wp:positionH relativeFrom="margin">
-                  <wp:posOffset>127501</wp:posOffset>
+                  <wp:posOffset>113119</wp:posOffset>
                 </wp:positionH>
                 <wp:positionV relativeFrom="paragraph">
-                  <wp:posOffset>35651</wp:posOffset>
+                  <wp:posOffset>152908</wp:posOffset>
                 </wp:positionV>
                 <wp:extent cx="4855616" cy="1567180"/>
                 <wp:effectExtent l="0" t="0" r="21590" b="13970"/>
                 <wp:wrapNone/>
-                <wp:docPr id="96" name="Group 96"/>
+                <wp:docPr id="12" name="Group 12"/>
                 <wp:cNvGraphicFramePr/>
                 <a:graphic xmlns:a="http://schemas.openxmlformats.org/drawingml/2006/main">
                   <a:graphicData uri="http://schemas.microsoft.com/office/word/2010/wordprocessingGroup">
@@ -3812,7 +3174,7 @@
                         </a:xfrm>
                       </wpg:grpSpPr>
                       <wpg:grpSp>
-                        <wpg:cNvPr id="97" name="Group 97"/>
+                        <wpg:cNvPr id="13" name="Group 13"/>
                         <wpg:cNvGrpSpPr/>
                         <wpg:grpSpPr>
                           <a:xfrm>
@@ -3823,7 +3185,7 @@
                           </a:xfrm>
                         </wpg:grpSpPr>
                         <wpg:grpSp>
-                          <wpg:cNvPr id="98" name="Group 98"/>
+                          <wpg:cNvPr id="15" name="Group 15"/>
                           <wpg:cNvGrpSpPr/>
                           <wpg:grpSpPr>
                             <a:xfrm>
@@ -3834,7 +3196,7 @@
                             </a:xfrm>
                           </wpg:grpSpPr>
                           <wpg:grpSp>
-                            <wpg:cNvPr id="99" name="Group 99"/>
+                            <wpg:cNvPr id="16" name="Group 16"/>
                             <wpg:cNvGrpSpPr/>
                             <wpg:grpSpPr>
                               <a:xfrm>
@@ -3845,7 +3207,7 @@
                               </a:xfrm>
                             </wpg:grpSpPr>
                             <wps:wsp>
-                              <wps:cNvPr id="100" name="Rectangle 100"/>
+                              <wps:cNvPr id="17" name="Rectangle 17"/>
                               <wps:cNvSpPr/>
                               <wps:spPr>
                                 <a:xfrm>
@@ -3883,7 +3245,7 @@
                               </wps:bodyPr>
                             </wps:wsp>
                             <wps:wsp>
-                              <wps:cNvPr id="103" name="Text Box 103"/>
+                              <wps:cNvPr id="18" name="Text Box 18"/>
                               <wps:cNvSpPr txBox="1"/>
                               <wps:spPr>
                                 <a:xfrm>
@@ -3942,7 +3304,7 @@
                             </wps:wsp>
                           </wpg:grpSp>
                           <wps:wsp>
-                            <wps:cNvPr id="104" name="Straight Arrow Connector 104"/>
+                            <wps:cNvPr id="19" name="Straight Arrow Connector 19"/>
                             <wps:cNvCnPr/>
                             <wps:spPr>
                               <a:xfrm>
@@ -3974,7 +3336,7 @@
                           </wps:wsp>
                         </wpg:grpSp>
                         <wpg:grpSp>
-                          <wpg:cNvPr id="105" name="Group 105"/>
+                          <wpg:cNvPr id="20" name="Group 20"/>
                           <wpg:cNvGrpSpPr/>
                           <wpg:grpSpPr>
                             <a:xfrm>
@@ -3985,7 +3347,7 @@
                             </a:xfrm>
                           </wpg:grpSpPr>
                           <wps:wsp>
-                            <wps:cNvPr id="106" name="Rectangle 106"/>
+                            <wps:cNvPr id="22" name="Rectangle 22"/>
                             <wps:cNvSpPr/>
                             <wps:spPr>
                               <a:xfrm>
@@ -4044,7 +3406,7 @@
                             </wps:bodyPr>
                           </wps:wsp>
                           <wps:wsp>
-                            <wps:cNvPr id="107" name="Straight Arrow Connector 107"/>
+                            <wps:cNvPr id="25" name="Straight Arrow Connector 25"/>
                             <wps:cNvCnPr/>
                             <wps:spPr>
                               <a:xfrm>
@@ -4076,7 +3438,7 @@
                           </wps:wsp>
                         </wpg:grpSp>
                         <wpg:grpSp>
-                          <wpg:cNvPr id="108" name="Group 108"/>
+                          <wpg:cNvPr id="26" name="Group 26"/>
                           <wpg:cNvGrpSpPr/>
                           <wpg:grpSpPr>
                             <a:xfrm>
@@ -4087,7 +3449,7 @@
                             </a:xfrm>
                           </wpg:grpSpPr>
                           <wpg:grpSp>
-                            <wpg:cNvPr id="109" name="Group 109"/>
+                            <wpg:cNvPr id="27" name="Group 27"/>
                             <wpg:cNvGrpSpPr/>
                             <wpg:grpSpPr>
                               <a:xfrm>
@@ -4098,7 +3460,7 @@
                               </a:xfrm>
                             </wpg:grpSpPr>
                             <wps:wsp>
-                              <wps:cNvPr id="110" name="Rectangle 110"/>
+                              <wps:cNvPr id="28" name="Rectangle 28"/>
                               <wps:cNvSpPr/>
                               <wps:spPr>
                                 <a:xfrm>
@@ -4136,7 +3498,7 @@
                               </wps:bodyPr>
                             </wps:wsp>
                             <wps:wsp>
-                              <wps:cNvPr id="111" name="Cube 111"/>
+                              <wps:cNvPr id="30" name="Cube 30"/>
                               <wps:cNvSpPr/>
                               <wps:spPr>
                                 <a:xfrm flipH="1">
@@ -4172,7 +3534,7 @@
                               </wps:bodyPr>
                             </wps:wsp>
                             <wps:wsp>
-                              <wps:cNvPr id="112" name="Rectangle 112"/>
+                              <wps:cNvPr id="31" name="Rectangle 31"/>
                               <wps:cNvSpPr/>
                               <wps:spPr>
                                 <a:xfrm>
@@ -4266,7 +3628,7 @@
                             </wps:wsp>
                           </wpg:grpSp>
                           <wps:wsp>
-                            <wps:cNvPr id="113" name="Straight Arrow Connector 113"/>
+                            <wps:cNvPr id="32" name="Straight Arrow Connector 32"/>
                             <wps:cNvCnPr/>
                             <wps:spPr>
                               <a:xfrm flipV="1">
@@ -4298,7 +3660,7 @@
                           </wps:wsp>
                         </wpg:grpSp>
                         <wpg:grpSp>
-                          <wpg:cNvPr id="114" name="Group 114"/>
+                          <wpg:cNvPr id="34" name="Group 34"/>
                           <wpg:cNvGrpSpPr/>
                           <wpg:grpSpPr>
                             <a:xfrm>
@@ -4309,7 +3671,7 @@
                             </a:xfrm>
                           </wpg:grpSpPr>
                           <wps:wsp>
-                            <wps:cNvPr id="115" name="Rectangle 115"/>
+                            <wps:cNvPr id="42" name="Rectangle 42"/>
                             <wps:cNvSpPr/>
                             <wps:spPr>
                               <a:xfrm>
@@ -4368,7 +3730,7 @@
                             </wps:bodyPr>
                           </wps:wsp>
                           <wps:wsp>
-                            <wps:cNvPr id="120" name="Straight Arrow Connector 120"/>
+                            <wps:cNvPr id="43" name="Straight Arrow Connector 43"/>
                             <wps:cNvCnPr/>
                             <wps:spPr>
                               <a:xfrm>
@@ -4401,7 +3763,7 @@
                         </wpg:grpSp>
                       </wpg:grpSp>
                       <wps:wsp>
-                        <wps:cNvPr id="124" name="Straight Arrow Connector 124"/>
+                        <wps:cNvPr id="44" name="Straight Arrow Connector 44"/>
                         <wps:cNvCnPr/>
                         <wps:spPr>
                           <a:xfrm>
@@ -4432,7 +3794,7 @@
                         <wps:bodyPr/>
                       </wps:wsp>
                       <wps:wsp>
-                        <wps:cNvPr id="154" name="Rectangle 154"/>
+                        <wps:cNvPr id="45" name="Rectangle 45"/>
                         <wps:cNvSpPr/>
                         <wps:spPr>
                           <a:xfrm>
@@ -4491,7 +3853,7 @@
                         </wps:bodyPr>
                       </wps:wsp>
                       <wpg:grpSp>
-                        <wpg:cNvPr id="156" name="Group 156"/>
+                        <wpg:cNvPr id="46" name="Group 46"/>
                         <wpg:cNvGrpSpPr/>
                         <wpg:grpSpPr>
                           <a:xfrm>
@@ -4502,7 +3864,7 @@
                           </a:xfrm>
                         </wpg:grpSpPr>
                         <wps:wsp>
-                          <wps:cNvPr id="158" name="Rectangle 158"/>
+                          <wps:cNvPr id="47" name="Rectangle 47"/>
                           <wps:cNvSpPr/>
                           <wps:spPr>
                             <a:xfrm>
@@ -4561,7 +3923,7 @@
                           </wps:bodyPr>
                         </wps:wsp>
                         <wpg:grpSp>
-                          <wpg:cNvPr id="160" name="Group 160"/>
+                          <wpg:cNvPr id="48" name="Group 48"/>
                           <wpg:cNvGrpSpPr/>
                           <wpg:grpSpPr>
                             <a:xfrm>
@@ -4572,7 +3934,7 @@
                             </a:xfrm>
                           </wpg:grpSpPr>
                           <wps:wsp>
-                            <wps:cNvPr id="161" name="Rectangle 161"/>
+                            <wps:cNvPr id="49" name="Rectangle 49"/>
                             <wps:cNvSpPr/>
                             <wps:spPr>
                               <a:xfrm>
@@ -4631,7 +3993,7 @@
                             </wps:bodyPr>
                           </wps:wsp>
                           <wps:wsp>
-                            <wps:cNvPr id="162" name="Straight Arrow Connector 162"/>
+                            <wps:cNvPr id="50" name="Straight Arrow Connector 50"/>
                             <wps:cNvCnPr/>
                             <wps:spPr>
                               <a:xfrm flipH="1">
@@ -4663,7 +4025,7 @@
                           </wps:wsp>
                         </wpg:grpSp>
                         <wpg:grpSp>
-                          <wpg:cNvPr id="163" name="Group 163"/>
+                          <wpg:cNvPr id="51" name="Group 51"/>
                           <wpg:cNvGrpSpPr/>
                           <wpg:grpSpPr>
                             <a:xfrm>
@@ -4674,7 +4036,7 @@
                             </a:xfrm>
                           </wpg:grpSpPr>
                           <wps:wsp>
-                            <wps:cNvPr id="164" name="Rectangle 164"/>
+                            <wps:cNvPr id="52" name="Rectangle 52"/>
                             <wps:cNvSpPr/>
                             <wps:spPr>
                               <a:xfrm>
@@ -4729,14 +4091,7 @@
                                       <w:sz w:val="16"/>
                                       <w:szCs w:val="16"/>
                                     </w:rPr>
-                                    <w:t xml:space="preserve"> (</w:t>
-                                  </w:r>
-                                  <w:r>
-                                    <w:rPr>
-                                      <w:sz w:val="16"/>
-                                      <w:szCs w:val="16"/>
-                                    </w:rPr>
-                                    <w:t>Matang)</w:t>
+                                    <w:t xml:space="preserve"> (Matang)</w:t>
                                   </w:r>
                                 </w:p>
                               </w:txbxContent>
@@ -4749,7 +4104,7 @@
                             </wps:bodyPr>
                           </wps:wsp>
                           <wps:wsp>
-                            <wps:cNvPr id="165" name="Rectangle 165"/>
+                            <wps:cNvPr id="53" name="Rectangle 53"/>
                             <wps:cNvSpPr/>
                             <wps:spPr>
                               <a:xfrm>
@@ -4812,7 +4167,7 @@
                             </wps:bodyPr>
                           </wps:wsp>
                           <wps:wsp>
-                            <wps:cNvPr id="166" name="Right Brace 166"/>
+                            <wps:cNvPr id="54" name="Right Brace 54"/>
                             <wps:cNvSpPr/>
                             <wps:spPr>
                               <a:xfrm>
@@ -4864,16 +4219,16 @@
           </mc:Choice>
           <mc:Fallback>
             <w:pict>
-              <v:group w14:anchorId="22ACA55A" id="Group 96" o:spid="_x0000_s1026" style="position:absolute;left:0;text-align:left;margin-left:10.05pt;margin-top:2.8pt;width:382.35pt;height:123.4pt;z-index:251675648;mso-position-horizontal-relative:margin;mso-width-relative:margin;mso-height-relative:margin" coordorigin="477,1374" coordsize="49087,16036" o:gfxdata="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">
-                <v:group id="Group 97" o:spid="_x0000_s1027" style="position:absolute;left:477;top:1374;width:40534;height:7024" coordorigin="477,1374" coordsize="40534,7023" o:gfxdata="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">
-                  <v:group id="Group 98" o:spid="_x0000_s1028" style="position:absolute;left:477;top:1374;width:10173;height:6138" coordorigin="477,1374" coordsize="10173,6138" o:gfxdata="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">
-                    <v:group id="Group 99" o:spid="_x0000_s1029" style="position:absolute;left:477;top:1374;width:8320;height:6138" coordorigin="5663" coordsize="8325,6141" o:gfxdata="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">
-                      <v:rect id="Rectangle 100" o:spid="_x0000_s1030" style="position:absolute;left:5663;width:8325;height:6141;visibility:visible;mso-wrap-style:square;v-text-anchor:middle" o:gfxdata="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" fillcolor="white [3201]" strokecolor="#00b0f0" strokeweight=".25pt"/>
+              <v:group w14:anchorId="7DD4AC22" id="Group 12" o:spid="_x0000_s1026" style="position:absolute;margin-left:8.9pt;margin-top:12.05pt;width:382.35pt;height:123.4pt;z-index:251720704;mso-position-horizontal-relative:margin;mso-width-relative:margin;mso-height-relative:margin" coordorigin="477,1374" coordsize="49087,16036" o:gfxdata="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">
+                <v:group id="Group 13" o:spid="_x0000_s1027" style="position:absolute;left:477;top:1374;width:40534;height:7024" coordorigin="477,1374" coordsize="40534,7023" o:gfxdata="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">
+                  <v:group id="Group 15" o:spid="_x0000_s1028" style="position:absolute;left:477;top:1374;width:10173;height:6138" coordorigin="477,1374" coordsize="10173,6138" o:gfxdata="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">
+                    <v:group id="Group 16" o:spid="_x0000_s1029" style="position:absolute;left:477;top:1374;width:8320;height:6138" coordorigin="5663" coordsize="8325,6141" o:gfxdata="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">
+                      <v:rect id="Rectangle 17" o:spid="_x0000_s1030" style="position:absolute;left:5663;width:8325;height:6141;visibility:visible;mso-wrap-style:square;v-text-anchor:middle" o:gfxdata="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" fillcolor="white [3201]" strokecolor="#00b0f0" strokeweight=".25pt"/>
                       <v:shapetype id="_x0000_t202" coordsize="21600,21600" o:spt="202" path="m,l,21600r21600,l21600,xe">
                         <v:stroke joinstyle="miter"/>
                         <v:path gradientshapeok="t" o:connecttype="rect"/>
                       </v:shapetype>
-                      <v:shape id="Text Box 103" o:spid="_x0000_s1031" type="#_x0000_t202" style="position:absolute;left:5883;top:3732;width:7818;height:2392;visibility:visible;mso-wrap-style:square;v-text-anchor:top" o:gfxdata="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" filled="f" stroked="f">
+                      <v:shape id="Text Box 18" o:spid="_x0000_s1031" type="#_x0000_t202" style="position:absolute;left:5883;top:3732;width:7818;height:2392;visibility:visible;mso-wrap-style:square;v-text-anchor:top" o:gfxdata="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" filled="f" stroked="f">
                         <v:textbox>
                           <w:txbxContent>
                             <w:p>
@@ -4901,12 +4256,12 @@
                       <v:path arrowok="t" fillok="f" o:connecttype="none"/>
                       <o:lock v:ext="edit" shapetype="t"/>
                     </v:shapetype>
-                    <v:shape id="Straight Arrow Connector 104" o:spid="_x0000_s1032" type="#_x0000_t32" style="position:absolute;left:8802;top:4105;width:1848;height:0;visibility:visible;mso-wrap-style:square" o:connectortype="straight" o:gfxdata="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" strokecolor="black [3200]" strokeweight=".25pt">
+                    <v:shape id="Straight Arrow Connector 19" o:spid="_x0000_s1032" type="#_x0000_t32" style="position:absolute;left:8802;top:4105;width:1848;height:0;visibility:visible;mso-wrap-style:square" o:connectortype="straight" o:gfxdata="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" strokecolor="black [3200]" strokeweight=".25pt">
                       <v:stroke endarrow="block" joinstyle="miter"/>
                     </v:shape>
                   </v:group>
-                  <v:group id="Group 105" o:spid="_x0000_s1033" style="position:absolute;left:10645;top:2729;width:7984;height:2626" coordsize="7983,2625" o:gfxdata="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">
-                    <v:rect id="Rectangle 106" o:spid="_x0000_s1034" style="position:absolute;width:5975;height:2625;visibility:visible;mso-wrap-style:square;v-text-anchor:middle" o:gfxdata="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" fillcolor="white [3201]" strokecolor="#00b0f0" strokeweight=".25pt">
+                  <v:group id="Group 20" o:spid="_x0000_s1033" style="position:absolute;left:10645;top:2729;width:7984;height:2626" coordsize="7983,2625" o:gfxdata="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">
+                    <v:rect id="Rectangle 22" o:spid="_x0000_s1034" style="position:absolute;width:5975;height:2625;visibility:visible;mso-wrap-style:square;v-text-anchor:middle" o:gfxdata="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" fillcolor="white [3201]" strokecolor="#00b0f0" strokeweight=".25pt">
                       <v:textbox>
                         <w:txbxContent>
                           <w:p>
@@ -4929,13 +4284,13 @@
                         </w:txbxContent>
                       </v:textbox>
                     </v:rect>
-                    <v:shape id="Straight Arrow Connector 107" o:spid="_x0000_s1035" type="#_x0000_t32" style="position:absolute;left:6073;top:1171;width:1910;height:0;visibility:visible;mso-wrap-style:square" o:connectortype="straight" o:gfxdata="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" strokecolor="black [3200]" strokeweight=".25pt">
+                    <v:shape id="Straight Arrow Connector 25" o:spid="_x0000_s1035" type="#_x0000_t32" style="position:absolute;left:6073;top:1171;width:1910;height:0;visibility:visible;mso-wrap-style:square" o:connectortype="straight" o:gfxdata="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" strokecolor="black [3200]" strokeweight=".25pt">
                       <v:stroke endarrow="block" joinstyle="miter"/>
                     </v:shape>
                   </v:group>
-                  <v:group id="Group 108" o:spid="_x0000_s1036" style="position:absolute;left:18560;top:1569;width:12079;height:6829" coordsize="12078,6829" o:gfxdata="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">
-                    <v:group id="Group 109" o:spid="_x0000_s1037" style="position:absolute;width:10532;height:6829" coordsize="9433,5208" o:gfxdata="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">
-                      <v:rect id="Rectangle 110" o:spid="_x0000_s1038" style="position:absolute;width:5327;height:2226;visibility:visible;mso-wrap-style:square;v-text-anchor:middle" o:gfxdata="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" fillcolor="white [3201]" strokecolor="black [3213]" strokeweight=".25pt"/>
+                  <v:group id="Group 26" o:spid="_x0000_s1036" style="position:absolute;left:18560;top:1569;width:12079;height:6829" coordsize="12078,6829" o:gfxdata="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">
+                    <v:group id="Group 27" o:spid="_x0000_s1037" style="position:absolute;width:10532;height:6829" coordsize="9433,5208" o:gfxdata="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">
+                      <v:rect id="Rectangle 28" o:spid="_x0000_s1038" style="position:absolute;width:5327;height:2226;visibility:visible;mso-wrap-style:square;v-text-anchor:middle" o:gfxdata="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" fillcolor="white [3201]" strokecolor="black [3213]" strokeweight=".25pt"/>
                       <v:shapetype id="_x0000_t16" coordsize="21600,21600" o:spt="16" adj="5400" path="m@0,l0@0,,21600@1,21600,21600@2,21600,xem0@0nfl@1@0,21600,em@1@0nfl@1,21600e">
                         <v:stroke joinstyle="miter"/>
                         <v:formulas>
@@ -4953,8 +4308,8 @@
                         </v:handles>
                         <o:complex v:ext="view"/>
                       </v:shapetype>
-                      <v:shape id="Cube 111" o:spid="_x0000_s1039" type="#_x0000_t16" style="position:absolute;left:694;top:520;width:7951;height:4215;flip:x;visibility:visible;mso-wrap-style:square;v-text-anchor:middle" o:gfxdata="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" adj="11242" fillcolor="white [3201]" strokecolor="black [3200]" strokeweight=".25pt"/>
-                      <v:rect id="Rectangle 112" o:spid="_x0000_s1040" style="position:absolute;left:3646;top:3125;width:5787;height:2083;visibility:visible;mso-wrap-style:square;v-text-anchor:middle" o:gfxdata="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" fillcolor="white [3201]" strokecolor="black [3213]" strokeweight=".25pt">
+                      <v:shape id="Cube 30" o:spid="_x0000_s1039" type="#_x0000_t16" style="position:absolute;left:694;top:520;width:7951;height:4215;flip:x;visibility:visible;mso-wrap-style:square;v-text-anchor:middle" o:gfxdata="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" adj="11242" fillcolor="white [3201]" strokecolor="black [3200]" strokeweight=".25pt"/>
+                      <v:rect id="Rectangle 31" o:spid="_x0000_s1040" style="position:absolute;left:3646;top:3125;width:5787;height:2083;visibility:visible;mso-wrap-style:square;v-text-anchor:middle" o:gfxdata="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" fillcolor="white [3201]" strokecolor="black [3213]" strokeweight=".25pt">
                         <v:textbox>
                           <w:txbxContent>
                             <w:p>
@@ -5012,12 +4367,12 @@
                         </v:textbox>
                       </v:rect>
                     </v:group>
-                    <v:shape id="Straight Arrow Connector 113" o:spid="_x0000_s1041" type="#_x0000_t32" style="position:absolute;left:9416;top:2672;width:2662;height:68;flip:y;visibility:visible;mso-wrap-style:square" o:connectortype="straight" o:gfxdata="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" strokecolor="black [3200]" strokeweight=".25pt">
+                    <v:shape id="Straight Arrow Connector 32" o:spid="_x0000_s1041" type="#_x0000_t32" style="position:absolute;left:9416;top:2672;width:2662;height:68;flip:y;visibility:visible;mso-wrap-style:square" o:connectortype="straight" o:gfxdata="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" strokecolor="black [3200]" strokeweight=".25pt">
                       <v:stroke endarrow="block" joinstyle="miter"/>
                     </v:shape>
                   </v:group>
-                  <v:group id="Group 114" o:spid="_x0000_s1042" style="position:absolute;left:30707;top:2729;width:10304;height:3078" coordorigin=",1569" coordsize="10304,3078" o:gfxdata="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">
-                    <v:rect id="Rectangle 115" o:spid="_x0000_s1043" style="position:absolute;top:1569;width:7967;height:3078;visibility:visible;mso-wrap-style:square;v-text-anchor:middle" o:gfxdata="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" fillcolor="white [3201]" strokecolor="#00b0f0" strokeweight=".25pt">
+                  <v:group id="Group 34" o:spid="_x0000_s1042" style="position:absolute;left:30707;top:2729;width:10304;height:3078" coordorigin=",1569" coordsize="10304,3078" o:gfxdata="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">
+                    <v:rect id="Rectangle 42" o:spid="_x0000_s1043" style="position:absolute;top:1569;width:7967;height:3078;visibility:visible;mso-wrap-style:square;v-text-anchor:middle" o:gfxdata="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" fillcolor="white [3201]" strokecolor="#00b0f0" strokeweight=".25pt">
                       <v:textbox>
                         <w:txbxContent>
                           <w:p>
@@ -5040,15 +4395,15 @@
                         </w:txbxContent>
                       </v:textbox>
                     </v:rect>
-                    <v:shape id="Straight Arrow Connector 120" o:spid="_x0000_s1044" type="#_x0000_t32" style="position:absolute;left:8052;top:2945;width:2252;height:0;visibility:visible;mso-wrap-style:square" o:connectortype="straight" o:gfxdata="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" strokecolor="black [3200]" strokeweight=".5pt">
+                    <v:shape id="Straight Arrow Connector 43" o:spid="_x0000_s1044" type="#_x0000_t32" style="position:absolute;left:8052;top:2945;width:2252;height:0;visibility:visible;mso-wrap-style:square" o:connectortype="straight" o:gfxdata="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" strokecolor="black [3200]" strokeweight=".5pt">
                       <v:stroke endarrow="block" joinstyle="miter"/>
                     </v:shape>
                   </v:group>
                 </v:group>
-                <v:shape id="Straight Arrow Connector 124" o:spid="_x0000_s1045" type="#_x0000_t32" style="position:absolute;left:45277;top:5666;width:136;height:5801;visibility:visible;mso-wrap-style:square" o:connectortype="straight" o:gfxdata="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" strokecolor="black [3200]" strokeweight=".25pt">
+                <v:shape id="Straight Arrow Connector 44" o:spid="_x0000_s1045" type="#_x0000_t32" style="position:absolute;left:45277;top:5666;width:136;height:5801;visibility:visible;mso-wrap-style:square" o:connectortype="straight" o:gfxdata="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" strokecolor="black [3200]" strokeweight=".25pt">
                   <v:stroke endarrow="block" joinstyle="miter"/>
                 </v:shape>
-                <v:rect id="Rectangle 154" o:spid="_x0000_s1046" style="position:absolute;left:41011;top:2729;width:7969;height:3080;visibility:visible;mso-wrap-style:square;v-text-anchor:middle" o:gfxdata="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" fillcolor="white [3201]" strokecolor="#00b0f0" strokeweight=".25pt">
+                <v:rect id="Rectangle 45" o:spid="_x0000_s1046" style="position:absolute;left:41011;top:2729;width:7969;height:3080;visibility:visible;mso-wrap-style:square;v-text-anchor:middle" o:gfxdata="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" fillcolor="white [3201]" strokecolor="#00b0f0" strokeweight=".25pt">
                   <v:textbox>
                     <w:txbxContent>
                       <w:p>
@@ -5071,8 +4426,8 @@
                     </w:txbxContent>
                   </v:textbox>
                 </v:rect>
-                <v:group id="Group 156" o:spid="_x0000_s1047" style="position:absolute;left:16800;top:9050;width:32764;height:8361" coordorigin="-6377,-17428" coordsize="32764,8360" o:gfxdata="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">
-                  <v:rect id="Rectangle 158" o:spid="_x0000_s1048" style="position:absolute;left:18259;top:-15039;width:8128;height:3185;visibility:visible;mso-wrap-style:square;v-text-anchor:middle" o:gfxdata="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" fillcolor="white [3201]" strokecolor="#00b0f0" strokeweight=".25pt">
+                <v:group id="Group 46" o:spid="_x0000_s1047" style="position:absolute;left:16800;top:9050;width:32764;height:8361" coordorigin="-6377,-17428" coordsize="32764,8360" o:gfxdata="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">
+                  <v:rect id="Rectangle 47" o:spid="_x0000_s1048" style="position:absolute;left:18259;top:-15039;width:8128;height:3185;visibility:visible;mso-wrap-style:square;v-text-anchor:middle" o:gfxdata="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" fillcolor="white [3201]" strokecolor="#00b0f0" strokeweight=".25pt">
                     <v:textbox>
                       <w:txbxContent>
                         <w:p>
@@ -5095,8 +4450,8 @@
                       </w:txbxContent>
                     </v:textbox>
                   </v:rect>
-                  <v:group id="Group 160" o:spid="_x0000_s1049" style="position:absolute;left:7281;top:-14934;width:11051;height:3080" coordorigin="-2052,-20839" coordsize="11051,3079" o:gfxdata="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">
-                    <v:rect id="Rectangle 161" o:spid="_x0000_s1050" style="position:absolute;left:-2052;top:-20839;width:7968;height:3079;visibility:visible;mso-wrap-style:square;v-text-anchor:middle" o:gfxdata="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" fillcolor="white [3201]" strokecolor="#00b0f0" strokeweight=".25pt">
+                  <v:group id="Group 48" o:spid="_x0000_s1049" style="position:absolute;left:7281;top:-14934;width:11051;height:3080" coordorigin="-2052,-20839" coordsize="11051,3079" o:gfxdata="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">
+                    <v:rect id="Rectangle 49" o:spid="_x0000_s1050" style="position:absolute;left:-2052;top:-20839;width:7968;height:3079;visibility:visible;mso-wrap-style:square;v-text-anchor:middle" o:gfxdata="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" fillcolor="white [3201]" strokecolor="#00b0f0" strokeweight=".25pt">
                       <v:textbox>
                         <w:txbxContent>
                           <w:p>
@@ -5119,12 +4474,12 @@
                         </w:txbxContent>
                       </v:textbox>
                     </v:rect>
-                    <v:shape id="Straight Arrow Connector 162" o:spid="_x0000_s1051" type="#_x0000_t32" style="position:absolute;left:5916;top:-19631;width:3082;height:56;flip:x;visibility:visible;mso-wrap-style:square" o:connectortype="straight" o:gfxdata="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" strokecolor="black [3200]" strokeweight=".25pt">
+                    <v:shape id="Straight Arrow Connector 50" o:spid="_x0000_s1051" type="#_x0000_t32" style="position:absolute;left:5916;top:-19631;width:3082;height:56;flip:x;visibility:visible;mso-wrap-style:square" o:connectortype="straight" o:gfxdata="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" strokecolor="black [3200]" strokeweight=".25pt">
                       <v:stroke endarrow="block" joinstyle="miter"/>
                     </v:shape>
                   </v:group>
-                  <v:group id="Group 163" o:spid="_x0000_s1052" style="position:absolute;left:-6377;top:-17428;width:13649;height:8360" coordorigin="-6377,-21302" coordsize="13650,8360" o:gfxdata="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">
-                    <v:rect id="Rectangle 164" o:spid="_x0000_s1053" style="position:absolute;left:-6377;top:-21302;width:8235;height:3814;visibility:visible;mso-wrap-style:square;v-text-anchor:middle" o:gfxdata="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" fillcolor="white [3201]" strokecolor="#00b0f0" strokeweight=".25pt">
+                  <v:group id="Group 51" o:spid="_x0000_s1052" style="position:absolute;left:-6377;top:-17428;width:13649;height:8360" coordorigin="-6377,-21302" coordsize="13650,8360" o:gfxdata="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">
+                    <v:rect id="Rectangle 52" o:spid="_x0000_s1053" style="position:absolute;left:-6377;top:-21302;width:8235;height:3814;visibility:visible;mso-wrap-style:square;v-text-anchor:middle" o:gfxdata="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" fillcolor="white [3201]" strokecolor="#00b0f0" strokeweight=".25pt">
                       <v:textbox>
                         <w:txbxContent>
                           <w:p>
@@ -5150,20 +4505,13 @@
                                 <w:sz w:val="16"/>
                                 <w:szCs w:val="16"/>
                               </w:rPr>
-                              <w:t xml:space="preserve"> (</w:t>
-                            </w:r>
-                            <w:r>
-                              <w:rPr>
-                                <w:sz w:val="16"/>
-                                <w:szCs w:val="16"/>
-                              </w:rPr>
-                              <w:t>Matang)</w:t>
+                              <w:t xml:space="preserve"> (Matang)</w:t>
                             </w:r>
                           </w:p>
                         </w:txbxContent>
                       </v:textbox>
                     </v:rect>
-                    <v:rect id="Rectangle 165" o:spid="_x0000_s1054" style="position:absolute;left:-6135;top:-16377;width:8213;height:3436;visibility:visible;mso-wrap-style:square;v-text-anchor:middle" o:gfxdata="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" fillcolor="white [3201]" strokecolor="#00b0f0" strokeweight=".25pt">
+                    <v:rect id="Rectangle 53" o:spid="_x0000_s1054" style="position:absolute;left:-6135;top:-16377;width:8213;height:3436;visibility:visible;mso-wrap-style:square;v-text-anchor:middle" o:gfxdata="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" fillcolor="white [3201]" strokecolor="#00b0f0" strokeweight=".25pt">
                       <v:textbox>
                         <w:txbxContent>
                           <w:p>
@@ -5211,7 +4559,7 @@
                         <v:h position="bottomRight,#1" yrange="@9,@10"/>
                       </v:handles>
                     </v:shapetype>
-                    <v:shape id="Right Brace 166" o:spid="_x0000_s1055" type="#_x0000_t88" style="position:absolute;left:4745;top:-20022;width:2527;height:5391;visibility:visible;mso-wrap-style:square;v-text-anchor:middle" o:gfxdata="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" adj="2009" strokecolor="black [3200]" strokeweight=".25pt">
+                    <v:shape id="Right Brace 54" o:spid="_x0000_s1055" type="#_x0000_t88" style="position:absolute;left:4745;top:-20022;width:2527;height:5391;visibility:visible;mso-wrap-style:square;v-text-anchor:middle" o:gfxdata="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" adj="2009" strokecolor="black [3200]" strokeweight=".25pt">
                       <v:stroke joinstyle="miter"/>
                     </v:shape>
                   </v:group>
@@ -5222,256 +4570,11 @@
           </mc:Fallback>
         </mc:AlternateContent>
       </w:r>
-      <w:r>
-        <w:rPr>
-          <w:rFonts w:ascii="Times New Roman" w:hAnsi="Times New Roman" w:cs="Times New Roman"/>
-          <w:noProof/>
-        </w:rPr>
-        <w:drawing>
-          <wp:anchor distT="0" distB="0" distL="114300" distR="114300" simplePos="0" relativeHeight="251679744" behindDoc="0" locked="0" layoutInCell="1" allowOverlap="1" wp14:anchorId="6B27788A" wp14:editId="55D585A6">
-            <wp:simplePos x="0" y="0"/>
-            <wp:positionH relativeFrom="column">
-              <wp:posOffset>423092</wp:posOffset>
-            </wp:positionH>
-            <wp:positionV relativeFrom="paragraph">
-              <wp:posOffset>31451</wp:posOffset>
-            </wp:positionV>
-            <wp:extent cx="277495" cy="370205"/>
-            <wp:effectExtent l="0" t="0" r="8255" b="0"/>
-            <wp:wrapTopAndBottom/>
-            <wp:docPr id="173" name="Picture 173" descr="A bunch of bananas&#10;&#10;Description automatically generated"/>
-            <wp:cNvGraphicFramePr>
-              <a:graphicFrameLocks xmlns:a="http://schemas.openxmlformats.org/drawingml/2006/main" noChangeAspect="1"/>
-            </wp:cNvGraphicFramePr>
-            <a:graphic xmlns:a="http://schemas.openxmlformats.org/drawingml/2006/main">
-              <a:graphicData uri="http://schemas.openxmlformats.org/drawingml/2006/picture">
-                <pic:pic xmlns:pic="http://schemas.openxmlformats.org/drawingml/2006/picture">
-                  <pic:nvPicPr>
-                    <pic:cNvPr id="8" name="Picture 8" descr="A bunch of bananas&#10;&#10;Description automatically generated"/>
-                    <pic:cNvPicPr>
-                      <a:picLocks noChangeAspect="1" noChangeArrowheads="1"/>
-                    </pic:cNvPicPr>
-                  </pic:nvPicPr>
-                  <pic:blipFill>
-                    <a:blip r:embed="rId9" cstate="print">
-                      <a:extLst>
-                        <a:ext uri="{28A0092B-C50C-407E-A947-70E740481C1C}">
-                          <a14:useLocalDpi xmlns:a14="http://schemas.microsoft.com/office/drawing/2010/main" val="0"/>
-                        </a:ext>
-                      </a:extLst>
-                    </a:blip>
-                    <a:srcRect/>
-                    <a:stretch>
-                      <a:fillRect/>
-                    </a:stretch>
-                  </pic:blipFill>
-                  <pic:spPr bwMode="auto">
-                    <a:xfrm>
-                      <a:off x="0" y="0"/>
-                      <a:ext cx="277495" cy="370205"/>
-                    </a:xfrm>
-                    <a:prstGeom prst="rect">
-                      <a:avLst/>
-                    </a:prstGeom>
-                    <a:noFill/>
-                    <a:ln>
-                      <a:noFill/>
-                    </a:ln>
-                  </pic:spPr>
-                </pic:pic>
-              </a:graphicData>
-            </a:graphic>
-            <wp14:sizeRelH relativeFrom="margin">
-              <wp14:pctWidth>0</wp14:pctWidth>
-            </wp14:sizeRelH>
-            <wp14:sizeRelV relativeFrom="margin">
-              <wp14:pctHeight>0</wp14:pctHeight>
-            </wp14:sizeRelV>
-          </wp:anchor>
-        </w:drawing>
-      </w:r>
     </w:p>
-    <w:p>
-      <w:pPr>
-        <w:ind w:left="426"/>
-        <w:jc w:val="both"/>
-        <w:rPr>
-          <w:rFonts w:ascii="Times New Roman" w:hAnsi="Times New Roman" w:cs="Times New Roman"/>
-          <w:sz w:val="24"/>
-          <w:szCs w:val="24"/>
-        </w:rPr>
-      </w:pPr>
-      <w:r>
-        <w:rPr>
-          <w:rFonts w:ascii="Times New Roman" w:hAnsi="Times New Roman" w:cs="Times New Roman"/>
-          <w:noProof/>
-          <w:sz w:val="24"/>
-          <w:szCs w:val="24"/>
-        </w:rPr>
-        <mc:AlternateContent>
-          <mc:Choice Requires="wps">
-            <w:drawing>
-              <wp:anchor distT="0" distB="0" distL="114300" distR="114300" simplePos="0" relativeHeight="251677696" behindDoc="0" locked="0" layoutInCell="1" allowOverlap="1" wp14:anchorId="1B884D25" wp14:editId="3642EF5E">
-                <wp:simplePos x="0" y="0"/>
-                <wp:positionH relativeFrom="column">
-                  <wp:posOffset>2576600</wp:posOffset>
-                </wp:positionH>
-                <wp:positionV relativeFrom="paragraph">
-                  <wp:posOffset>207010</wp:posOffset>
-                </wp:positionV>
-                <wp:extent cx="293370" cy="0"/>
-                <wp:effectExtent l="38100" t="76200" r="0" b="95250"/>
-                <wp:wrapNone/>
-                <wp:docPr id="172" name="Straight Arrow Connector 172"/>
-                <wp:cNvGraphicFramePr/>
-                <a:graphic xmlns:a="http://schemas.openxmlformats.org/drawingml/2006/main">
-                  <a:graphicData uri="http://schemas.microsoft.com/office/word/2010/wordprocessingShape">
-                    <wps:wsp>
-                      <wps:cNvCnPr/>
-                      <wps:spPr>
-                        <a:xfrm flipH="1">
-                          <a:off x="0" y="0"/>
-                          <a:ext cx="293370" cy="0"/>
-                        </a:xfrm>
-                        <a:prstGeom prst="straightConnector1">
-                          <a:avLst/>
-                        </a:prstGeom>
-                        <a:ln>
-                          <a:tailEnd type="triangle"/>
-                        </a:ln>
-                      </wps:spPr>
-                      <wps:style>
-                        <a:lnRef idx="1">
-                          <a:schemeClr val="dk1"/>
-                        </a:lnRef>
-                        <a:fillRef idx="0">
-                          <a:schemeClr val="dk1"/>
-                        </a:fillRef>
-                        <a:effectRef idx="0">
-                          <a:schemeClr val="dk1"/>
-                        </a:effectRef>
-                        <a:fontRef idx="minor">
-                          <a:schemeClr val="tx1"/>
-                        </a:fontRef>
-                      </wps:style>
-                      <wps:bodyPr/>
-                    </wps:wsp>
-                  </a:graphicData>
-                </a:graphic>
-              </wp:anchor>
-            </w:drawing>
-          </mc:Choice>
-          <mc:Fallback>
-            <w:pict>
-              <v:shape w14:anchorId="6A1A7DCE" id="Straight Arrow Connector 172" o:spid="_x0000_s1026" type="#_x0000_t32" style="position:absolute;margin-left:202.9pt;margin-top:16.3pt;width:23.1pt;height:0;flip:x;z-index:251677696;visibility:visible;mso-wrap-style:square;mso-wrap-distance-left:9pt;mso-wrap-distance-top:0;mso-wrap-distance-right:9pt;mso-wrap-distance-bottom:0;mso-position-horizontal:absolute;mso-position-horizontal-relative:text;mso-position-vertical:absolute;mso-position-vertical-relative:text" o:gfxdata="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" strokecolor="black [3200]" strokeweight=".5pt">
-                <v:stroke endarrow="block" joinstyle="miter"/>
-              </v:shape>
-            </w:pict>
-          </mc:Fallback>
-        </mc:AlternateContent>
-      </w:r>
-    </w:p>
-    <w:p>
-      <w:pPr>
-        <w:ind w:left="426"/>
-        <w:jc w:val="both"/>
-        <w:rPr>
-          <w:rFonts w:ascii="Times New Roman" w:hAnsi="Times New Roman" w:cs="Times New Roman"/>
-          <w:sz w:val="24"/>
-          <w:szCs w:val="24"/>
-        </w:rPr>
-      </w:pPr>
-    </w:p>
-    <w:p>
-      <w:pPr>
-        <w:ind w:left="426"/>
-        <w:jc w:val="both"/>
-        <w:rPr>
-          <w:rFonts w:ascii="Times New Roman" w:hAnsi="Times New Roman" w:cs="Times New Roman"/>
-          <w:sz w:val="24"/>
-          <w:szCs w:val="24"/>
-        </w:rPr>
-      </w:pPr>
-      <w:r>
-        <w:rPr>
-          <w:rFonts w:ascii="Times New Roman" w:hAnsi="Times New Roman" w:cs="Times New Roman"/>
-          <w:noProof/>
-          <w:sz w:val="24"/>
-          <w:szCs w:val="24"/>
-        </w:rPr>
-        <mc:AlternateContent>
-          <mc:Choice Requires="wps">
-            <w:drawing>
-              <wp:anchor distT="0" distB="0" distL="114300" distR="114300" simplePos="0" relativeHeight="251676672" behindDoc="0" locked="0" layoutInCell="1" allowOverlap="1" wp14:anchorId="500F4BA4" wp14:editId="69E6EAF1">
-                <wp:simplePos x="0" y="0"/>
-                <wp:positionH relativeFrom="column">
-                  <wp:posOffset>2614800</wp:posOffset>
-                </wp:positionH>
-                <wp:positionV relativeFrom="paragraph">
-                  <wp:posOffset>171351</wp:posOffset>
-                </wp:positionV>
-                <wp:extent cx="255624" cy="0"/>
-                <wp:effectExtent l="38100" t="76200" r="0" b="95250"/>
-                <wp:wrapNone/>
-                <wp:docPr id="170" name="Straight Arrow Connector 170"/>
-                <wp:cNvGraphicFramePr/>
-                <a:graphic xmlns:a="http://schemas.openxmlformats.org/drawingml/2006/main">
-                  <a:graphicData uri="http://schemas.microsoft.com/office/word/2010/wordprocessingShape">
-                    <wps:wsp>
-                      <wps:cNvCnPr/>
-                      <wps:spPr>
-                        <a:xfrm flipH="1">
-                          <a:off x="0" y="0"/>
-                          <a:ext cx="255624" cy="0"/>
-                        </a:xfrm>
-                        <a:prstGeom prst="straightConnector1">
-                          <a:avLst/>
-                        </a:prstGeom>
-                        <a:ln>
-                          <a:tailEnd type="triangle"/>
-                        </a:ln>
-                      </wps:spPr>
-                      <wps:style>
-                        <a:lnRef idx="1">
-                          <a:schemeClr val="dk1"/>
-                        </a:lnRef>
-                        <a:fillRef idx="0">
-                          <a:schemeClr val="dk1"/>
-                        </a:fillRef>
-                        <a:effectRef idx="0">
-                          <a:schemeClr val="dk1"/>
-                        </a:effectRef>
-                        <a:fontRef idx="minor">
-                          <a:schemeClr val="tx1"/>
-                        </a:fontRef>
-                      </wps:style>
-                      <wps:bodyPr/>
-                    </wps:wsp>
-                  </a:graphicData>
-                </a:graphic>
-              </wp:anchor>
-            </w:drawing>
-          </mc:Choice>
-          <mc:Fallback>
-            <w:pict>
-              <v:shape w14:anchorId="7776C224" id="Straight Arrow Connector 170" o:spid="_x0000_s1026" type="#_x0000_t32" style="position:absolute;margin-left:205.9pt;margin-top:13.5pt;width:20.15pt;height:0;flip:x;z-index:251676672;visibility:visible;mso-wrap-style:square;mso-wrap-distance-left:9pt;mso-wrap-distance-top:0;mso-wrap-distance-right:9pt;mso-wrap-distance-bottom:0;mso-position-horizontal:absolute;mso-position-horizontal-relative:text;mso-position-vertical:absolute;mso-position-vertical-relative:text" o:gfxdata="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" strokecolor="black [3200]" strokeweight=".5pt">
-                <v:stroke endarrow="block" joinstyle="miter"/>
-              </v:shape>
-            </w:pict>
-          </mc:Fallback>
-        </mc:AlternateContent>
-      </w:r>
-    </w:p>
-    <w:p>
-      <w:pPr>
-        <w:jc w:val="both"/>
-        <w:rPr>
-          <w:rFonts w:ascii="Times New Roman" w:hAnsi="Times New Roman" w:cs="Times New Roman"/>
-          <w:sz w:val="24"/>
-          <w:szCs w:val="24"/>
-        </w:rPr>
-      </w:pPr>
-    </w:p>
+    <w:p/>
+    <w:p/>
+    <w:p/>
+    <w:p/>
     <w:p>
       <w:pPr>
         <w:spacing w:line="240" w:lineRule="auto"/>
@@ -5481,73 +4584,6 @@
           <w:rFonts w:ascii="Times New Roman" w:hAnsi="Times New Roman" w:cs="Times New Roman"/>
         </w:rPr>
       </w:pPr>
-      <w:r>
-        <w:rPr>
-          <w:rFonts w:ascii="Times New Roman" w:hAnsi="Times New Roman" w:cs="Times New Roman"/>
-        </w:rPr>
-        <w:t xml:space="preserve">Gambar </w:t>
-      </w:r>
-      <w:r>
-        <w:rPr>
-          <w:rFonts w:ascii="Times New Roman" w:hAnsi="Times New Roman" w:cs="Times New Roman"/>
-        </w:rPr>
-        <w:t>2</w:t>
-      </w:r>
-      <w:r>
-        <w:rPr>
-          <w:rFonts w:ascii="Times New Roman" w:hAnsi="Times New Roman" w:cs="Times New Roman"/>
-        </w:rPr>
-        <w:t xml:space="preserve">. </w:t>
-      </w:r>
-      <w:r>
-        <w:rPr>
-          <w:rFonts w:ascii="Times New Roman" w:hAnsi="Times New Roman" w:cs="Times New Roman"/>
-        </w:rPr>
-        <w:t>Arsitektur CNN yang digunakan</w:t>
-      </w:r>
-      <w:r>
-        <w:rPr>
-          <w:rFonts w:ascii="Times New Roman" w:hAnsi="Times New Roman" w:cs="Times New Roman"/>
-        </w:rPr>
-        <w:t xml:space="preserve"> </w:t>
-      </w:r>
-      <w:r>
-        <w:rPr>
-          <w:rFonts w:ascii="Times New Roman" w:hAnsi="Times New Roman" w:cs="Times New Roman"/>
-        </w:rPr>
-        <w:fldChar w:fldCharType="begin" w:fldLock="1"/>
-      </w:r>
-      <w:r>
-        <w:rPr>
-          <w:rFonts w:ascii="Times New Roman" w:hAnsi="Times New Roman" w:cs="Times New Roman"/>
-        </w:rPr>
-        <w:instrText>ADDIN CSL_CITATION {"citationItems":[{"id":"ITEM-1","itemData":{"DOI":"10.26740/jinacs.v1n02.p104-108","abstract":"Abstrak— Deep Learning merupakan sebuah pengembangan dari teknologi Machine Learning yang menggunakan algoritma yang dibuat berdasarkan pada hukum matematik yang bekerja layaknya otak manusia. Salah satu pemanfaatan dari deep learning adalah dalam bidang image processing atau pengolahan citra digital. Image Processing dimanfaatkan untuk membantu manusia dalam mengenali dan/atau mengklasifikasi objek dengan cepat, tepat, dan dapat melakukan proses dengan banyak data secara bersamaan. Salah Satu algoritma dari Deep learning yang digunakan dalam image processing adalah Convolutional Neural Network (CNN). Algoritma CNN terdiri dari 3 layer utama yaitu Convolutional Layer, Pooling Layer, dan Fully Connected Layer. Pada penelitian ini menggunakan arsitektur CNN dengan perpaduan 3 Convolutional Neural Network dan 2 Fully Connected Layer. Pada tahap pembuatan system klasifikasi yang menggunakan deep learning terdapat beberapa tahapan proses utama yaitu pengumpulan data, perancangan system, training, dan testing. Dataset yang diolah adalah dataset citra buah-buahan yang berasal dari dataset Fruit-360. Kelas data yang digunakan yaitu sejumlah 15 kelas dari 111 kelas pada dataset fruit-360.  Hasil dari proses learning didapatkan model CNN dengan akurasi 100% dan loss sebesar 0,012. Pada proses pengujian model CNN yang mengguakan 45 sampel citra buah didapatkan akurasi sebesar 91,42%. Sehingga dapat disimpulkan bahwa metode CNN yang dirancang pada penelitian ini dapat mengklasifikasi citra dengan baik. Kata Kunci— Deep Learning, Image Processing, Convolutional Neural Network, Fruit-360.","author":[{"dropping-particle":"","family":"Maulana","given":"Febian Fitra","non-dropping-particle":"","parse-names":false,"suffix":""},{"dropping-particle":"","family":"Rochmawati","given":"Naim","non-dropping-particle":"","parse-names":false,"suffix":""}],"container-title":"Journal of Informatics and Computer Science (JINACS)","id":"ITEM-1","issue":"02","issued":{"date-parts":[["2020","1","1"]]},"page":"104-108","publisher":"Universitas Negeri Surabaya","title":"Klasifikasi Citra Buah Menggunakan Convolutional Neural Network","type":"article-journal","volume":"1"},"uris":["http://www.mendeley.com/documents/?uuid=49ef3f32-3806-359f-a88a-c26c1dcd6bb5"]}],"mendeley":{"formattedCitation":"(Maulana and Rochmawati, 2020)","plainTextFormattedCitation":"(Maulana and Rochmawati, 2020)","previouslyFormattedCitation":"(Maulana and Rochmawati, 2020)"},"properties":{"noteIndex":0},"schema":"https://github.com/citation-style-language/schema/raw/master/csl-citation.json"}</w:instrText>
-      </w:r>
-      <w:r>
-        <w:rPr>
-          <w:rFonts w:ascii="Times New Roman" w:hAnsi="Times New Roman" w:cs="Times New Roman"/>
-        </w:rPr>
-        <w:fldChar w:fldCharType="separate"/>
-      </w:r>
-      <w:r>
-        <w:rPr>
-          <w:rFonts w:ascii="Times New Roman" w:hAnsi="Times New Roman" w:cs="Times New Roman"/>
-          <w:noProof/>
-        </w:rPr>
-        <w:t>(Maulana and Rochmawati, 2020)</w:t>
-      </w:r>
-      <w:r>
-        <w:rPr>
-          <w:rFonts w:ascii="Times New Roman" w:hAnsi="Times New Roman" w:cs="Times New Roman"/>
-        </w:rPr>
-        <w:fldChar w:fldCharType="end"/>
-      </w:r>
-      <w:r>
-        <w:rPr>
-          <w:rFonts w:ascii="Times New Roman" w:hAnsi="Times New Roman" w:cs="Times New Roman"/>
-        </w:rPr>
-        <w:t>.</w:t>
-      </w:r>
     </w:p>
     <w:p>
       <w:pPr>
@@ -5558,6 +4594,973 @@
           <w:rFonts w:ascii="Times New Roman" w:hAnsi="Times New Roman" w:cs="Times New Roman"/>
         </w:rPr>
       </w:pPr>
+      <w:r>
+        <w:rPr>
+          <w:rFonts w:ascii="Times New Roman" w:hAnsi="Times New Roman" w:cs="Times New Roman"/>
+        </w:rPr>
+        <w:t xml:space="preserve">Gambar </w:t>
+      </w:r>
+      <w:r>
+        <w:rPr>
+          <w:rFonts w:ascii="Times New Roman" w:hAnsi="Times New Roman" w:cs="Times New Roman"/>
+        </w:rPr>
+        <w:t>2</w:t>
+      </w:r>
+      <w:r>
+        <w:rPr>
+          <w:rFonts w:ascii="Times New Roman" w:hAnsi="Times New Roman" w:cs="Times New Roman"/>
+        </w:rPr>
+        <w:t>. Arsitektur CNN yang digunakan</w:t>
+      </w:r>
+      <w:r>
+        <w:rPr>
+          <w:rFonts w:ascii="Times New Roman" w:hAnsi="Times New Roman" w:cs="Times New Roman"/>
+        </w:rPr>
+        <w:t xml:space="preserve"> </w:t>
+      </w:r>
+      <w:r>
+        <w:rPr>
+          <w:rFonts w:ascii="Times New Roman" w:hAnsi="Times New Roman" w:cs="Times New Roman"/>
+        </w:rPr>
+        <w:fldChar w:fldCharType="begin" w:fldLock="1"/>
+      </w:r>
+      <w:r>
+        <w:rPr>
+          <w:rFonts w:ascii="Times New Roman" w:hAnsi="Times New Roman" w:cs="Times New Roman"/>
+        </w:rPr>
+        <w:instrText>ADDIN CSL_CITATION {"citationItems":[{"id":"ITEM-1","itemData":{"DOI":"10.26740/jinacs.v1n02.p104-108","abstract":"Abstrak— Deep Learning merupakan sebuah pengembangan dari teknologi Machine Learning yang menggunakan algoritma yang dibuat berdasarkan pada hukum matematik yang bekerja layaknya otak manusia. Salah satu pemanfaatan dari deep learning adalah dalam bidang image processing atau pengolahan citra digital. Image Processing dimanfaatkan untuk membantu manusia dalam mengenali dan/atau mengklasifikasi objek dengan cepat, tepat, dan dapat melakukan proses dengan banyak data secara bersamaan. Salah Satu algoritma dari Deep learning yang digunakan dalam image processing adalah Convolutional Neural Network (CNN). Algoritma CNN terdiri dari 3 layer utama yaitu Convolutional Layer, Pooling Layer, dan Fully Connected Layer. Pada penelitian ini menggunakan arsitektur CNN dengan perpaduan 3 Convolutional Neural Network dan 2 Fully Connected Layer. Pada tahap pembuatan system klasifikasi yang menggunakan deep learning terdapat beberapa tahapan proses utama yaitu pengumpulan data, perancangan system, training, dan testing. Dataset yang diolah adalah dataset citra buah-buahan yang berasal dari dataset Fruit-360. Kelas data yang digunakan yaitu sejumlah 15 kelas dari 111 kelas pada dataset fruit-360.  Hasil dari proses learning didapatkan model CNN dengan akurasi 100% dan loss sebesar 0,012. Pada proses pengujian model CNN yang mengguakan 45 sampel citra buah didapatkan akurasi sebesar 91,42%. Sehingga dapat disimpulkan bahwa metode CNN yang dirancang pada penelitian ini dapat mengklasifikasi citra dengan baik. Kata Kunci— Deep Learning, Image Processing, Convolutional Neural Network, Fruit-360.","author":[{"dropping-particle":"","family":"Maulana","given":"Febian Fitra","non-dropping-particle":"","parse-names":false,"suffix":""},{"dropping-particle":"","family":"Rochmawati","given":"Naim","non-dropping-particle":"","parse-names":false,"suffix":""}],"container-title":"Journal of Informatics and Computer Science (JINACS)","id":"ITEM-1","issue":"02","issued":{"date-parts":[["2020","1","1"]]},"page":"104-108","publisher":"Universitas Negeri Surabaya","title":"Klasifikasi Citra Buah Menggunakan Convolutional Neural Network","type":"article-journal","volume":"1"},"uris":["http://www.mendeley.com/documents/?uuid=49ef3f32-3806-359f-a88a-c26c1dcd6bb5"]}],"mendeley":{"formattedCitation":"(Maulana and Rochmawati, 2020)","plainTextFormattedCitation":"(Maulana and Rochmawati, 2020)","previouslyFormattedCitation":"(Maulana and Rochmawati, 2020)"},"properties":{"noteIndex":0},"schema":"https://github.com/citation-style-language/schema/raw/master/csl-citation.json"}</w:instrText>
+      </w:r>
+      <w:r>
+        <w:rPr>
+          <w:rFonts w:ascii="Times New Roman" w:hAnsi="Times New Roman" w:cs="Times New Roman"/>
+        </w:rPr>
+        <w:fldChar w:fldCharType="separate"/>
+      </w:r>
+      <w:r>
+        <w:rPr>
+          <w:rFonts w:ascii="Times New Roman" w:hAnsi="Times New Roman" w:cs="Times New Roman"/>
+          <w:noProof/>
+        </w:rPr>
+        <w:t>(Maulana and Rochmawati, 2020)</w:t>
+      </w:r>
+      <w:r>
+        <w:rPr>
+          <w:rFonts w:ascii="Times New Roman" w:hAnsi="Times New Roman" w:cs="Times New Roman"/>
+        </w:rPr>
+        <w:fldChar w:fldCharType="end"/>
+      </w:r>
+      <w:r>
+        <w:rPr>
+          <w:rFonts w:ascii="Times New Roman" w:hAnsi="Times New Roman" w:cs="Times New Roman"/>
+        </w:rPr>
+        <w:t xml:space="preserve"> </w:t>
+      </w:r>
+      <w:r>
+        <w:rPr>
+          <w:rFonts w:ascii="Times New Roman" w:hAnsi="Times New Roman" w:cs="Times New Roman"/>
+        </w:rPr>
+        <w:fldChar w:fldCharType="begin" w:fldLock="1"/>
+      </w:r>
+      <w:r>
+        <w:rPr>
+          <w:rFonts w:ascii="Times New Roman" w:hAnsi="Times New Roman" w:cs="Times New Roman"/>
+        </w:rPr>
+        <w:instrText>ADDIN CSL_CITATION {"citationItems":[{"id":"ITEM-1","itemData":{"DOI":"10.20895/dinda.v2i1.349","abstract":"Skin cancer is one of the most commonly diagnosed cancers worldwide, especially in the white population. One of the most dangerous skin diseases is melanoma cancer. Melanoma is a skin cancer that can develop in melanocytes, the skin pigment cells that produce melanin. Melanin is what absorbs ultraviolet rays and protects the skin from damage. Melanoma is a type of skin cancer that is rare and very dangerous, many laypeople have not been able to distinguish between ordinary moles and melanoma. Therefore, a study on the classification of melanoma skin cancer was carried out using the CNN method, where CNN was able to classify melanoma images. In CNN itself there is an architectural model, while the architecture used in this research is using conv2d layer, max pooling, flatten, dense, dropout, and using ReLu activation. The image size used in this architecture is 128x128, at the 50th epoch, an accuracy rate of 92.64% is obtained. It is hoped that this research can help the community in distinguishing normal moles and melanoma cancer.","author":[{"dropping-particle":"","family":"Saputro","given":"Reynaldi Rio","non-dropping-particle":"","parse-names":false,"suffix":""},{"dropping-particle":"","family":"Junaidi","given":"Apri","non-dropping-particle":"","parse-names":false,"suffix":""},{"dropping-particle":"","family":"Saputra","given":"Wahyu Andi","non-dropping-particle":"","parse-names":false,"suffix":""}],"container-title":"Journal of Dinda : Data Science, Information Technology, and Data Analytics","id":"ITEM-1","issue":"1","issued":{"date-parts":[["2022"]]},"title":"Klasifikasi Penyakit Kanker Kulit Menggunakan Metode Convolutional Neural Network (Studi Kasus: Melanoma)","type":"article-journal","volume":"2"},"uris":["http://www.mendeley.com/documents/?uuid=363b34c6-e719-37ab-a41a-301ed22289f5"]}],"mendeley":{"formattedCitation":"(Saputro, Junaidi and Saputra, 2022)","plainTextFormattedCitation":"(Saputro, Junaidi and Saputra, 2022)"},"properties":{"noteIndex":0},"schema":"https://github.com/citation-style-language/schema/raw/master/csl-citation.json"}</w:instrText>
+      </w:r>
+      <w:r>
+        <w:rPr>
+          <w:rFonts w:ascii="Times New Roman" w:hAnsi="Times New Roman" w:cs="Times New Roman"/>
+        </w:rPr>
+        <w:fldChar w:fldCharType="separate"/>
+      </w:r>
+      <w:r>
+        <w:rPr>
+          <w:rFonts w:ascii="Times New Roman" w:hAnsi="Times New Roman" w:cs="Times New Roman"/>
+          <w:noProof/>
+        </w:rPr>
+        <w:t>(Saputro, Junaidi and Saputra, 2022)</w:t>
+      </w:r>
+      <w:r>
+        <w:rPr>
+          <w:rFonts w:ascii="Times New Roman" w:hAnsi="Times New Roman" w:cs="Times New Roman"/>
+        </w:rPr>
+        <w:fldChar w:fldCharType="end"/>
+      </w:r>
+      <w:r>
+        <w:rPr>
+          <w:rFonts w:ascii="Times New Roman" w:hAnsi="Times New Roman" w:cs="Times New Roman"/>
+        </w:rPr>
+        <w:t>.</w:t>
+      </w:r>
+    </w:p>
+    <w:p>
+      <w:pPr>
+        <w:keepNext/>
+        <w:ind w:left="426" w:firstLine="294"/>
+        <w:jc w:val="both"/>
+        <w:rPr>
+          <w:rFonts w:ascii="Times New Roman" w:hAnsi="Times New Roman" w:cs="Times New Roman"/>
+          <w:sz w:val="24"/>
+          <w:szCs w:val="24"/>
+        </w:rPr>
+      </w:pPr>
+      <w:r>
+        <w:rPr>
+          <w:rFonts w:ascii="Times New Roman" w:hAnsi="Times New Roman" w:cs="Times New Roman"/>
+          <w:sz w:val="24"/>
+          <w:szCs w:val="24"/>
+        </w:rPr>
+        <w:t xml:space="preserve">Penjelasan yang dapat dilihat pada gambar 1 dirinci sebagai berikut: </w:t>
+      </w:r>
+    </w:p>
+    <w:p>
+      <w:pPr>
+        <w:pStyle w:val="ListParagraph"/>
+        <w:numPr>
+          <w:ilvl w:val="0"/>
+          <w:numId w:val="16"/>
+        </w:numPr>
+        <w:spacing w:line="276" w:lineRule="auto"/>
+        <w:jc w:val="both"/>
+        <w:rPr>
+          <w:rFonts w:ascii="Times New Roman" w:hAnsi="Times New Roman" w:cs="Times New Roman"/>
+          <w:sz w:val="24"/>
+          <w:szCs w:val="24"/>
+        </w:rPr>
+      </w:pPr>
+      <w:r>
+        <w:rPr>
+          <w:rFonts w:ascii="Times New Roman" w:hAnsi="Times New Roman" w:cs="Times New Roman"/>
+          <w:sz w:val="24"/>
+          <w:szCs w:val="24"/>
+        </w:rPr>
+        <w:t>T</w:t>
+      </w:r>
+      <w:r>
+        <w:rPr>
+          <w:rFonts w:ascii="Times New Roman" w:hAnsi="Times New Roman" w:cs="Times New Roman"/>
+          <w:sz w:val="24"/>
+          <w:szCs w:val="24"/>
+        </w:rPr>
+        <w:t>ahap mengambil data</w:t>
+      </w:r>
+      <w:r>
+        <w:rPr>
+          <w:rFonts w:ascii="Times New Roman" w:hAnsi="Times New Roman" w:cs="Times New Roman"/>
+          <w:sz w:val="24"/>
+          <w:szCs w:val="24"/>
+        </w:rPr>
+        <w:t xml:space="preserve"> atau akuisi data</w:t>
+      </w:r>
+      <w:r>
+        <w:rPr>
+          <w:rFonts w:ascii="Times New Roman" w:hAnsi="Times New Roman" w:cs="Times New Roman"/>
+          <w:sz w:val="24"/>
+          <w:szCs w:val="24"/>
+        </w:rPr>
+        <w:t xml:space="preserve"> ada dua cara yaitu mengambil </w:t>
+      </w:r>
+      <w:r>
+        <w:rPr>
+          <w:rFonts w:ascii="Times New Roman" w:hAnsi="Times New Roman" w:cs="Times New Roman"/>
+          <w:sz w:val="24"/>
+          <w:szCs w:val="24"/>
+        </w:rPr>
+        <w:t xml:space="preserve">citra gambar atau data gambar </w:t>
+      </w:r>
+      <w:r>
+        <w:rPr>
+          <w:rFonts w:ascii="Times New Roman" w:hAnsi="Times New Roman" w:cs="Times New Roman"/>
+          <w:sz w:val="24"/>
+          <w:szCs w:val="24"/>
+        </w:rPr>
+        <w:t xml:space="preserve">di </w:t>
+      </w:r>
+      <w:r>
+        <w:rPr>
+          <w:rFonts w:ascii="Times New Roman" w:hAnsi="Times New Roman" w:cs="Times New Roman"/>
+          <w:sz w:val="24"/>
+          <w:szCs w:val="24"/>
+        </w:rPr>
+        <w:t xml:space="preserve">website </w:t>
+      </w:r>
+      <w:r>
+        <w:rPr>
+          <w:rFonts w:ascii="Times New Roman" w:hAnsi="Times New Roman" w:cs="Times New Roman"/>
+          <w:i/>
+          <w:iCs/>
+          <w:sz w:val="24"/>
+          <w:szCs w:val="24"/>
+        </w:rPr>
+        <w:t>Kaggle</w:t>
+      </w:r>
+      <w:r>
+        <w:rPr>
+          <w:rFonts w:ascii="Times New Roman" w:hAnsi="Times New Roman" w:cs="Times New Roman"/>
+          <w:i/>
+          <w:iCs/>
+          <w:sz w:val="24"/>
+          <w:szCs w:val="24"/>
+        </w:rPr>
+        <w:t xml:space="preserve"> </w:t>
+      </w:r>
+      <w:r>
+        <w:rPr>
+          <w:rFonts w:ascii="Times New Roman" w:hAnsi="Times New Roman" w:cs="Times New Roman"/>
+          <w:i/>
+          <w:iCs/>
+          <w:sz w:val="24"/>
+          <w:szCs w:val="24"/>
+        </w:rPr>
+        <w:fldChar w:fldCharType="begin" w:fldLock="1"/>
+      </w:r>
+      <w:r>
+        <w:rPr>
+          <w:rFonts w:ascii="Times New Roman" w:hAnsi="Times New Roman" w:cs="Times New Roman"/>
+          <w:i/>
+          <w:iCs/>
+          <w:sz w:val="24"/>
+          <w:szCs w:val="24"/>
+        </w:rPr>
+        <w:instrText>ADDIN CSL_CITATION {"citationItems":[{"id":"ITEM-1","itemData":{"URL":"https://www.kaggle.com/datasets/raghavrpotdar/fresh-and-stale-images-of-fruits-and-vegetables","accessed":{"date-parts":[["2023","2","13"]]},"author":[{"dropping-particle":"","family":"SHRIVASTAVA","given":"ADITHYA","non-dropping-particle":"","parse-names":false,"suffix":""},{"dropping-particle":"","family":"Sohandani","given":"Raul","non-dropping-particle":"","parse-names":false,"suffix":""},{"dropping-particle":"","family":"Khatwani","given":"Naren","non-dropping-particle":"","parse-names":false,"suffix":""}],"container-title":"kaggle","id":"ITEM-1","issued":{"date-parts":[["2021"]]},"title":"Fresh and Stale Images of Fruits and Vegetables | Kaggle","type":"webpage"},"uris":["http://www.mendeley.com/documents/?uuid=7ecc4589-aceb-3765-bf8d-ea7d8c4f20b1"]}],"mendeley":{"formattedCitation":"(SHRIVASTAVA, Sohandani and Khatwani, 2021)","plainTextFormattedCitation":"(SHRIVASTAVA, Sohandani and Khatwani, 2021)","previouslyFormattedCitation":"(SHRIVASTAVA, Sohandani and Khatwani, 2021)"},"properties":{"noteIndex":0},"schema":"https://github.com/citation-style-language/schema/raw/master/csl-citation.json"}</w:instrText>
+      </w:r>
+      <w:r>
+        <w:rPr>
+          <w:rFonts w:ascii="Times New Roman" w:hAnsi="Times New Roman" w:cs="Times New Roman"/>
+          <w:i/>
+          <w:iCs/>
+          <w:sz w:val="24"/>
+          <w:szCs w:val="24"/>
+        </w:rPr>
+        <w:fldChar w:fldCharType="separate"/>
+      </w:r>
+      <w:r>
+        <w:rPr>
+          <w:rFonts w:ascii="Times New Roman" w:hAnsi="Times New Roman" w:cs="Times New Roman"/>
+          <w:iCs/>
+          <w:noProof/>
+          <w:sz w:val="24"/>
+          <w:szCs w:val="24"/>
+        </w:rPr>
+        <w:t>(SHRIVASTAVA, Sohandani and Khatwani, 2021)</w:t>
+      </w:r>
+      <w:r>
+        <w:rPr>
+          <w:rFonts w:ascii="Times New Roman" w:hAnsi="Times New Roman" w:cs="Times New Roman"/>
+          <w:i/>
+          <w:iCs/>
+          <w:sz w:val="24"/>
+          <w:szCs w:val="24"/>
+        </w:rPr>
+        <w:fldChar w:fldCharType="end"/>
+      </w:r>
+      <w:r>
+        <w:rPr>
+          <w:rFonts w:ascii="Times New Roman" w:hAnsi="Times New Roman" w:cs="Times New Roman"/>
+          <w:sz w:val="24"/>
+          <w:szCs w:val="24"/>
+        </w:rPr>
+        <w:t>. D</w:t>
+      </w:r>
+      <w:r>
+        <w:rPr>
+          <w:rFonts w:ascii="Times New Roman" w:hAnsi="Times New Roman" w:cs="Times New Roman"/>
+          <w:sz w:val="24"/>
+          <w:szCs w:val="24"/>
+        </w:rPr>
+        <w:t>igunakan untuk melatih model</w:t>
+      </w:r>
+      <w:r>
+        <w:rPr>
+          <w:rFonts w:ascii="Times New Roman" w:hAnsi="Times New Roman" w:cs="Times New Roman"/>
+          <w:sz w:val="24"/>
+          <w:szCs w:val="24"/>
+        </w:rPr>
+        <w:t xml:space="preserve"> </w:t>
+      </w:r>
+      <w:r>
+        <w:rPr>
+          <w:rFonts w:ascii="Times New Roman" w:hAnsi="Times New Roman" w:cs="Times New Roman"/>
+          <w:i/>
+          <w:iCs/>
+          <w:sz w:val="24"/>
+          <w:szCs w:val="24"/>
+        </w:rPr>
+        <w:t xml:space="preserve">Convolutional Neural </w:t>
+      </w:r>
+      <w:r>
+        <w:rPr>
+          <w:rFonts w:ascii="Times New Roman" w:hAnsi="Times New Roman" w:cs="Times New Roman"/>
+          <w:i/>
+          <w:iCs/>
+          <w:sz w:val="24"/>
+          <w:szCs w:val="24"/>
+        </w:rPr>
+        <w:t>Network</w:t>
+      </w:r>
+      <w:r>
+        <w:rPr>
+          <w:rFonts w:ascii="Times New Roman" w:hAnsi="Times New Roman" w:cs="Times New Roman"/>
+          <w:sz w:val="24"/>
+          <w:szCs w:val="24"/>
+        </w:rPr>
+        <w:t xml:space="preserve"> </w:t>
+      </w:r>
+      <w:r>
+        <w:rPr>
+          <w:rFonts w:ascii="Times New Roman" w:hAnsi="Times New Roman" w:cs="Times New Roman"/>
+          <w:i/>
+          <w:iCs/>
+          <w:sz w:val="24"/>
+          <w:szCs w:val="24"/>
+        </w:rPr>
+        <w:t>dan</w:t>
+      </w:r>
+      <w:r>
+        <w:rPr>
+          <w:rFonts w:ascii="Times New Roman" w:hAnsi="Times New Roman" w:cs="Times New Roman"/>
+          <w:sz w:val="24"/>
+          <w:szCs w:val="24"/>
+        </w:rPr>
+        <w:t xml:space="preserve"> foto</w:t>
+      </w:r>
+      <w:r>
+        <w:rPr>
+          <w:rFonts w:ascii="Times New Roman" w:hAnsi="Times New Roman" w:cs="Times New Roman"/>
+          <w:sz w:val="24"/>
+          <w:szCs w:val="24"/>
+        </w:rPr>
+        <w:t xml:space="preserve"> digunakan sebagai data uji</w:t>
+      </w:r>
+      <w:r>
+        <w:rPr>
+          <w:rFonts w:ascii="Times New Roman" w:hAnsi="Times New Roman" w:cs="Times New Roman"/>
+          <w:sz w:val="24"/>
+          <w:szCs w:val="24"/>
+        </w:rPr>
+        <w:t xml:space="preserve"> setelah melakukan pelatihan </w:t>
+      </w:r>
+      <w:r>
+        <w:rPr>
+          <w:rFonts w:ascii="Times New Roman" w:hAnsi="Times New Roman" w:cs="Times New Roman"/>
+          <w:i/>
+          <w:iCs/>
+          <w:sz w:val="24"/>
+          <w:szCs w:val="24"/>
+        </w:rPr>
+        <w:t xml:space="preserve">Convolutional Neural </w:t>
+      </w:r>
+      <w:r>
+        <w:rPr>
+          <w:rFonts w:ascii="Times New Roman" w:hAnsi="Times New Roman" w:cs="Times New Roman"/>
+          <w:i/>
+          <w:iCs/>
+          <w:sz w:val="24"/>
+          <w:szCs w:val="24"/>
+        </w:rPr>
+        <w:t>Network</w:t>
+      </w:r>
+      <w:r>
+        <w:rPr>
+          <w:rFonts w:ascii="Times New Roman" w:hAnsi="Times New Roman" w:cs="Times New Roman"/>
+          <w:sz w:val="24"/>
+          <w:szCs w:val="24"/>
+        </w:rPr>
+        <w:t>.</w:t>
+      </w:r>
+    </w:p>
+    <w:p>
+      <w:pPr>
+        <w:pStyle w:val="ListParagraph"/>
+        <w:numPr>
+          <w:ilvl w:val="0"/>
+          <w:numId w:val="16"/>
+        </w:numPr>
+        <w:spacing w:line="276" w:lineRule="auto"/>
+        <w:jc w:val="both"/>
+        <w:rPr>
+          <w:rFonts w:ascii="Times New Roman" w:hAnsi="Times New Roman" w:cs="Times New Roman"/>
+          <w:sz w:val="24"/>
+          <w:szCs w:val="24"/>
+        </w:rPr>
+      </w:pPr>
+      <w:r>
+        <w:rPr>
+          <w:rFonts w:ascii="Times New Roman" w:hAnsi="Times New Roman" w:cs="Times New Roman"/>
+          <w:sz w:val="24"/>
+          <w:szCs w:val="24"/>
+        </w:rPr>
+        <w:t>T</w:t>
+      </w:r>
+      <w:r>
+        <w:rPr>
+          <w:rFonts w:ascii="Times New Roman" w:hAnsi="Times New Roman" w:cs="Times New Roman"/>
+          <w:sz w:val="24"/>
+          <w:szCs w:val="24"/>
+        </w:rPr>
+        <w:t>ahap pengelompokkan dat</w:t>
+      </w:r>
+      <w:r>
+        <w:rPr>
+          <w:rFonts w:ascii="Times New Roman" w:hAnsi="Times New Roman" w:cs="Times New Roman"/>
+          <w:sz w:val="24"/>
+          <w:szCs w:val="24"/>
+        </w:rPr>
+        <w:t>a dilakukan pengelompokkan antara pisang busuk dan pisang matang</w:t>
+      </w:r>
+      <w:r>
+        <w:rPr>
+          <w:rFonts w:ascii="Times New Roman" w:hAnsi="Times New Roman" w:cs="Times New Roman"/>
+          <w:sz w:val="24"/>
+          <w:szCs w:val="24"/>
+        </w:rPr>
+        <w:t>.</w:t>
+      </w:r>
+    </w:p>
+    <w:p>
+      <w:pPr>
+        <w:pStyle w:val="ListParagraph"/>
+        <w:numPr>
+          <w:ilvl w:val="0"/>
+          <w:numId w:val="16"/>
+        </w:numPr>
+        <w:spacing w:line="276" w:lineRule="auto"/>
+        <w:jc w:val="both"/>
+        <w:rPr>
+          <w:rFonts w:ascii="Times New Roman" w:hAnsi="Times New Roman" w:cs="Times New Roman"/>
+          <w:sz w:val="24"/>
+          <w:szCs w:val="24"/>
+        </w:rPr>
+      </w:pPr>
+      <w:r>
+        <w:rPr>
+          <w:rFonts w:ascii="Times New Roman" w:hAnsi="Times New Roman" w:cs="Times New Roman"/>
+          <w:sz w:val="24"/>
+          <w:szCs w:val="24"/>
+        </w:rPr>
+        <w:t>T</w:t>
+      </w:r>
+      <w:r>
+        <w:rPr>
+          <w:rFonts w:ascii="Times New Roman" w:hAnsi="Times New Roman" w:cs="Times New Roman"/>
+          <w:sz w:val="24"/>
+          <w:szCs w:val="24"/>
+        </w:rPr>
+        <w:t xml:space="preserve">ahap </w:t>
+      </w:r>
+      <w:r>
+        <w:rPr>
+          <w:rFonts w:ascii="Times New Roman" w:hAnsi="Times New Roman" w:cs="Times New Roman"/>
+          <w:i/>
+          <w:iCs/>
+          <w:sz w:val="24"/>
+          <w:szCs w:val="24"/>
+        </w:rPr>
+        <w:t xml:space="preserve">split </w:t>
+      </w:r>
+      <w:r>
+        <w:rPr>
+          <w:rFonts w:ascii="Times New Roman" w:hAnsi="Times New Roman" w:cs="Times New Roman"/>
+          <w:i/>
+          <w:iCs/>
+          <w:sz w:val="24"/>
+          <w:szCs w:val="24"/>
+        </w:rPr>
+        <w:t>data</w:t>
+      </w:r>
+      <w:r>
+        <w:rPr>
+          <w:rFonts w:ascii="Times New Roman" w:hAnsi="Times New Roman" w:cs="Times New Roman"/>
+          <w:i/>
+          <w:iCs/>
+          <w:sz w:val="24"/>
+          <w:szCs w:val="24"/>
+        </w:rPr>
+        <w:t xml:space="preserve"> </w:t>
+      </w:r>
+      <w:r>
+        <w:rPr>
+          <w:rFonts w:ascii="Times New Roman" w:hAnsi="Times New Roman" w:cs="Times New Roman"/>
+          <w:sz w:val="24"/>
+          <w:szCs w:val="24"/>
+        </w:rPr>
+        <w:t xml:space="preserve">adalah tahap membagi data menjadi data </w:t>
+      </w:r>
+      <w:r>
+        <w:rPr>
+          <w:rFonts w:ascii="Times New Roman" w:hAnsi="Times New Roman" w:cs="Times New Roman"/>
+          <w:i/>
+          <w:iCs/>
+          <w:sz w:val="24"/>
+          <w:szCs w:val="24"/>
+        </w:rPr>
+        <w:t>training</w:t>
+      </w:r>
+      <w:r>
+        <w:rPr>
+          <w:rFonts w:ascii="Times New Roman" w:hAnsi="Times New Roman" w:cs="Times New Roman"/>
+          <w:sz w:val="24"/>
+          <w:szCs w:val="24"/>
+        </w:rPr>
+        <w:t xml:space="preserve"> dan data </w:t>
+      </w:r>
+      <w:r>
+        <w:rPr>
+          <w:rFonts w:ascii="Times New Roman" w:hAnsi="Times New Roman" w:cs="Times New Roman"/>
+          <w:i/>
+          <w:iCs/>
+          <w:sz w:val="24"/>
+          <w:szCs w:val="24"/>
+        </w:rPr>
+        <w:t>test</w:t>
+      </w:r>
+      <w:r>
+        <w:rPr>
+          <w:rFonts w:ascii="Times New Roman" w:hAnsi="Times New Roman" w:cs="Times New Roman"/>
+          <w:sz w:val="24"/>
+          <w:szCs w:val="24"/>
+        </w:rPr>
+        <w:t xml:space="preserve"> </w:t>
+      </w:r>
+      <w:r>
+        <w:rPr>
+          <w:rFonts w:ascii="Times New Roman" w:hAnsi="Times New Roman" w:cs="Times New Roman"/>
+          <w:sz w:val="24"/>
+          <w:szCs w:val="24"/>
+        </w:rPr>
+        <w:fldChar w:fldCharType="begin" w:fldLock="1"/>
+      </w:r>
+      <w:r>
+        <w:rPr>
+          <w:rFonts w:ascii="Times New Roman" w:hAnsi="Times New Roman" w:cs="Times New Roman"/>
+          <w:sz w:val="24"/>
+          <w:szCs w:val="24"/>
+        </w:rPr>
+        <w:instrText>ADDIN CSL_CITATION {"citationItems":[{"id":"ITEM-1","itemData":{"DOI":"10.1038/s41746-019-0178-x","ISSN":"23986352","abstract":"Collection of high-dimensional, longitudinal digital health data has the potential to support a wide-variety of research and clinical applications including diagnostics and longitudinal health tracking. Algorithms that process these data and inform digital diagnostics are typically developed using training and test sets generated from multiple repeated measures collected across a set of individuals. However, the inclusion of repeated measurements is not always appropriately taken into account in the analytical evaluations of predictive performance. The assignment of repeated measurements from each individual to both the training and the test sets (“record-wise” data split) is a common practice and can lead to massive underestimation of the prediction error due to the presence of “identity confounding.” In essence, these models learn to identify subjects, in addition to diagnostic signal. Here, we present a method that can be used to effectively calculate the amount of identity confounding learned by classifiers developed using a record-wise data split. By applying this method to several real datasets, we demonstrate that identity confounding is a serious issue in digital health studies and that record-wise data splits for machine learning- based applications need to be avoided.","author":[{"dropping-particle":"","family":"Chaibub Neto","given":"Elias","non-dropping-particle":"","parse-names":false,"suffix":""},{"dropping-particle":"","family":"Pratap","given":"Abhishek","non-dropping-particle":"","parse-names":false,"suffix":""},{"dropping-particle":"","family":"Perumal","given":"Thanneer M.","non-dropping-particle":"","parse-names":false,"suffix":""},{"dropping-particle":"","family":"Tummalacherla","given":"Meghasyam","non-dropping-particle":"","parse-names":false,"suffix":""},{"dropping-particle":"","family":"Snyder","given":"Phil","non-dropping-particle":"","parse-names":false,"suffix":""},{"dropping-particle":"","family":"Bot","given":"Brian M.","non-dropping-particle":"","parse-names":false,"suffix":""},{"dropping-particle":"","family":"Trister","given":"Andrew D.","non-dropping-particle":"","parse-names":false,"suffix":""},{"dropping-particle":"","family":"Friend","given":"Stephen H.","non-dropping-particle":"","parse-names":false,"suffix":""},{"dropping-particle":"","family":"Mangravite","given":"Lara","non-dropping-particle":"","parse-names":false,"suffix":""},{"dropping-particle":"","family":"Omberg","given":"Larsson","non-dropping-particle":"","parse-names":false,"suffix":""}],"container-title":"npj Digital Medicine","id":"ITEM-1","issue":"1","issued":{"date-parts":[["2019","12","1"]]},"publisher":"Nature Publishing Group","title":"Detecting the impact of subject characteristics on machine learning-based diagnostic applications","type":"article-journal","volume":"2"},"uris":["http://www.mendeley.com/documents/?uuid=cf6a447f-ce31-39ba-a8b7-8b28913112bf"]}],"mendeley":{"formattedCitation":"(Chaibub Neto &lt;i&gt;et al.&lt;/i&gt;, 2019)","plainTextFormattedCitation":"(Chaibub Neto et al., 2019)","previouslyFormattedCitation":"(Chaibub Neto &lt;i&gt;et al.&lt;/i&gt;, 2019)"},"properties":{"noteIndex":0},"schema":"https://github.com/citation-style-language/schema/raw/master/csl-citation.json"}</w:instrText>
+      </w:r>
+      <w:r>
+        <w:rPr>
+          <w:rFonts w:ascii="Times New Roman" w:hAnsi="Times New Roman" w:cs="Times New Roman"/>
+          <w:sz w:val="24"/>
+          <w:szCs w:val="24"/>
+        </w:rPr>
+        <w:fldChar w:fldCharType="separate"/>
+      </w:r>
+      <w:r>
+        <w:rPr>
+          <w:rFonts w:ascii="Times New Roman" w:hAnsi="Times New Roman" w:cs="Times New Roman"/>
+          <w:noProof/>
+          <w:sz w:val="24"/>
+          <w:szCs w:val="24"/>
+        </w:rPr>
+        <w:t xml:space="preserve">(Chaibub Neto </w:t>
+      </w:r>
+      <w:r>
+        <w:rPr>
+          <w:rFonts w:ascii="Times New Roman" w:hAnsi="Times New Roman" w:cs="Times New Roman"/>
+          <w:i/>
+          <w:noProof/>
+          <w:sz w:val="24"/>
+          <w:szCs w:val="24"/>
+        </w:rPr>
+        <w:t>et al.</w:t>
+      </w:r>
+      <w:r>
+        <w:rPr>
+          <w:rFonts w:ascii="Times New Roman" w:hAnsi="Times New Roman" w:cs="Times New Roman"/>
+          <w:noProof/>
+          <w:sz w:val="24"/>
+          <w:szCs w:val="24"/>
+        </w:rPr>
+        <w:t>, 2019)</w:t>
+      </w:r>
+      <w:r>
+        <w:rPr>
+          <w:rFonts w:ascii="Times New Roman" w:hAnsi="Times New Roman" w:cs="Times New Roman"/>
+          <w:sz w:val="24"/>
+          <w:szCs w:val="24"/>
+        </w:rPr>
+        <w:fldChar w:fldCharType="end"/>
+      </w:r>
+      <w:r>
+        <w:rPr>
+          <w:rFonts w:ascii="Times New Roman" w:hAnsi="Times New Roman" w:cs="Times New Roman"/>
+          <w:sz w:val="24"/>
+          <w:szCs w:val="24"/>
+        </w:rPr>
+        <w:t>.</w:t>
+      </w:r>
+      <w:r>
+        <w:rPr>
+          <w:rFonts w:ascii="Times New Roman" w:hAnsi="Times New Roman" w:cs="Times New Roman"/>
+          <w:sz w:val="24"/>
+          <w:szCs w:val="24"/>
+        </w:rPr>
+        <w:t xml:space="preserve"> pembagian data dilakukan sebelum </w:t>
+      </w:r>
+      <w:r>
+        <w:rPr>
+          <w:rFonts w:ascii="Times New Roman" w:hAnsi="Times New Roman" w:cs="Times New Roman"/>
+          <w:sz w:val="24"/>
+          <w:szCs w:val="24"/>
+        </w:rPr>
+        <w:t>melatih</w:t>
+      </w:r>
+      <w:r>
+        <w:rPr>
+          <w:rFonts w:ascii="Times New Roman" w:hAnsi="Times New Roman" w:cs="Times New Roman"/>
+          <w:sz w:val="24"/>
+          <w:szCs w:val="24"/>
+        </w:rPr>
+        <w:t xml:space="preserve"> dengan model </w:t>
+      </w:r>
+      <w:r>
+        <w:rPr>
+          <w:rFonts w:ascii="Times New Roman" w:hAnsi="Times New Roman" w:cs="Times New Roman"/>
+          <w:i/>
+          <w:iCs/>
+          <w:sz w:val="24"/>
+          <w:szCs w:val="24"/>
+        </w:rPr>
+        <w:t>Convolutional Neural Network</w:t>
+      </w:r>
+      <w:r>
+        <w:rPr>
+          <w:rFonts w:ascii="Times New Roman" w:hAnsi="Times New Roman" w:cs="Times New Roman"/>
+          <w:sz w:val="24"/>
+          <w:szCs w:val="24"/>
+        </w:rPr>
+        <w:t>.</w:t>
+      </w:r>
+    </w:p>
+    <w:p>
+      <w:pPr>
+        <w:pStyle w:val="ListParagraph"/>
+        <w:numPr>
+          <w:ilvl w:val="0"/>
+          <w:numId w:val="16"/>
+        </w:numPr>
+        <w:spacing w:line="276" w:lineRule="auto"/>
+        <w:jc w:val="both"/>
+        <w:rPr>
+          <w:rFonts w:ascii="Times New Roman" w:hAnsi="Times New Roman" w:cs="Times New Roman"/>
+          <w:sz w:val="24"/>
+          <w:szCs w:val="24"/>
+        </w:rPr>
+      </w:pPr>
+      <w:r>
+        <w:rPr>
+          <w:rFonts w:ascii="Times New Roman" w:hAnsi="Times New Roman" w:cs="Times New Roman"/>
+          <w:sz w:val="24"/>
+          <w:szCs w:val="24"/>
+        </w:rPr>
+        <w:t>T</w:t>
+      </w:r>
+      <w:r>
+        <w:rPr>
+          <w:rFonts w:ascii="Times New Roman" w:hAnsi="Times New Roman" w:cs="Times New Roman"/>
+          <w:sz w:val="24"/>
+          <w:szCs w:val="24"/>
+        </w:rPr>
+        <w:t xml:space="preserve">ahap model </w:t>
+      </w:r>
+      <w:r>
+        <w:rPr>
+          <w:rFonts w:ascii="Times New Roman" w:hAnsi="Times New Roman" w:cs="Times New Roman"/>
+          <w:i/>
+          <w:iCs/>
+          <w:sz w:val="24"/>
+          <w:szCs w:val="24"/>
+        </w:rPr>
+        <w:t xml:space="preserve">Convolutional Neural Network </w:t>
+      </w:r>
+      <w:r>
+        <w:rPr>
+          <w:rFonts w:ascii="Times New Roman" w:hAnsi="Times New Roman" w:cs="Times New Roman"/>
+          <w:sz w:val="24"/>
+          <w:szCs w:val="24"/>
+        </w:rPr>
+        <w:t>(CNN) adalah tahap melatih algoritma dengan data</w:t>
+      </w:r>
+      <w:r>
+        <w:rPr>
+          <w:rFonts w:ascii="Times New Roman" w:hAnsi="Times New Roman" w:cs="Times New Roman"/>
+          <w:sz w:val="24"/>
+          <w:szCs w:val="24"/>
+        </w:rPr>
+        <w:t xml:space="preserve"> gambar</w:t>
+      </w:r>
+      <w:r>
+        <w:rPr>
+          <w:rFonts w:ascii="Times New Roman" w:hAnsi="Times New Roman" w:cs="Times New Roman"/>
+          <w:sz w:val="24"/>
+          <w:szCs w:val="24"/>
+        </w:rPr>
+        <w:t xml:space="preserve"> yang sudah dikumpulkan pada tahap sebelumnya</w:t>
+      </w:r>
+      <w:r>
+        <w:rPr>
+          <w:rFonts w:ascii="Times New Roman" w:hAnsi="Times New Roman" w:cs="Times New Roman"/>
+          <w:sz w:val="24"/>
+          <w:szCs w:val="24"/>
+        </w:rPr>
+        <w:t xml:space="preserve">, serta </w:t>
+      </w:r>
+      <w:r>
+        <w:rPr>
+          <w:rFonts w:ascii="Times New Roman" w:hAnsi="Times New Roman" w:cs="Times New Roman"/>
+          <w:sz w:val="24"/>
+          <w:szCs w:val="24"/>
+        </w:rPr>
+        <w:t xml:space="preserve">arsitektur </w:t>
+      </w:r>
+      <w:r>
+        <w:rPr>
+          <w:rFonts w:ascii="Times New Roman" w:hAnsi="Times New Roman" w:cs="Times New Roman"/>
+          <w:i/>
+          <w:iCs/>
+          <w:sz w:val="24"/>
+          <w:szCs w:val="24"/>
+        </w:rPr>
+        <w:t>Convolutional Neural Network</w:t>
+      </w:r>
+      <w:r>
+        <w:rPr>
+          <w:rFonts w:ascii="Times New Roman" w:hAnsi="Times New Roman" w:cs="Times New Roman"/>
+          <w:i/>
+          <w:iCs/>
+          <w:sz w:val="24"/>
+          <w:szCs w:val="24"/>
+        </w:rPr>
+        <w:t xml:space="preserve"> </w:t>
+      </w:r>
+      <w:r>
+        <w:rPr>
+          <w:rFonts w:ascii="Times New Roman" w:hAnsi="Times New Roman" w:cs="Times New Roman"/>
+          <w:sz w:val="24"/>
+          <w:szCs w:val="24"/>
+        </w:rPr>
+        <w:t>yang digunakan pada gambar 2</w:t>
+      </w:r>
+      <w:r>
+        <w:rPr>
+          <w:rFonts w:ascii="Times New Roman" w:hAnsi="Times New Roman" w:cs="Times New Roman"/>
+          <w:sz w:val="24"/>
+          <w:szCs w:val="24"/>
+        </w:rPr>
+        <w:t>.</w:t>
+      </w:r>
+    </w:p>
+    <w:p>
+      <w:pPr>
+        <w:pStyle w:val="ListParagraph"/>
+        <w:numPr>
+          <w:ilvl w:val="0"/>
+          <w:numId w:val="16"/>
+        </w:numPr>
+        <w:spacing w:line="276" w:lineRule="auto"/>
+        <w:jc w:val="both"/>
+        <w:rPr>
+          <w:rFonts w:ascii="Times New Roman" w:hAnsi="Times New Roman" w:cs="Times New Roman"/>
+          <w:sz w:val="24"/>
+          <w:szCs w:val="24"/>
+        </w:rPr>
+      </w:pPr>
+      <w:r>
+        <w:rPr>
+          <w:rFonts w:ascii="Times New Roman" w:hAnsi="Times New Roman" w:cs="Times New Roman"/>
+          <w:sz w:val="24"/>
+          <w:szCs w:val="24"/>
+        </w:rPr>
+        <w:t>T</w:t>
+      </w:r>
+      <w:r>
+        <w:rPr>
+          <w:rFonts w:ascii="Times New Roman" w:hAnsi="Times New Roman" w:cs="Times New Roman"/>
+          <w:sz w:val="24"/>
+          <w:szCs w:val="24"/>
+        </w:rPr>
+        <w:t xml:space="preserve">ahap klasifikasi dilakukan setelah tahap latih algoritma </w:t>
+      </w:r>
+      <w:r>
+        <w:rPr>
+          <w:rFonts w:ascii="Times New Roman" w:hAnsi="Times New Roman" w:cs="Times New Roman"/>
+          <w:i/>
+          <w:iCs/>
+          <w:sz w:val="24"/>
+          <w:szCs w:val="24"/>
+        </w:rPr>
+        <w:t>Convolutional Neural Network</w:t>
+      </w:r>
+      <w:r>
+        <w:rPr>
+          <w:rFonts w:ascii="Times New Roman" w:hAnsi="Times New Roman" w:cs="Times New Roman"/>
+          <w:i/>
+          <w:iCs/>
+          <w:sz w:val="24"/>
+          <w:szCs w:val="24"/>
+        </w:rPr>
+        <w:t xml:space="preserve"> </w:t>
+      </w:r>
+      <w:r>
+        <w:rPr>
+          <w:rFonts w:ascii="Times New Roman" w:hAnsi="Times New Roman" w:cs="Times New Roman"/>
+          <w:sz w:val="24"/>
+          <w:szCs w:val="24"/>
+        </w:rPr>
+        <w:t xml:space="preserve">sehingga dapat melakukan </w:t>
+      </w:r>
+      <w:r>
+        <w:rPr>
+          <w:rFonts w:ascii="Times New Roman" w:hAnsi="Times New Roman" w:cs="Times New Roman"/>
+          <w:sz w:val="24"/>
+          <w:szCs w:val="24"/>
+        </w:rPr>
+        <w:t>klasifikasi pisang berdasarkan gambar warna kulit</w:t>
+      </w:r>
+      <w:r>
+        <w:rPr>
+          <w:rFonts w:ascii="Times New Roman" w:hAnsi="Times New Roman" w:cs="Times New Roman"/>
+          <w:sz w:val="24"/>
+          <w:szCs w:val="24"/>
+        </w:rPr>
+        <w:t>.</w:t>
+      </w:r>
+    </w:p>
+    <w:p>
+      <w:pPr>
+        <w:jc w:val="both"/>
+        <w:rPr>
+          <w:rFonts w:ascii="Times New Roman" w:hAnsi="Times New Roman" w:cs="Times New Roman"/>
+          <w:b/>
+          <w:bCs/>
+          <w:sz w:val="24"/>
+          <w:szCs w:val="24"/>
+        </w:rPr>
+      </w:pPr>
+    </w:p>
+    <w:p>
+      <w:pPr>
+        <w:ind w:left="426"/>
+        <w:jc w:val="both"/>
+        <w:rPr>
+          <w:rFonts w:ascii="Times New Roman" w:hAnsi="Times New Roman" w:cs="Times New Roman"/>
+          <w:sz w:val="24"/>
+          <w:szCs w:val="24"/>
+        </w:rPr>
+      </w:pPr>
+      <w:r>
+        <w:rPr>
+          <w:rFonts w:ascii="Times New Roman" w:hAnsi="Times New Roman" w:cs="Times New Roman"/>
+          <w:sz w:val="24"/>
+          <w:szCs w:val="24"/>
+        </w:rPr>
+        <w:t xml:space="preserve">Tahap model </w:t>
+      </w:r>
+      <w:r>
+        <w:rPr>
+          <w:rFonts w:ascii="Times New Roman" w:hAnsi="Times New Roman" w:cs="Times New Roman"/>
+          <w:sz w:val="24"/>
+          <w:szCs w:val="24"/>
+        </w:rPr>
+        <w:t xml:space="preserve">arsitektur </w:t>
+      </w:r>
+      <w:r>
+        <w:rPr>
+          <w:rFonts w:ascii="Times New Roman" w:hAnsi="Times New Roman" w:cs="Times New Roman"/>
+          <w:i/>
+          <w:iCs/>
+          <w:sz w:val="24"/>
+          <w:szCs w:val="24"/>
+        </w:rPr>
+        <w:t xml:space="preserve">Convolutional Neural </w:t>
+      </w:r>
+      <w:r>
+        <w:rPr>
+          <w:rFonts w:ascii="Times New Roman" w:hAnsi="Times New Roman" w:cs="Times New Roman"/>
+          <w:i/>
+          <w:iCs/>
+          <w:sz w:val="24"/>
+          <w:szCs w:val="24"/>
+        </w:rPr>
+        <w:t>Network</w:t>
+      </w:r>
+      <w:r>
+        <w:rPr>
+          <w:rFonts w:ascii="Times New Roman" w:hAnsi="Times New Roman" w:cs="Times New Roman"/>
+          <w:i/>
+          <w:iCs/>
+          <w:sz w:val="24"/>
+          <w:szCs w:val="24"/>
+        </w:rPr>
+        <w:t xml:space="preserve"> </w:t>
+      </w:r>
+      <w:r>
+        <w:rPr>
+          <w:rFonts w:ascii="Times New Roman" w:hAnsi="Times New Roman" w:cs="Times New Roman"/>
+          <w:sz w:val="24"/>
+          <w:szCs w:val="24"/>
+        </w:rPr>
+        <w:t>pada gambar 1</w:t>
+      </w:r>
+      <w:r>
+        <w:rPr>
+          <w:rFonts w:ascii="Times New Roman" w:hAnsi="Times New Roman" w:cs="Times New Roman"/>
+          <w:i/>
+          <w:iCs/>
+          <w:sz w:val="24"/>
+          <w:szCs w:val="24"/>
+        </w:rPr>
+        <w:t xml:space="preserve"> </w:t>
+      </w:r>
+      <w:r>
+        <w:rPr>
+          <w:rFonts w:ascii="Times New Roman" w:hAnsi="Times New Roman" w:cs="Times New Roman"/>
+          <w:sz w:val="24"/>
+          <w:szCs w:val="24"/>
+        </w:rPr>
+        <w:t xml:space="preserve">dapat </w:t>
+      </w:r>
+      <w:r>
+        <w:rPr>
+          <w:rFonts w:ascii="Times New Roman" w:hAnsi="Times New Roman" w:cs="Times New Roman"/>
+          <w:sz w:val="24"/>
+          <w:szCs w:val="24"/>
+        </w:rPr>
+        <w:t>lebih detail</w:t>
+      </w:r>
+      <w:r>
+        <w:rPr>
+          <w:rFonts w:ascii="Times New Roman" w:hAnsi="Times New Roman" w:cs="Times New Roman"/>
+          <w:sz w:val="24"/>
+          <w:szCs w:val="24"/>
+        </w:rPr>
+        <w:t xml:space="preserve"> </w:t>
+      </w:r>
+      <w:r>
+        <w:rPr>
+          <w:rFonts w:ascii="Times New Roman" w:hAnsi="Times New Roman" w:cs="Times New Roman"/>
+          <w:sz w:val="24"/>
+          <w:szCs w:val="24"/>
+        </w:rPr>
+        <w:t xml:space="preserve">pada gambar </w:t>
+      </w:r>
+      <w:r>
+        <w:rPr>
+          <w:rFonts w:ascii="Times New Roman" w:hAnsi="Times New Roman" w:cs="Times New Roman"/>
+          <w:sz w:val="24"/>
+          <w:szCs w:val="24"/>
+        </w:rPr>
+        <w:t>2</w:t>
+      </w:r>
+      <w:r>
+        <w:rPr>
+          <w:rFonts w:ascii="Times New Roman" w:hAnsi="Times New Roman" w:cs="Times New Roman"/>
+          <w:sz w:val="24"/>
+          <w:szCs w:val="24"/>
+        </w:rPr>
+        <w:t>.</w:t>
+      </w:r>
     </w:p>
     <w:p>
       <w:pPr>
@@ -5751,7 +5754,16 @@
           <w:sz w:val="24"/>
           <w:szCs w:val="24"/>
         </w:rPr>
-        <w:t xml:space="preserve"> (RGB) berskala [0,255] menjadi [0,1]. Ukuran citra diubah menjadi 256x256 piksel hal ini digunakan agar data inputan memiliki ukuran seragam</w:t>
+        <w:t xml:space="preserve"> (RGB) berskala [0,255] menjadi [0,1]. Ukuran citra diubah </w:t>
+      </w:r>
+      <w:r>
+        <w:rPr>
+          <w:rFonts w:ascii="Times New Roman" w:hAnsi="Times New Roman" w:cs="Times New Roman"/>
+          <w:sz w:val="24"/>
+          <w:szCs w:val="24"/>
+        </w:rPr>
+        <w:lastRenderedPageBreak/>
+        <w:t>menjadi 256x256 piksel hal ini digunakan agar data inputan memiliki ukuran seragam</w:t>
       </w:r>
       <w:r>
         <w:rPr>
@@ -6455,7 +6467,6 @@
           <w:sz w:val="24"/>
           <w:szCs w:val="24"/>
         </w:rPr>
-        <w:lastRenderedPageBreak/>
         <w:t xml:space="preserve">Sigmoid </w:t>
       </w:r>
       <w:r>
@@ -6569,18 +6580,7 @@
     <w:p>
       <w:pPr>
         <w:pStyle w:val="ListParagraph"/>
-        <w:ind w:left="1440"/>
-        <w:jc w:val="both"/>
-        <w:rPr>
-          <w:rFonts w:ascii="Times New Roman" w:hAnsi="Times New Roman" w:cs="Times New Roman"/>
-          <w:sz w:val="24"/>
-          <w:szCs w:val="24"/>
-        </w:rPr>
-      </w:pPr>
-    </w:p>
-    <w:p>
-      <w:pPr>
-        <w:pStyle w:val="ListParagraph"/>
+        <w:spacing w:line="276" w:lineRule="auto"/>
         <w:ind w:left="1440"/>
         <w:jc w:val="both"/>
         <w:rPr>
@@ -7226,7 +7226,16 @@
           <w:sz w:val="24"/>
           <w:szCs w:val="24"/>
         </w:rPr>
-        <w:t xml:space="preserve"> dan menghasilkan hasil matriks 3x3</w:t>
+        <w:t xml:space="preserve"> dan </w:t>
+      </w:r>
+      <w:r>
+        <w:rPr>
+          <w:rFonts w:ascii="Times New Roman" w:hAnsi="Times New Roman" w:cs="Times New Roman"/>
+          <w:sz w:val="24"/>
+          <w:szCs w:val="24"/>
+        </w:rPr>
+        <w:lastRenderedPageBreak/>
+        <w:t>menghasilkan hasil matriks 3x3</w:t>
       </w:r>
       <w:r>
         <w:rPr>
@@ -7728,7 +7737,7 @@
       </w:tblPr>
       <w:tblGrid>
         <w:gridCol w:w="1956"/>
-        <w:gridCol w:w="2227"/>
+        <w:gridCol w:w="2209"/>
         <w:gridCol w:w="2226"/>
       </w:tblGrid>
       <w:tr>
@@ -8049,7 +8058,7 @@
         <w:rPr>
           <w:rFonts w:ascii="Times New Roman" w:hAnsi="Times New Roman" w:cs="Times New Roman"/>
         </w:rPr>
-        <w:instrText>ADDIN CSL_CITATION {"citationItems":[{"id":"ITEM-1","itemData":{"DOI":"10.1155/2021/9929274","ISSN":"15635147","abstract":"The COVID-19 pandemic has wreaked havoc in the daily life of human beings and devastated many economies worldwide, claiming millions of lives so far. Studies on COVID-19 have shown that older adults and people with a history of various medical issues, specifically prior cases of pneumonia, are at a higher risk of developing severe complications from COVID-19. As pneumonia is a common type of infection that spreads in the lungs, doctors usually perform chest X-ray to identify the infected regions of the lungs. In this study, machine learning tools such as LabelBinarizer are used to perform one-hot encoding on the labeled chest X-ray images and transform them into categorical form using Python's to_categorical tool. Subsequently, various deep learning features such as convolutional neural network (CNN), VGG16, AveragePooling2D, dropout, flatten, dense, and input are used to build a detection model. Adam is used as an optimizer, which can be further applied to predict pneumonia in COVID-19 patients. The model predicted pneumonia with an average accuracy of 91.69%, sensitivity of 95.92%, and specificity of 100%. The model also efficiently reduces training loss and increases accuracy.","author":[{"dropping-particle":"","family":"Hasan","given":"M. D.Kamrul","non-dropping-particle":"","parse-names":false,"suffix":""},{"dropping-particle":"","family":"Ahmed","given":"Sakil","non-dropping-particle":"","parse-names":false,"suffix":""},{"dropping-particle":"","family":"Abdullah","given":"Z. M.Ekram","non-dropping-particle":"","parse-names":false,"suffix":""},{"dropping-particle":"","family":"Monirujjaman Khan","given":"Mohammad","non-dropping-particle":"","parse-names":false,"suffix":""},{"dropping-particle":"","family":"Anand","given":"Divya","non-dropping-particle":"","parse-names":false,"suffix":""},{"dropping-particle":"","family":"Singh","given":"Aman","non-dropping-particle":"","parse-names":false,"suffix":""},{"dropping-particle":"","family":"Alzain","given":"Mohammad","non-dropping-particle":"","parse-names":false,"suffix":""},{"dropping-particle":"","family":"Masud","given":"Mehedi","non-dropping-particle":"","parse-names":false,"suffix":""}],"container-title":"Mathematical Problems in Engineering","id":"ITEM-1","issued":{"date-parts":[["2021"]]},"publisher":"Hindawi Limited","title":"Deep Learning Approaches for Detecting Pneumonia in COVID-19 Patients by Analyzing Chest X-Ray Images","type":"article-journal","volume":"2021"},"uris":["http://www.mendeley.com/documents/?uuid=9877b3ba-52a5-3312-834c-46fa4b74604c"]}],"mendeley":{"formattedCitation":"(Hasan &lt;i&gt;et al.&lt;/i&gt;, 2021)","plainTextFormattedCitation":"(Hasan et al., 2021)"},"properties":{"noteIndex":0},"schema":"https://github.com/citation-style-language/schema/raw/master/csl-citation.json"}</w:instrText>
+        <w:instrText>ADDIN CSL_CITATION {"citationItems":[{"id":"ITEM-1","itemData":{"DOI":"10.1155/2021/9929274","ISSN":"15635147","abstract":"The COVID-19 pandemic has wreaked havoc in the daily life of human beings and devastated many economies worldwide, claiming millions of lives so far. Studies on COVID-19 have shown that older adults and people with a history of various medical issues, specifically prior cases of pneumonia, are at a higher risk of developing severe complications from COVID-19. As pneumonia is a common type of infection that spreads in the lungs, doctors usually perform chest X-ray to identify the infected regions of the lungs. In this study, machine learning tools such as LabelBinarizer are used to perform one-hot encoding on the labeled chest X-ray images and transform them into categorical form using Python's to_categorical tool. Subsequently, various deep learning features such as convolutional neural network (CNN), VGG16, AveragePooling2D, dropout, flatten, dense, and input are used to build a detection model. Adam is used as an optimizer, which can be further applied to predict pneumonia in COVID-19 patients. The model predicted pneumonia with an average accuracy of 91.69%, sensitivity of 95.92%, and specificity of 100%. The model also efficiently reduces training loss and increases accuracy.","author":[{"dropping-particle":"","family":"Hasan","given":"M. D.Kamrul","non-dropping-particle":"","parse-names":false,"suffix":""},{"dropping-particle":"","family":"Ahmed","given":"Sakil","non-dropping-particle":"","parse-names":false,"suffix":""},{"dropping-particle":"","family":"Abdullah","given":"Z. M.Ekram","non-dropping-particle":"","parse-names":false,"suffix":""},{"dropping-particle":"","family":"Monirujjaman Khan","given":"Mohammad","non-dropping-particle":"","parse-names":false,"suffix":""},{"dropping-particle":"","family":"Anand","given":"Divya","non-dropping-particle":"","parse-names":false,"suffix":""},{"dropping-particle":"","family":"Singh","given":"Aman","non-dropping-particle":"","parse-names":false,"suffix":""},{"dropping-particle":"","family":"Alzain","given":"Mohammad","non-dropping-particle":"","parse-names":false,"suffix":""},{"dropping-particle":"","family":"Masud","given":"Mehedi","non-dropping-particle":"","parse-names":false,"suffix":""}],"container-title":"Mathematical Problems in Engineering","id":"ITEM-1","issued":{"date-parts":[["2021"]]},"publisher":"Hindawi Limited","title":"Deep Learning Approaches for Detecting Pneumonia in COVID-19 Patients by Analyzing Chest X-Ray Images","type":"article-journal","volume":"2021"},"uris":["http://www.mendeley.com/documents/?uuid=9877b3ba-52a5-3312-834c-46fa4b74604c"]}],"mendeley":{"formattedCitation":"(Hasan &lt;i&gt;et al.&lt;/i&gt;, 2021)","plainTextFormattedCitation":"(Hasan et al., 2021)","previouslyFormattedCitation":"(Hasan &lt;i&gt;et al.&lt;/i&gt;, 2021)"},"properties":{"noteIndex":0},"schema":"https://github.com/citation-style-language/schema/raw/master/csl-citation.json"}</w:instrText>
       </w:r>
       <w:r>
         <w:rPr>
@@ -8214,7 +8223,7 @@
         <w:tblLook w:val="04A0" w:firstRow="1" w:lastRow="0" w:firstColumn="1" w:lastColumn="0" w:noHBand="0" w:noVBand="1"/>
       </w:tblPr>
       <w:tblGrid>
-        <w:gridCol w:w="7444"/>
+        <w:gridCol w:w="6877"/>
       </w:tblGrid>
       <w:tr>
         <w:tc>
@@ -8533,7 +8542,7 @@
         <w:tblLook w:val="04A0" w:firstRow="1" w:lastRow="0" w:firstColumn="1" w:lastColumn="0" w:noHBand="0" w:noVBand="1"/>
       </w:tblPr>
       <w:tblGrid>
-        <w:gridCol w:w="6806"/>
+        <w:gridCol w:w="6239"/>
         <w:gridCol w:w="643"/>
       </w:tblGrid>
       <w:tr>
@@ -8618,17 +8627,6 @@
               </m:oMath>
             </m:oMathPara>
           </w:p>
-          <w:p>
-            <w:pPr>
-              <w:spacing w:line="276" w:lineRule="auto"/>
-              <w:jc w:val="both"/>
-              <w:rPr>
-                <w:rFonts w:ascii="Times New Roman" w:eastAsiaTheme="minorEastAsia" w:hAnsi="Times New Roman" w:cs="Times New Roman"/>
-                <w:sz w:val="24"/>
-                <w:szCs w:val="24"/>
-              </w:rPr>
-            </w:pPr>
-          </w:p>
         </w:tc>
         <w:tc>
           <w:tcPr>
@@ -8701,6 +8699,7 @@
           <w:sz w:val="24"/>
           <w:szCs w:val="24"/>
         </w:rPr>
+        <w:lastRenderedPageBreak/>
         <w:t>Pada rumus</w:t>
       </w:r>
       <w:r>
@@ -9018,6 +9017,14 @@
           <w:szCs w:val="24"/>
         </w:rPr>
         <w:t xml:space="preserve"> pisang</w:t>
+      </w:r>
+      <w:r>
+        <w:rPr>
+          <w:rFonts w:ascii="Times New Roman" w:hAnsi="Times New Roman" w:cs="Times New Roman"/>
+          <w:sz w:val="24"/>
+          <w:szCs w:val="24"/>
+        </w:rPr>
+        <w:t>, lalu data foto pisang 5 data</w:t>
       </w:r>
       <w:r>
         <w:rPr>
@@ -9091,6 +9098,34 @@
         </w:rPr>
         <w:t>1581 data gambar pisang matang</w:t>
       </w:r>
+      <w:r>
+        <w:rPr>
+          <w:rFonts w:ascii="Times New Roman" w:hAnsi="Times New Roman" w:cs="Times New Roman"/>
+          <w:sz w:val="24"/>
+          <w:szCs w:val="24"/>
+        </w:rPr>
+        <w:t xml:space="preserve"> (</w:t>
+      </w:r>
+      <w:r>
+        <w:rPr>
+          <w:rFonts w:ascii="Times New Roman" w:hAnsi="Times New Roman" w:cs="Times New Roman"/>
+          <w:i/>
+          <w:iCs/>
+          <w:sz w:val="24"/>
+          <w:szCs w:val="24"/>
+        </w:rPr>
+        <w:t xml:space="preserve">website </w:t>
+      </w:r>
+      <w:r>
+        <w:rPr>
+          <w:rFonts w:ascii="Times New Roman" w:hAnsi="Times New Roman" w:cs="Times New Roman"/>
+          <w:i/>
+          <w:iCs/>
+          <w:sz w:val="24"/>
+          <w:szCs w:val="24"/>
+        </w:rPr>
+        <w:t>kaggle)</w:t>
+      </w:r>
     </w:p>
     <w:p>
       <w:pPr>
@@ -9113,7 +9148,115 @@
           <w:sz w:val="24"/>
           <w:szCs w:val="24"/>
         </w:rPr>
-        <w:t>1467 data gambar pisang busuk</w:t>
+        <w:t xml:space="preserve">1467 data gambar pisang </w:t>
+      </w:r>
+      <w:r>
+        <w:rPr>
+          <w:rFonts w:ascii="Times New Roman" w:hAnsi="Times New Roman" w:cs="Times New Roman"/>
+          <w:sz w:val="24"/>
+          <w:szCs w:val="24"/>
+        </w:rPr>
+        <w:t>busuk (</w:t>
+      </w:r>
+      <w:r>
+        <w:rPr>
+          <w:rFonts w:ascii="Times New Roman" w:hAnsi="Times New Roman" w:cs="Times New Roman"/>
+          <w:i/>
+          <w:iCs/>
+          <w:sz w:val="24"/>
+          <w:szCs w:val="24"/>
+        </w:rPr>
+        <w:t xml:space="preserve">website </w:t>
+      </w:r>
+      <w:r>
+        <w:rPr>
+          <w:rFonts w:ascii="Times New Roman" w:hAnsi="Times New Roman" w:cs="Times New Roman"/>
+          <w:i/>
+          <w:iCs/>
+          <w:sz w:val="24"/>
+          <w:szCs w:val="24"/>
+        </w:rPr>
+        <w:t>kaggle)</w:t>
+      </w:r>
+    </w:p>
+    <w:p>
+      <w:pPr>
+        <w:pStyle w:val="ListParagraph"/>
+        <w:numPr>
+          <w:ilvl w:val="0"/>
+          <w:numId w:val="18"/>
+        </w:numPr>
+        <w:spacing w:line="276" w:lineRule="auto"/>
+        <w:jc w:val="both"/>
+        <w:rPr>
+          <w:rFonts w:ascii="Times New Roman" w:hAnsi="Times New Roman" w:cs="Times New Roman"/>
+          <w:sz w:val="24"/>
+          <w:szCs w:val="24"/>
+        </w:rPr>
+      </w:pPr>
+      <w:r>
+        <w:rPr>
+          <w:rFonts w:ascii="Times New Roman" w:hAnsi="Times New Roman" w:cs="Times New Roman"/>
+          <w:sz w:val="24"/>
+          <w:szCs w:val="24"/>
+        </w:rPr>
+        <w:t xml:space="preserve">3 data gambar pisang </w:t>
+      </w:r>
+      <w:r>
+        <w:rPr>
+          <w:rFonts w:ascii="Times New Roman" w:hAnsi="Times New Roman" w:cs="Times New Roman"/>
+          <w:sz w:val="24"/>
+          <w:szCs w:val="24"/>
+        </w:rPr>
+        <w:t>matang (</w:t>
+      </w:r>
+      <w:r>
+        <w:rPr>
+          <w:rFonts w:ascii="Times New Roman" w:hAnsi="Times New Roman" w:cs="Times New Roman"/>
+          <w:sz w:val="24"/>
+          <w:szCs w:val="24"/>
+        </w:rPr>
+        <w:t>data foto)</w:t>
+      </w:r>
+    </w:p>
+    <w:p>
+      <w:pPr>
+        <w:pStyle w:val="ListParagraph"/>
+        <w:numPr>
+          <w:ilvl w:val="0"/>
+          <w:numId w:val="18"/>
+        </w:numPr>
+        <w:spacing w:line="276" w:lineRule="auto"/>
+        <w:jc w:val="both"/>
+        <w:rPr>
+          <w:rFonts w:ascii="Times New Roman" w:hAnsi="Times New Roman" w:cs="Times New Roman"/>
+          <w:sz w:val="24"/>
+          <w:szCs w:val="24"/>
+        </w:rPr>
+      </w:pPr>
+      <w:r>
+        <w:rPr>
+          <w:rFonts w:ascii="Times New Roman" w:hAnsi="Times New Roman" w:cs="Times New Roman"/>
+          <w:sz w:val="24"/>
+          <w:szCs w:val="24"/>
+        </w:rPr>
+        <w:t xml:space="preserve">2 data gambar pisang </w:t>
+      </w:r>
+      <w:r>
+        <w:rPr>
+          <w:rFonts w:ascii="Times New Roman" w:hAnsi="Times New Roman" w:cs="Times New Roman"/>
+          <w:sz w:val="24"/>
+          <w:szCs w:val="24"/>
+        </w:rPr>
+        <w:t>busuk (</w:t>
+      </w:r>
+      <w:r>
+        <w:rPr>
+          <w:rFonts w:ascii="Times New Roman" w:hAnsi="Times New Roman" w:cs="Times New Roman"/>
+          <w:sz w:val="24"/>
+          <w:szCs w:val="24"/>
+        </w:rPr>
+        <w:t>data foto)</w:t>
       </w:r>
     </w:p>
     <w:p>
@@ -9281,7 +9424,6 @@
           <w:sz w:val="24"/>
           <w:szCs w:val="24"/>
         </w:rPr>
-        <w:lastRenderedPageBreak/>
         <w:t xml:space="preserve"> </w:t>
       </w:r>
       <w:r>
@@ -9858,15 +10000,7 @@
           <w:sz w:val="24"/>
           <w:szCs w:val="24"/>
         </w:rPr>
-        <w:t xml:space="preserve">agar inputan data yang diterima </w:t>
-      </w:r>
-      <w:r>
-        <w:rPr>
-          <w:rFonts w:ascii="Times New Roman" w:hAnsi="Times New Roman" w:cs="Times New Roman"/>
-          <w:sz w:val="24"/>
-          <w:szCs w:val="24"/>
-        </w:rPr>
-        <w:t xml:space="preserve">algoritma </w:t>
+        <w:t xml:space="preserve">agar inputan data yang diterima algoritma </w:t>
       </w:r>
       <w:r>
         <w:rPr>
@@ -9944,6 +10078,7 @@
           <w:sz w:val="24"/>
           <w:szCs w:val="24"/>
         </w:rPr>
+        <w:lastRenderedPageBreak/>
         <w:t xml:space="preserve">Sesudah di </w:t>
       </w:r>
       <w:r>
@@ -10076,17 +10211,7 @@
           <w:sz w:val="24"/>
           <w:szCs w:val="24"/>
         </w:rPr>
-        <w:t xml:space="preserve"> layer</w:t>
-      </w:r>
-      <w:r>
-        <w:rPr>
-          <w:rFonts w:ascii="Times New Roman" w:hAnsi="Times New Roman" w:cs="Times New Roman"/>
-          <w:i/>
-          <w:iCs/>
-          <w:sz w:val="24"/>
-          <w:szCs w:val="24"/>
-        </w:rPr>
-        <w:t xml:space="preserve"> </w:t>
+        <w:t xml:space="preserve"> layer </w:t>
       </w:r>
       <w:r>
         <w:rPr>
@@ -10104,17 +10229,7 @@
           <w:sz w:val="24"/>
           <w:szCs w:val="24"/>
         </w:rPr>
-        <w:t xml:space="preserve">pool layer, </w:t>
-      </w:r>
-      <w:r>
-        <w:rPr>
-          <w:rFonts w:ascii="Times New Roman" w:hAnsi="Times New Roman" w:cs="Times New Roman"/>
-          <w:i/>
-          <w:iCs/>
-          <w:sz w:val="24"/>
-          <w:szCs w:val="24"/>
-        </w:rPr>
-        <w:t>pool layer</w:t>
+        <w:t>pool layer, pool layer</w:t>
       </w:r>
       <w:r>
         <w:rPr>
@@ -10620,6 +10735,14 @@
           <w:sz w:val="24"/>
           <w:szCs w:val="24"/>
         </w:rPr>
+        <w:t xml:space="preserve"> yang telah dibuat pada gambar 2</w:t>
+      </w:r>
+      <w:r>
+        <w:rPr>
+          <w:rFonts w:ascii="Times New Roman" w:hAnsi="Times New Roman" w:cs="Times New Roman"/>
+          <w:sz w:val="24"/>
+          <w:szCs w:val="24"/>
+        </w:rPr>
         <w:t xml:space="preserve"> </w:t>
       </w:r>
       <w:r>
@@ -10636,55 +10759,27 @@
           <w:sz w:val="24"/>
           <w:szCs w:val="24"/>
         </w:rPr>
-        <w:t xml:space="preserve"> akurasi dari</w:t>
-      </w:r>
-      <w:r>
-        <w:rPr>
-          <w:rFonts w:ascii="Times New Roman" w:hAnsi="Times New Roman" w:cs="Times New Roman"/>
-          <w:sz w:val="24"/>
-          <w:szCs w:val="24"/>
-        </w:rPr>
-        <w:t xml:space="preserve"> data akurasi dan data </w:t>
-      </w:r>
-      <w:r>
-        <w:rPr>
-          <w:rFonts w:ascii="Times New Roman" w:hAnsi="Times New Roman" w:cs="Times New Roman"/>
-          <w:sz w:val="24"/>
-          <w:szCs w:val="24"/>
-        </w:rPr>
-        <w:t>validasi yang</w:t>
-      </w:r>
-      <w:r>
-        <w:rPr>
-          <w:rFonts w:ascii="Times New Roman" w:hAnsi="Times New Roman" w:cs="Times New Roman"/>
-          <w:sz w:val="24"/>
-          <w:szCs w:val="24"/>
-        </w:rPr>
-        <w:t xml:space="preserve"> telah dilakukan</w:t>
-      </w:r>
-      <w:r>
-        <w:rPr>
-          <w:rFonts w:ascii="Times New Roman" w:hAnsi="Times New Roman" w:cs="Times New Roman"/>
-          <w:sz w:val="24"/>
-          <w:szCs w:val="24"/>
-        </w:rPr>
-        <w:t xml:space="preserve"> pelatihan menggunakan </w:t>
-      </w:r>
-      <w:r>
-        <w:rPr>
-          <w:rFonts w:ascii="Times New Roman" w:hAnsi="Times New Roman" w:cs="Times New Roman"/>
-          <w:i/>
-          <w:iCs/>
-          <w:sz w:val="24"/>
-          <w:szCs w:val="24"/>
-        </w:rPr>
-        <w:t>Convolutiona</w:t>
-      </w:r>
-      <w:r>
-        <w:rPr>
-          <w:rFonts w:ascii="Times New Roman" w:hAnsi="Times New Roman" w:cs="Times New Roman"/>
-          <w:i/>
-          <w:iCs/>
+        <w:t xml:space="preserve"> </w:t>
+      </w:r>
+      <w:r>
+        <w:rPr>
+          <w:rFonts w:ascii="Times New Roman" w:hAnsi="Times New Roman" w:cs="Times New Roman"/>
+          <w:sz w:val="24"/>
+          <w:szCs w:val="24"/>
+        </w:rPr>
+        <w:t>akurasi dari</w:t>
+      </w:r>
+      <w:r>
+        <w:rPr>
+          <w:rFonts w:ascii="Times New Roman" w:hAnsi="Times New Roman" w:cs="Times New Roman"/>
+          <w:sz w:val="24"/>
+          <w:szCs w:val="24"/>
+        </w:rPr>
+        <w:t xml:space="preserve"> pe</w:t>
+      </w:r>
+      <w:r>
+        <w:rPr>
+          <w:rFonts w:ascii="Times New Roman" w:hAnsi="Times New Roman" w:cs="Times New Roman"/>
           <w:sz w:val="24"/>
           <w:szCs w:val="24"/>
         </w:rPr>
@@ -10696,51 +10791,49 @@
           <w:sz w:val="24"/>
           <w:szCs w:val="24"/>
         </w:rPr>
-        <w:t xml:space="preserve"> </w:t>
-      </w:r>
-      <w:r>
-        <w:rPr>
-          <w:rFonts w:ascii="Times New Roman" w:hAnsi="Times New Roman" w:cs="Times New Roman"/>
-          <w:i/>
-          <w:iCs/>
-          <w:sz w:val="24"/>
-          <w:szCs w:val="24"/>
-        </w:rPr>
-        <w:t xml:space="preserve">Neural </w:t>
-      </w:r>
-      <w:r>
-        <w:rPr>
-          <w:rFonts w:ascii="Times New Roman" w:hAnsi="Times New Roman" w:cs="Times New Roman"/>
-          <w:i/>
-          <w:iCs/>
-          <w:sz w:val="24"/>
-          <w:szCs w:val="24"/>
-        </w:rPr>
-        <w:t>Network</w:t>
-      </w:r>
-      <w:r>
-        <w:rPr>
-          <w:rFonts w:ascii="Times New Roman" w:hAnsi="Times New Roman" w:cs="Times New Roman"/>
-          <w:sz w:val="24"/>
-          <w:szCs w:val="24"/>
-        </w:rPr>
-        <w:t>, yang</w:t>
-      </w:r>
-      <w:r>
-        <w:rPr>
-          <w:rFonts w:ascii="Times New Roman" w:hAnsi="Times New Roman" w:cs="Times New Roman"/>
-          <w:sz w:val="24"/>
-          <w:szCs w:val="24"/>
-        </w:rPr>
-        <w:t xml:space="preserve"> telah dibuat pada gambar</w:t>
-      </w:r>
-      <w:r>
-        <w:rPr>
-          <w:rFonts w:ascii="Times New Roman" w:hAnsi="Times New Roman" w:cs="Times New Roman"/>
-          <w:sz w:val="24"/>
-          <w:szCs w:val="24"/>
-        </w:rPr>
-        <w:t xml:space="preserve"> 2 lalu</w:t>
+        <w:t>altihan yang dilakukan menggunakan</w:t>
+      </w:r>
+      <w:r>
+        <w:rPr>
+          <w:rFonts w:ascii="Times New Roman" w:hAnsi="Times New Roman" w:cs="Times New Roman"/>
+          <w:sz w:val="24"/>
+          <w:szCs w:val="24"/>
+        </w:rPr>
+        <w:t xml:space="preserve"> data </w:t>
+      </w:r>
+      <w:r>
+        <w:rPr>
+          <w:rFonts w:ascii="Times New Roman" w:hAnsi="Times New Roman" w:cs="Times New Roman"/>
+          <w:i/>
+          <w:iCs/>
+          <w:sz w:val="24"/>
+          <w:szCs w:val="24"/>
+        </w:rPr>
+        <w:t>training</w:t>
+      </w:r>
+      <w:r>
+        <w:rPr>
+          <w:rFonts w:ascii="Times New Roman" w:hAnsi="Times New Roman" w:cs="Times New Roman"/>
+          <w:sz w:val="24"/>
+          <w:szCs w:val="24"/>
+        </w:rPr>
+        <w:t xml:space="preserve"> dan data </w:t>
+      </w:r>
+      <w:r>
+        <w:rPr>
+          <w:rFonts w:ascii="Times New Roman" w:hAnsi="Times New Roman" w:cs="Times New Roman"/>
+          <w:sz w:val="24"/>
+          <w:szCs w:val="24"/>
+        </w:rPr>
+        <w:t xml:space="preserve">validasi </w:t>
+      </w:r>
+      <w:r>
+        <w:rPr>
+          <w:rFonts w:ascii="Times New Roman" w:hAnsi="Times New Roman" w:cs="Times New Roman"/>
+          <w:sz w:val="24"/>
+          <w:szCs w:val="24"/>
+        </w:rPr>
+        <w:t>lalu</w:t>
       </w:r>
       <w:r>
         <w:rPr>
@@ -10859,7 +10952,6 @@
           <w:rFonts w:ascii="Times New Roman" w:hAnsi="Times New Roman" w:cs="Times New Roman"/>
           <w:noProof/>
         </w:rPr>
-        <w:lastRenderedPageBreak/>
         <w:drawing>
           <wp:inline distT="0" distB="0" distL="0" distR="0" wp14:anchorId="17A29A95" wp14:editId="59CD1E32">
             <wp:extent cx="2727813" cy="2020820"/>
@@ -11168,15 +11260,40 @@
           <w:sz w:val="24"/>
           <w:szCs w:val="24"/>
         </w:rPr>
-        <w:t xml:space="preserve">Setelah melihat hasil akurasi model latih, maka data foto digunakan untuk </w:t>
-      </w:r>
-      <w:r>
-        <w:rPr>
-          <w:rFonts w:ascii="Times New Roman" w:hAnsi="Times New Roman" w:cs="Times New Roman"/>
-          <w:sz w:val="24"/>
-          <w:szCs w:val="24"/>
-        </w:rPr>
-        <w:t xml:space="preserve">pengujian </w:t>
+        <w:lastRenderedPageBreak/>
+        <w:t>Setelah hasil akurasi model latih</w:t>
+      </w:r>
+      <w:r>
+        <w:rPr>
+          <w:rFonts w:ascii="Times New Roman" w:hAnsi="Times New Roman" w:cs="Times New Roman"/>
+          <w:sz w:val="24"/>
+          <w:szCs w:val="24"/>
+        </w:rPr>
+        <w:t xml:space="preserve"> yang dipaparkan</w:t>
+      </w:r>
+      <w:r>
+        <w:rPr>
+          <w:rFonts w:ascii="Times New Roman" w:hAnsi="Times New Roman" w:cs="Times New Roman"/>
+          <w:sz w:val="24"/>
+          <w:szCs w:val="24"/>
+        </w:rPr>
+        <w:t>, maka</w:t>
+      </w:r>
+      <w:r>
+        <w:rPr>
+          <w:rFonts w:ascii="Times New Roman" w:hAnsi="Times New Roman" w:cs="Times New Roman"/>
+          <w:sz w:val="24"/>
+          <w:szCs w:val="24"/>
+        </w:rPr>
+        <w:t xml:space="preserve"> dilakukan pengujian</w:t>
+      </w:r>
+      <w:r>
+        <w:rPr>
+          <w:rFonts w:ascii="Times New Roman" w:hAnsi="Times New Roman" w:cs="Times New Roman"/>
+          <w:sz w:val="24"/>
+          <w:szCs w:val="24"/>
+        </w:rPr>
+        <w:t xml:space="preserve"> </w:t>
       </w:r>
       <w:r>
         <w:rPr>
@@ -11189,20 +11306,72 @@
         <w:t>Convolutional Neural Network</w:t>
       </w:r>
       <w:r>
-        <w:rPr>
-          <w:rFonts w:ascii="Times New Roman" w:hAnsi="Times New Roman" w:cs="Times New Roman"/>
-          <w:sz w:val="24"/>
-          <w:szCs w:val="24"/>
-        </w:rPr>
-        <w:t xml:space="preserve"> yang dilatih</w:t>
-      </w:r>
-      <w:r>
-        <w:rPr>
-          <w:rFonts w:ascii="Times New Roman" w:hAnsi="Times New Roman" w:cs="Times New Roman"/>
-          <w:sz w:val="24"/>
-          <w:szCs w:val="24"/>
-        </w:rPr>
-        <w:t xml:space="preserve"> sebelumnya, yang dapat dilihat pada tabel 1.</w:t>
+        <w:t xml:space="preserve"> </w:t>
+      </w:r>
+      <w:r>
+        <w:rPr>
+          <w:rFonts w:ascii="Times New Roman" w:hAnsi="Times New Roman" w:cs="Times New Roman"/>
+          <w:sz w:val="24"/>
+          <w:szCs w:val="24"/>
+        </w:rPr>
+        <w:t>yang telah dilatih sebelumnya</w:t>
+      </w:r>
+      <w:r>
+        <w:rPr>
+          <w:rFonts w:ascii="Times New Roman" w:hAnsi="Times New Roman" w:cs="Times New Roman"/>
+          <w:sz w:val="24"/>
+          <w:szCs w:val="24"/>
+        </w:rPr>
+        <w:t xml:space="preserve"> menggunakan</w:t>
+      </w:r>
+      <w:r>
+        <w:rPr>
+          <w:rFonts w:ascii="Times New Roman" w:hAnsi="Times New Roman" w:cs="Times New Roman"/>
+          <w:sz w:val="24"/>
+          <w:szCs w:val="24"/>
+        </w:rPr>
+        <w:t xml:space="preserve"> data foto</w:t>
+      </w:r>
+      <w:r>
+        <w:rPr>
+          <w:rFonts w:ascii="Times New Roman" w:hAnsi="Times New Roman" w:cs="Times New Roman"/>
+          <w:sz w:val="24"/>
+          <w:szCs w:val="24"/>
+        </w:rPr>
+        <w:t>, yang dapat dilihat pada tabel 1.</w:t>
+      </w:r>
+    </w:p>
+    <w:p>
+      <w:pPr>
+        <w:spacing w:line="276" w:lineRule="auto"/>
+        <w:ind w:left="426" w:firstLine="294"/>
+        <w:jc w:val="both"/>
+        <w:rPr>
+          <w:rFonts w:ascii="Times New Roman" w:hAnsi="Times New Roman" w:cs="Times New Roman"/>
+          <w:sz w:val="24"/>
+          <w:szCs w:val="24"/>
+        </w:rPr>
+      </w:pPr>
+    </w:p>
+    <w:p>
+      <w:pPr>
+        <w:spacing w:line="240" w:lineRule="auto"/>
+        <w:jc w:val="center"/>
+        <w:rPr>
+          <w:rFonts w:ascii="Times New Roman" w:hAnsi="Times New Roman" w:cs="Times New Roman"/>
+        </w:rPr>
+      </w:pPr>
+      <w:r>
+        <w:rPr>
+          <w:rFonts w:ascii="Times New Roman" w:hAnsi="Times New Roman" w:cs="Times New Roman"/>
+        </w:rPr>
+        <w:t xml:space="preserve">Tabel 1 </w:t>
+      </w:r>
+      <w:r>
+        <w:rPr>
+          <w:rFonts w:ascii="Times New Roman" w:hAnsi="Times New Roman" w:cs="Times New Roman"/>
+        </w:rPr>
+        <w:t>Uji model dengan 5 data</w:t>
       </w:r>
     </w:p>
     <w:tbl>
@@ -11213,12 +11382,12 @@
         <w:tblLook w:val="04A0" w:firstRow="1" w:lastRow="0" w:firstColumn="1" w:lastColumn="0" w:noHBand="0" w:noVBand="1"/>
       </w:tblPr>
       <w:tblGrid>
-        <w:gridCol w:w="1299"/>
+        <w:gridCol w:w="1166"/>
         <w:gridCol w:w="1836"/>
-        <w:gridCol w:w="1352"/>
-        <w:gridCol w:w="1215"/>
-        <w:gridCol w:w="1190"/>
-        <w:gridCol w:w="988"/>
+        <w:gridCol w:w="1228"/>
+        <w:gridCol w:w="1065"/>
+        <w:gridCol w:w="1034"/>
+        <w:gridCol w:w="984"/>
       </w:tblGrid>
       <w:tr>
         <w:tc>
@@ -12520,33 +12689,6 @@
     </w:tbl>
     <w:p>
       <w:pPr>
-        <w:spacing w:line="240" w:lineRule="auto"/>
-        <w:jc w:val="center"/>
-        <w:rPr>
-          <w:rFonts w:ascii="Times New Roman" w:hAnsi="Times New Roman" w:cs="Times New Roman"/>
-        </w:rPr>
-      </w:pPr>
-      <w:r>
-        <w:rPr>
-          <w:rFonts w:ascii="Times New Roman" w:hAnsi="Times New Roman" w:cs="Times New Roman"/>
-        </w:rPr>
-        <w:t>Tabel 1</w:t>
-      </w:r>
-      <w:r>
-        <w:rPr>
-          <w:rFonts w:ascii="Times New Roman" w:hAnsi="Times New Roman" w:cs="Times New Roman"/>
-        </w:rPr>
-        <w:t xml:space="preserve"> </w:t>
-      </w:r>
-      <w:r>
-        <w:rPr>
-          <w:rFonts w:ascii="Times New Roman" w:hAnsi="Times New Roman" w:cs="Times New Roman"/>
-        </w:rPr>
-        <w:t>Uji model dengan 5 data</w:t>
-      </w:r>
-    </w:p>
-    <w:p>
-      <w:pPr>
         <w:spacing w:line="276" w:lineRule="auto"/>
         <w:jc w:val="both"/>
         <w:rPr>
@@ -12935,7 +13077,16 @@
           <w:sz w:val="24"/>
           <w:szCs w:val="24"/>
         </w:rPr>
-        <w:t xml:space="preserve">Fungsi yang digunakan untuk klasifkasi adalah </w:t>
+        <w:t xml:space="preserve">Fungsi yang digunakan </w:t>
+      </w:r>
+      <w:r>
+        <w:rPr>
+          <w:rFonts w:ascii="Times New Roman" w:hAnsi="Times New Roman" w:cs="Times New Roman"/>
+          <w:sz w:val="24"/>
+          <w:szCs w:val="24"/>
+        </w:rPr>
+        <w:lastRenderedPageBreak/>
+        <w:t xml:space="preserve">untuk klasifkasi adalah </w:t>
       </w:r>
       <w:r>
         <w:rPr>
@@ -13070,11 +13221,7 @@
           <w:szCs w:val="24"/>
         </w:rPr>
       </w:pPr>
-    </w:p>
-    <w:p>
-      <w:pPr>
-        <w:ind w:left="426"/>
-        <w:jc w:val="both"/>
+      <w:r>
         <w:rPr>
           <w:rFonts w:ascii="Times New Roman" w:hAnsi="Times New Roman" w:cs="Times New Roman"/>
           <w:b/>
@@ -13082,159 +13229,6 @@
           <w:sz w:val="24"/>
           <w:szCs w:val="24"/>
         </w:rPr>
-      </w:pPr>
-    </w:p>
-    <w:p>
-      <w:pPr>
-        <w:ind w:left="426"/>
-        <w:jc w:val="both"/>
-        <w:rPr>
-          <w:rFonts w:ascii="Times New Roman" w:hAnsi="Times New Roman" w:cs="Times New Roman"/>
-          <w:b/>
-          <w:bCs/>
-          <w:sz w:val="24"/>
-          <w:szCs w:val="24"/>
-        </w:rPr>
-      </w:pPr>
-    </w:p>
-    <w:p>
-      <w:pPr>
-        <w:ind w:left="426"/>
-        <w:jc w:val="both"/>
-        <w:rPr>
-          <w:rFonts w:ascii="Times New Roman" w:hAnsi="Times New Roman" w:cs="Times New Roman"/>
-          <w:b/>
-          <w:bCs/>
-          <w:sz w:val="24"/>
-          <w:szCs w:val="24"/>
-        </w:rPr>
-      </w:pPr>
-    </w:p>
-    <w:p>
-      <w:pPr>
-        <w:ind w:left="426"/>
-        <w:jc w:val="both"/>
-        <w:rPr>
-          <w:rFonts w:ascii="Times New Roman" w:hAnsi="Times New Roman" w:cs="Times New Roman"/>
-          <w:b/>
-          <w:bCs/>
-          <w:sz w:val="24"/>
-          <w:szCs w:val="24"/>
-        </w:rPr>
-      </w:pPr>
-    </w:p>
-    <w:p>
-      <w:pPr>
-        <w:ind w:left="426"/>
-        <w:jc w:val="both"/>
-        <w:rPr>
-          <w:rFonts w:ascii="Times New Roman" w:hAnsi="Times New Roman" w:cs="Times New Roman"/>
-          <w:b/>
-          <w:bCs/>
-          <w:sz w:val="24"/>
-          <w:szCs w:val="24"/>
-        </w:rPr>
-      </w:pPr>
-    </w:p>
-    <w:p>
-      <w:pPr>
-        <w:ind w:left="426"/>
-        <w:jc w:val="both"/>
-        <w:rPr>
-          <w:rFonts w:ascii="Times New Roman" w:hAnsi="Times New Roman" w:cs="Times New Roman"/>
-          <w:b/>
-          <w:bCs/>
-          <w:sz w:val="24"/>
-          <w:szCs w:val="24"/>
-        </w:rPr>
-      </w:pPr>
-    </w:p>
-    <w:p>
-      <w:pPr>
-        <w:ind w:left="426"/>
-        <w:jc w:val="both"/>
-        <w:rPr>
-          <w:rFonts w:ascii="Times New Roman" w:hAnsi="Times New Roman" w:cs="Times New Roman"/>
-          <w:b/>
-          <w:bCs/>
-          <w:sz w:val="24"/>
-          <w:szCs w:val="24"/>
-        </w:rPr>
-      </w:pPr>
-    </w:p>
-    <w:p>
-      <w:pPr>
-        <w:ind w:left="426"/>
-        <w:jc w:val="both"/>
-        <w:rPr>
-          <w:rFonts w:ascii="Times New Roman" w:hAnsi="Times New Roman" w:cs="Times New Roman"/>
-          <w:b/>
-          <w:bCs/>
-          <w:sz w:val="24"/>
-          <w:szCs w:val="24"/>
-        </w:rPr>
-      </w:pPr>
-    </w:p>
-    <w:p>
-      <w:pPr>
-        <w:ind w:left="426"/>
-        <w:jc w:val="both"/>
-        <w:rPr>
-          <w:rFonts w:ascii="Times New Roman" w:hAnsi="Times New Roman" w:cs="Times New Roman"/>
-          <w:b/>
-          <w:bCs/>
-          <w:sz w:val="24"/>
-          <w:szCs w:val="24"/>
-        </w:rPr>
-      </w:pPr>
-    </w:p>
-    <w:p>
-      <w:pPr>
-        <w:ind w:left="426"/>
-        <w:jc w:val="both"/>
-        <w:rPr>
-          <w:rFonts w:ascii="Times New Roman" w:hAnsi="Times New Roman" w:cs="Times New Roman"/>
-          <w:b/>
-          <w:bCs/>
-          <w:sz w:val="24"/>
-          <w:szCs w:val="24"/>
-        </w:rPr>
-      </w:pPr>
-    </w:p>
-    <w:p>
-      <w:pPr>
-        <w:ind w:left="426"/>
-        <w:jc w:val="both"/>
-        <w:rPr>
-          <w:rFonts w:ascii="Times New Roman" w:hAnsi="Times New Roman" w:cs="Times New Roman"/>
-          <w:b/>
-          <w:bCs/>
-          <w:sz w:val="24"/>
-          <w:szCs w:val="24"/>
-        </w:rPr>
-      </w:pPr>
-    </w:p>
-    <w:p>
-      <w:pPr>
-        <w:ind w:left="426"/>
-        <w:jc w:val="both"/>
-        <w:rPr>
-          <w:rFonts w:ascii="Times New Roman" w:hAnsi="Times New Roman" w:cs="Times New Roman"/>
-          <w:b/>
-          <w:bCs/>
-          <w:sz w:val="24"/>
-          <w:szCs w:val="24"/>
-        </w:rPr>
-      </w:pPr>
-      <w:r>
-        <w:rPr>
-          <w:rFonts w:ascii="Times New Roman" w:hAnsi="Times New Roman" w:cs="Times New Roman"/>
-          <w:b/>
-          <w:bCs/>
-          <w:sz w:val="24"/>
-          <w:szCs w:val="24"/>
-        </w:rPr>
-        <w:lastRenderedPageBreak/>
         <w:t xml:space="preserve">Kontribusi Penulis </w:t>
       </w:r>
     </w:p>
@@ -13262,8 +13256,8 @@
         <w:tblLook w:val="04A0" w:firstRow="1" w:lastRow="0" w:firstColumn="1" w:lastColumn="0" w:noHBand="0" w:noVBand="1"/>
       </w:tblPr>
       <w:tblGrid>
-        <w:gridCol w:w="3677"/>
-        <w:gridCol w:w="3777"/>
+        <w:gridCol w:w="3326"/>
+        <w:gridCol w:w="3561"/>
       </w:tblGrid>
       <w:tr>
         <w:tc>
@@ -13898,7 +13892,6 @@
     <w:p>
       <w:pPr>
         <w:spacing w:line="276" w:lineRule="auto"/>
-        <w:ind w:left="540"/>
         <w:jc w:val="both"/>
         <w:rPr>
           <w:rFonts w:ascii="Times New Roman" w:hAnsi="Times New Roman" w:cs="Times New Roman"/>
@@ -13909,78 +13902,6 @@
     </w:p>
     <w:p>
       <w:pPr>
-        <w:spacing w:line="276" w:lineRule="auto"/>
-        <w:ind w:left="540"/>
-        <w:jc w:val="both"/>
-        <w:rPr>
-          <w:rFonts w:ascii="Times New Roman" w:hAnsi="Times New Roman" w:cs="Times New Roman"/>
-          <w:sz w:val="24"/>
-          <w:szCs w:val="24"/>
-        </w:rPr>
-      </w:pPr>
-    </w:p>
-    <w:p>
-      <w:pPr>
-        <w:spacing w:line="276" w:lineRule="auto"/>
-        <w:ind w:left="540"/>
-        <w:jc w:val="both"/>
-        <w:rPr>
-          <w:rFonts w:ascii="Times New Roman" w:hAnsi="Times New Roman" w:cs="Times New Roman"/>
-          <w:sz w:val="24"/>
-          <w:szCs w:val="24"/>
-        </w:rPr>
-      </w:pPr>
-    </w:p>
-    <w:p>
-      <w:pPr>
-        <w:spacing w:line="276" w:lineRule="auto"/>
-        <w:ind w:left="540"/>
-        <w:jc w:val="both"/>
-        <w:rPr>
-          <w:rFonts w:ascii="Times New Roman" w:hAnsi="Times New Roman" w:cs="Times New Roman"/>
-          <w:sz w:val="24"/>
-          <w:szCs w:val="24"/>
-        </w:rPr>
-      </w:pPr>
-    </w:p>
-    <w:p>
-      <w:pPr>
-        <w:spacing w:line="276" w:lineRule="auto"/>
-        <w:ind w:left="540"/>
-        <w:jc w:val="both"/>
-        <w:rPr>
-          <w:rFonts w:ascii="Times New Roman" w:hAnsi="Times New Roman" w:cs="Times New Roman"/>
-          <w:sz w:val="24"/>
-          <w:szCs w:val="24"/>
-        </w:rPr>
-      </w:pPr>
-    </w:p>
-    <w:p>
-      <w:pPr>
-        <w:spacing w:line="276" w:lineRule="auto"/>
-        <w:ind w:left="540"/>
-        <w:jc w:val="both"/>
-        <w:rPr>
-          <w:rFonts w:ascii="Times New Roman" w:hAnsi="Times New Roman" w:cs="Times New Roman"/>
-          <w:sz w:val="24"/>
-          <w:szCs w:val="24"/>
-        </w:rPr>
-      </w:pPr>
-    </w:p>
-    <w:p>
-      <w:pPr>
-        <w:spacing w:line="276" w:lineRule="auto"/>
-        <w:ind w:left="540"/>
-        <w:jc w:val="both"/>
-        <w:rPr>
-          <w:rFonts w:ascii="Times New Roman" w:hAnsi="Times New Roman" w:cs="Times New Roman"/>
-          <w:sz w:val="24"/>
-          <w:szCs w:val="24"/>
-        </w:rPr>
-      </w:pPr>
-    </w:p>
-    <w:p>
-      <w:pPr>
         <w:jc w:val="both"/>
         <w:rPr>
           <w:rFonts w:ascii="Times New Roman" w:hAnsi="Times New Roman" w:cs="Times New Roman"/>
@@ -13994,6 +13915,7 @@
           <w:sz w:val="24"/>
           <w:szCs w:val="24"/>
         </w:rPr>
+        <w:lastRenderedPageBreak/>
         <w:t>Daftar Pustaka</w:t>
       </w:r>
       <w:r>
@@ -14012,6 +13934,7 @@
         <w:autoSpaceDN w:val="0"/>
         <w:adjustRightInd w:val="0"/>
         <w:spacing w:after="0" w:line="240" w:lineRule="auto"/>
+        <w:ind w:left="180" w:hanging="180"/>
         <w:rPr>
           <w:rFonts w:ascii="Times New Roman" w:hAnsi="Times New Roman" w:cs="Times New Roman"/>
           <w:noProof/>
@@ -14080,6 +14003,7 @@
         <w:autoSpaceDN w:val="0"/>
         <w:adjustRightInd w:val="0"/>
         <w:spacing w:after="0" w:line="240" w:lineRule="auto"/>
+        <w:ind w:left="180" w:hanging="180"/>
         <w:rPr>
           <w:rFonts w:ascii="Times New Roman" w:hAnsi="Times New Roman" w:cs="Times New Roman"/>
           <w:noProof/>
@@ -14124,6 +14048,7 @@
         <w:autoSpaceDN w:val="0"/>
         <w:adjustRightInd w:val="0"/>
         <w:spacing w:after="0" w:line="240" w:lineRule="auto"/>
+        <w:ind w:left="180" w:hanging="180"/>
         <w:rPr>
           <w:rFonts w:ascii="Times New Roman" w:hAnsi="Times New Roman" w:cs="Times New Roman"/>
           <w:noProof/>
@@ -14138,7 +14063,7 @@
           <w:sz w:val="24"/>
           <w:szCs w:val="24"/>
         </w:rPr>
-        <w:t xml:space="preserve">Effendi, T.R. and Hermawan, A. (2021) ‘Deteksi Kematangan Buah Pisang Berdasarakan Kulit Menggunakan Metode Multi-Level Thresholding dan YCbCr’, </w:t>
+        <w:t xml:space="preserve">Chaibub Neto, E. </w:t>
       </w:r>
       <w:r>
         <w:rPr>
@@ -14149,7 +14074,7 @@
           <w:sz w:val="24"/>
           <w:szCs w:val="24"/>
         </w:rPr>
-        <w:t>J-ICOM - Jurnal Informatika dan Teknologi Komputer</w:t>
+        <w:t>et al.</w:t>
       </w:r>
       <w:r>
         <w:rPr>
@@ -14158,7 +14083,27 @@
           <w:sz w:val="24"/>
           <w:szCs w:val="24"/>
         </w:rPr>
-        <w:t>, 2(2), pp. 105–108. Available at: https://doi.org/10.33059/j-icom.v2i2.2947.</w:t>
+        <w:t xml:space="preserve"> (2019) ‘Detecting the impact of subject characteristics on machine learning-based diagnostic applications’, </w:t>
+      </w:r>
+      <w:r>
+        <w:rPr>
+          <w:rFonts w:ascii="Times New Roman" w:hAnsi="Times New Roman" w:cs="Times New Roman"/>
+          <w:i/>
+          <w:iCs/>
+          <w:noProof/>
+          <w:sz w:val="24"/>
+          <w:szCs w:val="24"/>
+        </w:rPr>
+        <w:t>npj Digital Medicine</w:t>
+      </w:r>
+      <w:r>
+        <w:rPr>
+          <w:rFonts w:ascii="Times New Roman" w:hAnsi="Times New Roman" w:cs="Times New Roman"/>
+          <w:noProof/>
+          <w:sz w:val="24"/>
+          <w:szCs w:val="24"/>
+        </w:rPr>
+        <w:t>, 2(1). Available at: https://doi.org/10.1038/s41746-019-0178-x.</w:t>
       </w:r>
     </w:p>
     <w:p>
@@ -14168,6 +14113,7 @@
         <w:autoSpaceDN w:val="0"/>
         <w:adjustRightInd w:val="0"/>
         <w:spacing w:after="0" w:line="240" w:lineRule="auto"/>
+        <w:ind w:left="180" w:hanging="180"/>
         <w:rPr>
           <w:rFonts w:ascii="Times New Roman" w:hAnsi="Times New Roman" w:cs="Times New Roman"/>
           <w:noProof/>
@@ -14182,7 +14128,7 @@
           <w:sz w:val="24"/>
           <w:szCs w:val="24"/>
         </w:rPr>
-        <w:t xml:space="preserve">Gurning, R.N.S., Puarada, S.H. and Fuadi, M. (2021) ‘Pemanfaatan Limbah Pisang Menjadi Selai Pisang Sebagai Peningkatan Nilai Guna Pisang’, </w:t>
+        <w:t xml:space="preserve">Effendi, T.R. and Hermawan, A. (2021) ‘Deteksi Kematangan Buah Pisang Berdasarakan Kulit Menggunakan Metode Multi-Level Thresholding dan YCbCr’, </w:t>
       </w:r>
       <w:r>
         <w:rPr>
@@ -14193,7 +14139,7 @@
           <w:sz w:val="24"/>
           <w:szCs w:val="24"/>
         </w:rPr>
-        <w:t>E-Dimas: Jurnal Pengabdian kepada Masyarakat</w:t>
+        <w:t>J-ICOM - Jurnal Informatika dan Teknologi Komputer</w:t>
       </w:r>
       <w:r>
         <w:rPr>
@@ -14202,7 +14148,7 @@
           <w:sz w:val="24"/>
           <w:szCs w:val="24"/>
         </w:rPr>
-        <w:t>, 12(1), pp. 106–111. Available at: https://doi.org/10.26877/e-dimas.v12i1.6395.</w:t>
+        <w:t>, 2(2), pp. 105–108. Available at: https://doi.org/10.33059/j-icom.v2i2.2947.</w:t>
       </w:r>
     </w:p>
     <w:p>
@@ -14212,6 +14158,7 @@
         <w:autoSpaceDN w:val="0"/>
         <w:adjustRightInd w:val="0"/>
         <w:spacing w:after="0" w:line="240" w:lineRule="auto"/>
+        <w:ind w:left="180" w:hanging="180"/>
         <w:rPr>
           <w:rFonts w:ascii="Times New Roman" w:hAnsi="Times New Roman" w:cs="Times New Roman"/>
           <w:noProof/>
@@ -14226,7 +14173,7 @@
           <w:sz w:val="24"/>
           <w:szCs w:val="24"/>
         </w:rPr>
-        <w:t xml:space="preserve">Hasan, M.D.K. </w:t>
+        <w:t xml:space="preserve">Gurning, R.N.S., Puarada, S.H. and Fuadi, M. (2021) ‘Pemanfaatan Limbah Pisang Menjadi Selai Pisang Sebagai Peningkatan Nilai Guna Pisang’, </w:t>
       </w:r>
       <w:r>
         <w:rPr>
@@ -14237,7 +14184,7 @@
           <w:sz w:val="24"/>
           <w:szCs w:val="24"/>
         </w:rPr>
-        <w:t>et al.</w:t>
+        <w:t>E-Dimas: Jurnal Pengabdian kepada Masyarakat</w:t>
       </w:r>
       <w:r>
         <w:rPr>
@@ -14246,27 +14193,7 @@
           <w:sz w:val="24"/>
           <w:szCs w:val="24"/>
         </w:rPr>
-        <w:t xml:space="preserve"> (2021) ‘Deep Learning Approaches for Detecting Pneumonia in COVID-19 Patients by Analyzing Chest X-Ray Images’, </w:t>
-      </w:r>
-      <w:r>
-        <w:rPr>
-          <w:rFonts w:ascii="Times New Roman" w:hAnsi="Times New Roman" w:cs="Times New Roman"/>
-          <w:i/>
-          <w:iCs/>
-          <w:noProof/>
-          <w:sz w:val="24"/>
-          <w:szCs w:val="24"/>
-        </w:rPr>
-        <w:t>Mathematical Problems in Engineering</w:t>
-      </w:r>
-      <w:r>
-        <w:rPr>
-          <w:rFonts w:ascii="Times New Roman" w:hAnsi="Times New Roman" w:cs="Times New Roman"/>
-          <w:noProof/>
-          <w:sz w:val="24"/>
-          <w:szCs w:val="24"/>
-        </w:rPr>
-        <w:t>, 2021. Available at: https://doi.org/10.1155/2021/9929274.</w:t>
+        <w:t>, 12(1), pp. 106–111. Available at: https://doi.org/10.26877/e-dimas.v12i1.6395.</w:t>
       </w:r>
     </w:p>
     <w:p>
@@ -14276,6 +14203,7 @@
         <w:autoSpaceDN w:val="0"/>
         <w:adjustRightInd w:val="0"/>
         <w:spacing w:after="0" w:line="240" w:lineRule="auto"/>
+        <w:ind w:left="180" w:hanging="180"/>
         <w:rPr>
           <w:rFonts w:ascii="Times New Roman" w:hAnsi="Times New Roman" w:cs="Times New Roman"/>
           <w:noProof/>
@@ -14290,7 +14218,7 @@
           <w:sz w:val="24"/>
           <w:szCs w:val="24"/>
         </w:rPr>
-        <w:t xml:space="preserve">Jusrawati, Ayu Futri, A.B.K. (2021) ‘Klasifikasi Tingkat Kematangan Buah Pisang Dalam Ruang Warna RGB Menggunakan Jaringan Syaraf Tiruan (JST)’, </w:t>
+        <w:t xml:space="preserve">Hasan, M.D.K. </w:t>
       </w:r>
       <w:r>
         <w:rPr>
@@ -14301,7 +14229,7 @@
           <w:sz w:val="24"/>
           <w:szCs w:val="24"/>
         </w:rPr>
-        <w:t>Journal of Embedded System Security and Inteligent System</w:t>
+        <w:t>et al.</w:t>
       </w:r>
       <w:r>
         <w:rPr>
@@ -14310,7 +14238,27 @@
           <w:sz w:val="24"/>
           <w:szCs w:val="24"/>
         </w:rPr>
-        <w:t>, 2(2), pp. 55–57. Available at: https://media.neliti.com/media/publications/408436-klasifikasi-tingkat-kematangan-buah-pisa-e436da44.pdf.</w:t>
+        <w:t xml:space="preserve"> (2021) ‘Deep Learning Approaches for Detecting Pneumonia in COVID-19 Patients by Analyzing Chest X-Ray Images’, </w:t>
+      </w:r>
+      <w:r>
+        <w:rPr>
+          <w:rFonts w:ascii="Times New Roman" w:hAnsi="Times New Roman" w:cs="Times New Roman"/>
+          <w:i/>
+          <w:iCs/>
+          <w:noProof/>
+          <w:sz w:val="24"/>
+          <w:szCs w:val="24"/>
+        </w:rPr>
+        <w:t>Mathematical Problems in Engineering</w:t>
+      </w:r>
+      <w:r>
+        <w:rPr>
+          <w:rFonts w:ascii="Times New Roman" w:hAnsi="Times New Roman" w:cs="Times New Roman"/>
+          <w:noProof/>
+          <w:sz w:val="24"/>
+          <w:szCs w:val="24"/>
+        </w:rPr>
+        <w:t>, 2021. Available at: https://doi.org/10.1155/2021/9929274.</w:t>
       </w:r>
     </w:p>
     <w:p>
@@ -14320,6 +14268,7 @@
         <w:autoSpaceDN w:val="0"/>
         <w:adjustRightInd w:val="0"/>
         <w:spacing w:after="0" w:line="240" w:lineRule="auto"/>
+        <w:ind w:left="180" w:hanging="180"/>
         <w:rPr>
           <w:rFonts w:ascii="Times New Roman" w:hAnsi="Times New Roman" w:cs="Times New Roman"/>
           <w:noProof/>
@@ -14334,7 +14283,7 @@
           <w:sz w:val="24"/>
           <w:szCs w:val="24"/>
         </w:rPr>
-        <w:t xml:space="preserve">Maulana, F.F. and Rochmawati, N. (2020) ‘Klasifikasi Citra Buah Menggunakan Convolutional Neural Network’, </w:t>
+        <w:t xml:space="preserve">Jusrawati, Ayu Futri, A.B.K. (2021) ‘Klasifikasi Tingkat Kematangan Buah Pisang Dalam Ruang Warna RGB Menggunakan Jaringan Syaraf Tiruan (JST)’, </w:t>
       </w:r>
       <w:r>
         <w:rPr>
@@ -14345,7 +14294,7 @@
           <w:sz w:val="24"/>
           <w:szCs w:val="24"/>
         </w:rPr>
-        <w:t>Journal of Informatics and Computer Science (JINACS)</w:t>
+        <w:t>Journal of Embedded System Security and Inteligent System</w:t>
       </w:r>
       <w:r>
         <w:rPr>
@@ -14354,7 +14303,7 @@
           <w:sz w:val="24"/>
           <w:szCs w:val="24"/>
         </w:rPr>
-        <w:t>, 1(02), pp. 104–108. Available at: https://doi.org/10.26740/jinacs.v1n02.p104-108.</w:t>
+        <w:t>, 2(2), pp. 55–57. Available at: https://media.neliti.com/media/publications/408436-klasifikasi-tingkat-kematangan-buah-pisa-e436da44.pdf.</w:t>
       </w:r>
     </w:p>
     <w:p>
@@ -14364,6 +14313,7 @@
         <w:autoSpaceDN w:val="0"/>
         <w:adjustRightInd w:val="0"/>
         <w:spacing w:after="0" w:line="240" w:lineRule="auto"/>
+        <w:ind w:left="180" w:hanging="180"/>
         <w:rPr>
           <w:rFonts w:ascii="Times New Roman" w:hAnsi="Times New Roman" w:cs="Times New Roman"/>
           <w:noProof/>
@@ -14378,7 +14328,7 @@
           <w:sz w:val="24"/>
           <w:szCs w:val="24"/>
         </w:rPr>
-        <w:t xml:space="preserve">Ponnada, V.T. and Naga Srinivasu, S. V. (2019) ‘Efficient CNN for lung cancer detection’, </w:t>
+        <w:t xml:space="preserve">Maulana, F.F. and Rochmawati, N. (2020) ‘Klasifikasi Citra Buah Menggunakan Convolutional Neural Network’, </w:t>
       </w:r>
       <w:r>
         <w:rPr>
@@ -14389,7 +14339,7 @@
           <w:sz w:val="24"/>
           <w:szCs w:val="24"/>
         </w:rPr>
-        <w:t>International Journal of Recent Technology and Engineering</w:t>
+        <w:t>Journal of Informatics and Computer Science (JINACS)</w:t>
       </w:r>
       <w:r>
         <w:rPr>
@@ -14398,7 +14348,7 @@
           <w:sz w:val="24"/>
           <w:szCs w:val="24"/>
         </w:rPr>
-        <w:t>, 8(2), pp. 3499–3503. Available at: https://doi.org/10.35940/ijrte.B2921.078219.</w:t>
+        <w:t>, 1(02), pp. 104–108. Available at: https://doi.org/10.26740/jinacs.v1n02.p104-108.</w:t>
       </w:r>
     </w:p>
     <w:p>
@@ -14408,6 +14358,7 @@
         <w:autoSpaceDN w:val="0"/>
         <w:adjustRightInd w:val="0"/>
         <w:spacing w:after="0" w:line="240" w:lineRule="auto"/>
+        <w:ind w:left="180" w:hanging="180"/>
         <w:rPr>
           <w:rFonts w:ascii="Times New Roman" w:hAnsi="Times New Roman" w:cs="Times New Roman"/>
           <w:noProof/>
@@ -14422,7 +14373,7 @@
           <w:sz w:val="24"/>
           <w:szCs w:val="24"/>
         </w:rPr>
-        <w:t xml:space="preserve">Rifki Kosasih (2021a) ‘Klasifikasi Tingkat Kematangan Pisang Berdasarkan Ekstraksi Fitur Tekstur dan Algoritme KNN’, </w:t>
+        <w:t xml:space="preserve">Ponnada, V.T. and Naga Srinivasu, S. V. (2019) ‘Efficient CNN for lung cancer detection’, </w:t>
       </w:r>
       <w:r>
         <w:rPr>
@@ -14433,7 +14384,7 @@
           <w:sz w:val="24"/>
           <w:szCs w:val="24"/>
         </w:rPr>
-        <w:t>Jurnal Nasional Teknik Elektro dan Teknologi Informasi</w:t>
+        <w:t>International Journal of Recent Technology and Engineering</w:t>
       </w:r>
       <w:r>
         <w:rPr>
@@ -14442,7 +14393,7 @@
           <w:sz w:val="24"/>
           <w:szCs w:val="24"/>
         </w:rPr>
-        <w:t>, 10(4), pp. 383–388. Available at: https://doi.org/10.22146/jnteti.v10i4.462.</w:t>
+        <w:t>, 8(2), pp. 3499–3503. Available at: https://doi.org/10.35940/ijrte.B2921.078219.</w:t>
       </w:r>
     </w:p>
     <w:p>
@@ -14452,6 +14403,7 @@
         <w:autoSpaceDN w:val="0"/>
         <w:adjustRightInd w:val="0"/>
         <w:spacing w:after="0" w:line="240" w:lineRule="auto"/>
+        <w:ind w:left="180" w:hanging="180"/>
         <w:rPr>
           <w:rFonts w:ascii="Times New Roman" w:hAnsi="Times New Roman" w:cs="Times New Roman"/>
           <w:noProof/>
@@ -14466,7 +14418,7 @@
           <w:sz w:val="24"/>
           <w:szCs w:val="24"/>
         </w:rPr>
-        <w:t xml:space="preserve">Rifki Kosasih (2021b) ‘Klasifikasi Tingkat Kematangan Pisang Berdasarkan Ekstraksi Fitur Tekstur dan Algoritme KNN’, </w:t>
+        <w:t xml:space="preserve">Rifki Kosasih (2021a) ‘Klasifikasi Tingkat Kematangan Pisang Berdasarkan Ekstraksi Fitur Tekstur dan Algoritme KNN’, </w:t>
       </w:r>
       <w:r>
         <w:rPr>
@@ -14486,7 +14438,7 @@
           <w:sz w:val="24"/>
           <w:szCs w:val="24"/>
         </w:rPr>
-        <w:t>, 10(4). Available at: https://doi.org/10.22146/jnteti.v10i4.462.</w:t>
+        <w:t>, 10(4), pp. 383–388. Available at: https://doi.org/10.22146/jnteti.v10i4.462.</w:t>
       </w:r>
     </w:p>
     <w:p>
@@ -14496,6 +14448,7 @@
         <w:autoSpaceDN w:val="0"/>
         <w:adjustRightInd w:val="0"/>
         <w:spacing w:after="0" w:line="240" w:lineRule="auto"/>
+        <w:ind w:left="180" w:hanging="180"/>
         <w:rPr>
           <w:rFonts w:ascii="Times New Roman" w:hAnsi="Times New Roman" w:cs="Times New Roman"/>
           <w:noProof/>
@@ -14510,7 +14463,7 @@
           <w:sz w:val="24"/>
           <w:szCs w:val="24"/>
         </w:rPr>
-        <w:t xml:space="preserve">Sarvamangala, D.R. and Kulkarni, R. V. (2022) ‘Convolutional neural networks in medical image understanding: a survey’, </w:t>
+        <w:t xml:space="preserve">Rifki Kosasih (2021b) ‘Klasifikasi Tingkat Kematangan Pisang Berdasarkan Ekstraksi Fitur Tekstur dan Algoritme KNN’, </w:t>
       </w:r>
       <w:r>
         <w:rPr>
@@ -14521,7 +14474,7 @@
           <w:sz w:val="24"/>
           <w:szCs w:val="24"/>
         </w:rPr>
-        <w:t>Evolutionary Intelligence</w:t>
+        <w:t>Jurnal Nasional Teknik Elektro dan Teknologi Informasi</w:t>
       </w:r>
       <w:r>
         <w:rPr>
@@ -14530,7 +14483,7 @@
           <w:sz w:val="24"/>
           <w:szCs w:val="24"/>
         </w:rPr>
-        <w:t>. Springer Science and Business Media Deutschland GmbH. Available at: https://doi.org/10.1007/s12065-020-00540-3.</w:t>
+        <w:t>, 10(4). Available at: https://doi.org/10.22146/jnteti.v10i4.462.</w:t>
       </w:r>
     </w:p>
     <w:p>
@@ -14540,6 +14493,7 @@
         <w:autoSpaceDN w:val="0"/>
         <w:adjustRightInd w:val="0"/>
         <w:spacing w:after="0" w:line="240" w:lineRule="auto"/>
+        <w:ind w:left="180" w:hanging="180"/>
         <w:rPr>
           <w:rFonts w:ascii="Times New Roman" w:hAnsi="Times New Roman" w:cs="Times New Roman"/>
           <w:noProof/>
@@ -14555,7 +14509,7 @@
           <w:szCs w:val="24"/>
         </w:rPr>
         <w:lastRenderedPageBreak/>
-        <w:t xml:space="preserve">SHRIVASTAVA, A., Sohandani, R. and Khatwani, N. (2021) </w:t>
+        <w:t xml:space="preserve">Saputro, R.R., Junaidi, A. and Saputra, W.A. (2022) ‘Klasifikasi Penyakit Kanker Kulit Menggunakan Metode Convolutional Neural Network (Studi Kasus: Melanoma)’, </w:t>
       </w:r>
       <w:r>
         <w:rPr>
@@ -14566,7 +14520,7 @@
           <w:sz w:val="24"/>
           <w:szCs w:val="24"/>
         </w:rPr>
-        <w:t>Fresh and Stale Images of Fruits and Vegetables | Kaggle</w:t>
+        <w:t>Journal of Dinda : Data Science, Information Technology, and Data Analytics</w:t>
       </w:r>
       <w:r>
         <w:rPr>
@@ -14575,27 +14529,7 @@
           <w:sz w:val="24"/>
           <w:szCs w:val="24"/>
         </w:rPr>
-        <w:t xml:space="preserve">, </w:t>
-      </w:r>
-      <w:r>
-        <w:rPr>
-          <w:rFonts w:ascii="Times New Roman" w:hAnsi="Times New Roman" w:cs="Times New Roman"/>
-          <w:i/>
-          <w:iCs/>
-          <w:noProof/>
-          <w:sz w:val="24"/>
-          <w:szCs w:val="24"/>
-        </w:rPr>
-        <w:t>kaggle</w:t>
-      </w:r>
-      <w:r>
-        <w:rPr>
-          <w:rFonts w:ascii="Times New Roman" w:hAnsi="Times New Roman" w:cs="Times New Roman"/>
-          <w:noProof/>
-          <w:sz w:val="24"/>
-          <w:szCs w:val="24"/>
-        </w:rPr>
-        <w:t>. Available at: https://www.kaggle.com/datasets/raghavrpotdar/fresh-and-stale-images-of-fruits-and-vegetables (Accessed: 13 February 2023).</w:t>
+        <w:t>, 2(1). Available at: https://doi.org/10.20895/dinda.v2i1.349.</w:t>
       </w:r>
     </w:p>
     <w:p>
@@ -14605,6 +14539,7 @@
         <w:autoSpaceDN w:val="0"/>
         <w:adjustRightInd w:val="0"/>
         <w:spacing w:after="0" w:line="240" w:lineRule="auto"/>
+        <w:ind w:left="180" w:hanging="180"/>
         <w:rPr>
           <w:rFonts w:ascii="Times New Roman" w:hAnsi="Times New Roman" w:cs="Times New Roman"/>
           <w:noProof/>
@@ -14619,7 +14554,7 @@
           <w:sz w:val="24"/>
           <w:szCs w:val="24"/>
         </w:rPr>
-        <w:t xml:space="preserve">Tumewu, S.F., Setiabudi, D.H. and Sugiarto, I. (2020) ‘Klasifikasi Motif Batik Menggunakan Metode Deep Convolutional Neural Network Dengan Data Augmentation’, </w:t>
+        <w:t xml:space="preserve">Sarvamangala, D.R. and Kulkarni, R. V. (2022) ‘Convolutional neural networks in medical image understanding: a survey’, </w:t>
       </w:r>
       <w:r>
         <w:rPr>
@@ -14630,7 +14565,7 @@
           <w:sz w:val="24"/>
           <w:szCs w:val="24"/>
         </w:rPr>
-        <w:t>Jurnal Infra</w:t>
+        <w:t>Evolutionary Intelligence</w:t>
       </w:r>
       <w:r>
         <w:rPr>
@@ -14639,7 +14574,7 @@
           <w:sz w:val="24"/>
           <w:szCs w:val="24"/>
         </w:rPr>
-        <w:t>, 8(2), pp. 189–194.</w:t>
+        <w:t>. Springer Science and Business Media Deutschland GmbH. Available at: https://doi.org/10.1007/s12065-020-00540-3.</w:t>
       </w:r>
     </w:p>
     <w:p>
@@ -14649,6 +14584,7 @@
         <w:autoSpaceDN w:val="0"/>
         <w:adjustRightInd w:val="0"/>
         <w:spacing w:after="0" w:line="240" w:lineRule="auto"/>
+        <w:ind w:left="180" w:hanging="180"/>
         <w:rPr>
           <w:rFonts w:ascii="Times New Roman" w:hAnsi="Times New Roman" w:cs="Times New Roman"/>
           <w:noProof/>
@@ -14663,7 +14599,7 @@
           <w:sz w:val="24"/>
           <w:szCs w:val="24"/>
         </w:rPr>
-        <w:t xml:space="preserve">Wang, Y. </w:t>
+        <w:t xml:space="preserve">SHRIVASTAVA, A., Sohandani, R. and Khatwani, N. (2021) </w:t>
       </w:r>
       <w:r>
         <w:rPr>
@@ -14674,7 +14610,7 @@
           <w:sz w:val="24"/>
           <w:szCs w:val="24"/>
         </w:rPr>
-        <w:t>et al.</w:t>
+        <w:t>Fresh and Stale Images of Fruits and Vegetables | Kaggle</w:t>
       </w:r>
       <w:r>
         <w:rPr>
@@ -14683,7 +14619,7 @@
           <w:sz w:val="24"/>
           <w:szCs w:val="24"/>
         </w:rPr>
-        <w:t xml:space="preserve"> (2020) ‘The influence of the activation function in a convolution neural network model of facial expression recognition’, </w:t>
+        <w:t xml:space="preserve">, </w:t>
       </w:r>
       <w:r>
         <w:rPr>
@@ -14694,7 +14630,7 @@
           <w:sz w:val="24"/>
           <w:szCs w:val="24"/>
         </w:rPr>
-        <w:t>Applied Sciences (Switzerland)</w:t>
+        <w:t>kaggle</w:t>
       </w:r>
       <w:r>
         <w:rPr>
@@ -14703,7 +14639,7 @@
           <w:sz w:val="24"/>
           <w:szCs w:val="24"/>
         </w:rPr>
-        <w:t>, 10(5). Available at: https://doi.org/10.3390/app10051897.</w:t>
+        <w:t>. Available at: https://www.kaggle.com/datasets/raghavrpotdar/fresh-and-stale-images-of-fruits-and-vegetables (Accessed: 13 February 2023).</w:t>
       </w:r>
     </w:p>
     <w:p>
@@ -14713,6 +14649,7 @@
         <w:autoSpaceDN w:val="0"/>
         <w:adjustRightInd w:val="0"/>
         <w:spacing w:after="0" w:line="240" w:lineRule="auto"/>
+        <w:ind w:left="180" w:hanging="180"/>
         <w:rPr>
           <w:rFonts w:ascii="Times New Roman" w:hAnsi="Times New Roman" w:cs="Times New Roman"/>
           <w:noProof/>
@@ -14727,7 +14664,7 @@
           <w:sz w:val="24"/>
           <w:szCs w:val="24"/>
         </w:rPr>
-        <w:t xml:space="preserve">Yamashita, R. </w:t>
+        <w:t xml:space="preserve">Tumewu, S.F., Setiabudi, D.H. and Sugiarto, I. (2020) ‘Klasifikasi Motif Batik Menggunakan Metode Deep Convolutional Neural Network Dengan Data Augmentation’, </w:t>
       </w:r>
       <w:r>
         <w:rPr>
@@ -14738,7 +14675,7 @@
           <w:sz w:val="24"/>
           <w:szCs w:val="24"/>
         </w:rPr>
-        <w:t>et al.</w:t>
+        <w:t>Jurnal Infra</w:t>
       </w:r>
       <w:r>
         <w:rPr>
@@ -14747,27 +14684,7 @@
           <w:sz w:val="24"/>
           <w:szCs w:val="24"/>
         </w:rPr>
-        <w:t xml:space="preserve"> (2018) ‘Convolutional neural networks: an overview and application in radiology’, </w:t>
-      </w:r>
-      <w:r>
-        <w:rPr>
-          <w:rFonts w:ascii="Times New Roman" w:hAnsi="Times New Roman" w:cs="Times New Roman"/>
-          <w:i/>
-          <w:iCs/>
-          <w:noProof/>
-          <w:sz w:val="24"/>
-          <w:szCs w:val="24"/>
-        </w:rPr>
-        <w:t>Insights into Imaging</w:t>
-      </w:r>
-      <w:r>
-        <w:rPr>
-          <w:rFonts w:ascii="Times New Roman" w:hAnsi="Times New Roman" w:cs="Times New Roman"/>
-          <w:noProof/>
-          <w:sz w:val="24"/>
-          <w:szCs w:val="24"/>
-        </w:rPr>
-        <w:t>. Springer Verlag, pp. 611–629. Available at: https://doi.org/10.1007/s13244-018-0639-9.</w:t>
+        <w:t>, 8(2), pp. 189–194.</w:t>
       </w:r>
     </w:p>
     <w:p>
@@ -14777,6 +14694,137 @@
         <w:autoSpaceDN w:val="0"/>
         <w:adjustRightInd w:val="0"/>
         <w:spacing w:after="0" w:line="240" w:lineRule="auto"/>
+        <w:ind w:left="180" w:hanging="180"/>
+        <w:rPr>
+          <w:rFonts w:ascii="Times New Roman" w:hAnsi="Times New Roman" w:cs="Times New Roman"/>
+          <w:noProof/>
+          <w:sz w:val="24"/>
+          <w:szCs w:val="24"/>
+        </w:rPr>
+      </w:pPr>
+      <w:r>
+        <w:rPr>
+          <w:rFonts w:ascii="Times New Roman" w:hAnsi="Times New Roman" w:cs="Times New Roman"/>
+          <w:noProof/>
+          <w:sz w:val="24"/>
+          <w:szCs w:val="24"/>
+        </w:rPr>
+        <w:t xml:space="preserve">Wang, Y. </w:t>
+      </w:r>
+      <w:r>
+        <w:rPr>
+          <w:rFonts w:ascii="Times New Roman" w:hAnsi="Times New Roman" w:cs="Times New Roman"/>
+          <w:i/>
+          <w:iCs/>
+          <w:noProof/>
+          <w:sz w:val="24"/>
+          <w:szCs w:val="24"/>
+        </w:rPr>
+        <w:t>et al.</w:t>
+      </w:r>
+      <w:r>
+        <w:rPr>
+          <w:rFonts w:ascii="Times New Roman" w:hAnsi="Times New Roman" w:cs="Times New Roman"/>
+          <w:noProof/>
+          <w:sz w:val="24"/>
+          <w:szCs w:val="24"/>
+        </w:rPr>
+        <w:t xml:space="preserve"> (2020) ‘The influence of the activation function in a convolution neural network model of facial expression recognition’, </w:t>
+      </w:r>
+      <w:r>
+        <w:rPr>
+          <w:rFonts w:ascii="Times New Roman" w:hAnsi="Times New Roman" w:cs="Times New Roman"/>
+          <w:i/>
+          <w:iCs/>
+          <w:noProof/>
+          <w:sz w:val="24"/>
+          <w:szCs w:val="24"/>
+        </w:rPr>
+        <w:t>Applied Sciences (Switzerland)</w:t>
+      </w:r>
+      <w:r>
+        <w:rPr>
+          <w:rFonts w:ascii="Times New Roman" w:hAnsi="Times New Roman" w:cs="Times New Roman"/>
+          <w:noProof/>
+          <w:sz w:val="24"/>
+          <w:szCs w:val="24"/>
+        </w:rPr>
+        <w:t>, 10(5). Available at: https://doi.org/10.3390/app10051897.</w:t>
+      </w:r>
+    </w:p>
+    <w:p>
+      <w:pPr>
+        <w:widowControl w:val="0"/>
+        <w:autoSpaceDE w:val="0"/>
+        <w:autoSpaceDN w:val="0"/>
+        <w:adjustRightInd w:val="0"/>
+        <w:spacing w:after="0" w:line="240" w:lineRule="auto"/>
+        <w:ind w:left="180" w:hanging="180"/>
+        <w:rPr>
+          <w:rFonts w:ascii="Times New Roman" w:hAnsi="Times New Roman" w:cs="Times New Roman"/>
+          <w:noProof/>
+          <w:sz w:val="24"/>
+          <w:szCs w:val="24"/>
+        </w:rPr>
+      </w:pPr>
+      <w:r>
+        <w:rPr>
+          <w:rFonts w:ascii="Times New Roman" w:hAnsi="Times New Roman" w:cs="Times New Roman"/>
+          <w:noProof/>
+          <w:sz w:val="24"/>
+          <w:szCs w:val="24"/>
+        </w:rPr>
+        <w:t xml:space="preserve">Yamashita, R. </w:t>
+      </w:r>
+      <w:r>
+        <w:rPr>
+          <w:rFonts w:ascii="Times New Roman" w:hAnsi="Times New Roman" w:cs="Times New Roman"/>
+          <w:i/>
+          <w:iCs/>
+          <w:noProof/>
+          <w:sz w:val="24"/>
+          <w:szCs w:val="24"/>
+        </w:rPr>
+        <w:t>et al.</w:t>
+      </w:r>
+      <w:r>
+        <w:rPr>
+          <w:rFonts w:ascii="Times New Roman" w:hAnsi="Times New Roman" w:cs="Times New Roman"/>
+          <w:noProof/>
+          <w:sz w:val="24"/>
+          <w:szCs w:val="24"/>
+        </w:rPr>
+        <w:t xml:space="preserve"> (2018) ‘Convolutional neural networks: an overview and application in radiology’, </w:t>
+      </w:r>
+      <w:r>
+        <w:rPr>
+          <w:rFonts w:ascii="Times New Roman" w:hAnsi="Times New Roman" w:cs="Times New Roman"/>
+          <w:i/>
+          <w:iCs/>
+          <w:noProof/>
+          <w:sz w:val="24"/>
+          <w:szCs w:val="24"/>
+        </w:rPr>
+        <w:t>Insights into Imaging</w:t>
+      </w:r>
+      <w:r>
+        <w:rPr>
+          <w:rFonts w:ascii="Times New Roman" w:hAnsi="Times New Roman" w:cs="Times New Roman"/>
+          <w:noProof/>
+          <w:sz w:val="24"/>
+          <w:szCs w:val="24"/>
+        </w:rPr>
+        <w:t>. Springer Verlag, pp. 611–629. Available at: https://doi.org/10.1007/s13244-018-0639-9.</w:t>
+      </w:r>
+    </w:p>
+    <w:p>
+      <w:pPr>
+        <w:widowControl w:val="0"/>
+        <w:autoSpaceDE w:val="0"/>
+        <w:autoSpaceDN w:val="0"/>
+        <w:adjustRightInd w:val="0"/>
+        <w:spacing w:after="0" w:line="240" w:lineRule="auto"/>
+        <w:ind w:left="180" w:hanging="180"/>
         <w:rPr>
           <w:rFonts w:ascii="Times New Roman" w:hAnsi="Times New Roman" w:cs="Times New Roman"/>
           <w:noProof/>
@@ -14830,26 +14878,6 @@
         </w:rPr>
         <w:fldChar w:fldCharType="end"/>
       </w:r>
-    </w:p>
-    <w:p>
-      <w:pPr>
-        <w:spacing w:after="0" w:line="276" w:lineRule="auto"/>
-        <w:ind w:left="567" w:hanging="567"/>
-        <w:jc w:val="both"/>
-        <w:rPr>
-          <w:rFonts w:ascii="Times New Roman" w:hAnsi="Times New Roman" w:cs="Times New Roman"/>
-        </w:rPr>
-      </w:pPr>
-    </w:p>
-    <w:p>
-      <w:pPr>
-        <w:spacing w:after="0" w:line="276" w:lineRule="auto"/>
-        <w:ind w:left="567" w:hanging="567"/>
-        <w:jc w:val="both"/>
-        <w:rPr>
-          <w:rFonts w:ascii="Times New Roman" w:hAnsi="Times New Roman" w:cs="Times New Roman"/>
-        </w:rPr>
-      </w:pPr>
     </w:p>
     <w:p>
       <w:pPr>
@@ -15323,7 +15351,7 @@
         <w:sectPr>
           <w:headerReference w:type="default" r:id="rId25"/>
           <w:pgSz w:w="11906" w:h="16838"/>
-          <w:pgMar w:top="1701" w:right="1701" w:bottom="1701" w:left="2268" w:header="709" w:footer="709" w:gutter="57"/>
+          <w:pgMar w:top="1701" w:right="2268" w:bottom="1701" w:left="2268" w:header="709" w:footer="709" w:gutter="57"/>
           <w:cols w:space="708"/>
           <w:docGrid w:linePitch="360"/>
         </w:sectPr>

</xml_diff>